<commit_message>
Continue on with Coursera Duke Stats w/ R - Inference, wk 4
</commit_message>
<xml_diff>
--- a/Stats/Coursera/DukeStatsWithR/Course2_Inference/week4/Week4_InferenceForProportions.docx
+++ b/Stats/Coursera/DukeStatsWithR/Course2_Inference/week4/Week4_InferenceForProportions.docx
@@ -1,6 +1,6 @@
 
 <file path=word/document.xml><?xml version="1.0" encoding="utf-8"?>
-<w:document xmlns:wpc="http://schemas.microsoft.com/office/word/2010/wordprocessingCanvas" xmlns:mc="http://schemas.openxmlformats.org/markup-compatibility/2006" xmlns:o="urn:schemas-microsoft-com:office:office" xmlns:r="http://schemas.openxmlformats.org/officeDocument/2006/relationships" xmlns:m="http://schemas.openxmlformats.org/officeDocument/2006/math" xmlns:v="urn:schemas-microsoft-com:vml" xmlns:wp14="http://schemas.microsoft.com/office/word/2010/wordprocessingDrawing" xmlns:wp="http://schemas.openxmlformats.org/drawingml/2006/wordprocessingDrawing" xmlns:w10="urn:schemas-microsoft-com:office:word" xmlns:w="http://schemas.openxmlformats.org/wordprocessingml/2006/main" xmlns:w14="http://schemas.microsoft.com/office/word/2010/wordml" xmlns:w15="http://schemas.microsoft.com/office/word/2012/wordml" xmlns:wpg="http://schemas.microsoft.com/office/word/2010/wordprocessingGroup" xmlns:wpi="http://schemas.microsoft.com/office/word/2010/wordprocessingInk" xmlns:wne="http://schemas.microsoft.com/office/word/2006/wordml" xmlns:wps="http://schemas.microsoft.com/office/word/2010/wordprocessingShape" mc:Ignorable="w14 w15 wp14">
+<w:document xmlns:wpc="http://schemas.microsoft.com/office/word/2010/wordprocessingCanvas" xmlns:cx="http://schemas.microsoft.com/office/drawing/2014/chartex" xmlns:cx1="http://schemas.microsoft.com/office/drawing/2015/9/8/chartex" xmlns:cx2="http://schemas.microsoft.com/office/drawing/2015/10/21/chartex" xmlns:cx3="http://schemas.microsoft.com/office/drawing/2016/5/9/chartex" xmlns:cx4="http://schemas.microsoft.com/office/drawing/2016/5/10/chartex" xmlns:cx5="http://schemas.microsoft.com/office/drawing/2016/5/11/chartex" xmlns:cx6="http://schemas.microsoft.com/office/drawing/2016/5/12/chartex" xmlns:cx7="http://schemas.microsoft.com/office/drawing/2016/5/13/chartex" xmlns:cx8="http://schemas.microsoft.com/office/drawing/2016/5/14/chartex" xmlns:mc="http://schemas.openxmlformats.org/markup-compatibility/2006" xmlns:aink="http://schemas.microsoft.com/office/drawing/2016/ink" xmlns:am3d="http://schemas.microsoft.com/office/drawing/2017/model3d" xmlns:o="urn:schemas-microsoft-com:office:office" xmlns:r="http://schemas.openxmlformats.org/officeDocument/2006/relationships" xmlns:m="http://schemas.openxmlformats.org/officeDocument/2006/math" xmlns:v="urn:schemas-microsoft-com:vml" xmlns:wp14="http://schemas.microsoft.com/office/word/2010/wordprocessingDrawing" xmlns:wp="http://schemas.openxmlformats.org/drawingml/2006/wordprocessingDrawing" xmlns:w10="urn:schemas-microsoft-com:office:word" xmlns:w="http://schemas.openxmlformats.org/wordprocessingml/2006/main" xmlns:w14="http://schemas.microsoft.com/office/word/2010/wordml" xmlns:w15="http://schemas.microsoft.com/office/word/2012/wordml" xmlns:w16cid="http://schemas.microsoft.com/office/word/2016/wordml/cid" xmlns:w16se="http://schemas.microsoft.com/office/word/2015/wordml/symex" xmlns:wpg="http://schemas.microsoft.com/office/word/2010/wordprocessingGroup" xmlns:wpi="http://schemas.microsoft.com/office/word/2010/wordprocessingInk" xmlns:wne="http://schemas.microsoft.com/office/word/2006/wordml" xmlns:wps="http://schemas.microsoft.com/office/word/2010/wordprocessingShape" mc:Ignorable="w14 w15 w16se w16cid wp14">
   <w:body>
     <w:p>
       <w:pPr>
@@ -326,10 +326,7 @@
         <w:t>same-sex</w:t>
       </w:r>
       <w:r>
-        <w:t xml:space="preserve"> </w:t>
-      </w:r>
-      <w:r>
-        <w:t>marriages</w:t>
+        <w:t xml:space="preserve"> marriages</w:t>
       </w:r>
     </w:p>
     <w:p>
@@ -649,13 +646,7 @@
         <w:rPr>
           <w:b/>
         </w:rPr>
-        <w:t>binary</w:t>
-      </w:r>
-      <w:r>
-        <w:rPr>
-          <w:b/>
-        </w:rPr>
-        <w:t xml:space="preserve"> </w:t>
+        <w:t xml:space="preserve">binary </w:t>
       </w:r>
       <w:r>
         <w:rPr>
@@ -932,14 +923,3937 @@
           <w:u w:val="single"/>
         </w:rPr>
       </w:pPr>
+      <w:r>
+        <w:rPr>
+          <w:b/>
+          <w:u w:val="single"/>
+        </w:rPr>
+        <w:t>Sampling Variability and CLT for Proportions</w:t>
+      </w:r>
+    </w:p>
+    <w:p>
+      <w:pPr>
+        <w:pStyle w:val="ListBullet"/>
+      </w:pPr>
+      <w:r>
+        <w:rPr>
+          <w:b/>
+        </w:rPr>
+        <w:t xml:space="preserve">Sampling </w:t>
+      </w:r>
+      <w:r>
+        <w:rPr>
+          <w:b/>
+        </w:rPr>
+        <w:t>distribution</w:t>
+      </w:r>
+      <w:r>
+        <w:rPr>
+          <w:b/>
+        </w:rPr>
+        <w:t xml:space="preserve"> </w:t>
+      </w:r>
+      <w:r>
+        <w:rPr>
+          <w:b/>
+        </w:rPr>
+        <w:t xml:space="preserve">for a sample </w:t>
+      </w:r>
+      <w:r>
+        <w:rPr>
+          <w:b/>
+          <w:i/>
+          <w:u w:val="single"/>
+        </w:rPr>
+        <w:t>proportion</w:t>
+      </w:r>
+      <w:r>
+        <w:t xml:space="preserve">, not a mean, </w:t>
+      </w:r>
+      <w:r>
+        <w:t xml:space="preserve">b/c </w:t>
+      </w:r>
+      <w:r>
+        <w:t xml:space="preserve">we're dealing </w:t>
+      </w:r>
+      <w:r>
+        <w:t>w/</w:t>
+      </w:r>
+      <w:r>
+        <w:t xml:space="preserve"> </w:t>
+      </w:r>
+      <w:r>
+        <w:t>categorical variables</w:t>
+      </w:r>
+      <w:r>
+        <w:t xml:space="preserve"> + </w:t>
+      </w:r>
+      <w:r>
+        <w:rPr>
+          <w:b/>
+        </w:rPr>
+        <w:t>parameter of interest is no longer a mean but a</w:t>
+      </w:r>
+      <w:r>
+        <w:rPr>
+          <w:b/>
+        </w:rPr>
+        <w:t xml:space="preserve"> </w:t>
+      </w:r>
+      <w:r>
+        <w:rPr>
+          <w:b/>
+        </w:rPr>
+        <w:t>proportion</w:t>
+      </w:r>
+      <w:r>
+        <w:t xml:space="preserve">. </w:t>
+      </w:r>
+    </w:p>
+    <w:p>
+      <w:pPr>
+        <w:pStyle w:val="ListBullet"/>
+      </w:pPr>
+      <w:r>
+        <w:rPr>
+          <w:b/>
+        </w:rPr>
+        <w:t xml:space="preserve">CLT </w:t>
+      </w:r>
+      <w:r>
+        <w:rPr>
+          <w:b/>
+        </w:rPr>
+        <w:t>for proportions</w:t>
+      </w:r>
+      <w:r>
+        <w:t xml:space="preserve"> = </w:t>
+      </w:r>
+      <w:r>
+        <w:t>very similar to what</w:t>
+      </w:r>
+      <w:r>
+        <w:t xml:space="preserve"> </w:t>
+      </w:r>
+      <w:r>
+        <w:t xml:space="preserve">before but </w:t>
+      </w:r>
+      <w:r>
+        <w:t xml:space="preserve">w/ </w:t>
+      </w:r>
+      <w:r>
+        <w:t xml:space="preserve">a different measure of the </w:t>
+      </w:r>
+      <w:r>
+        <w:t xml:space="preserve">SE </w:t>
+      </w:r>
+    </w:p>
+    <w:p>
+      <w:pPr>
+        <w:pStyle w:val="ListBullet"/>
+        <w:numPr>
+          <w:ilvl w:val="0"/>
+          <w:numId w:val="0"/>
+        </w:numPr>
+        <w:ind w:left="360" w:hanging="360"/>
+      </w:pPr>
+    </w:p>
+    <w:p>
+      <w:pPr>
+        <w:pStyle w:val="ListBullet"/>
+        <w:numPr>
+          <w:ilvl w:val="0"/>
+          <w:numId w:val="0"/>
+        </w:numPr>
+        <w:ind w:left="360" w:hanging="360"/>
+      </w:pPr>
+    </w:p>
+    <w:p>
+      <w:pPr>
+        <w:pStyle w:val="ListBullet"/>
+        <w:numPr>
+          <w:ilvl w:val="0"/>
+          <w:numId w:val="0"/>
+        </w:numPr>
+        <w:ind w:left="360" w:hanging="360"/>
+      </w:pPr>
+    </w:p>
+    <w:p>
+      <w:pPr>
+        <w:pStyle w:val="ListBullet"/>
+      </w:pPr>
+      <w:r>
+        <w:rPr>
+          <w:b/>
+        </w:rPr>
+        <w:lastRenderedPageBreak/>
+        <w:t>Sampling Distribution:</w:t>
+      </w:r>
+      <w:r>
+        <w:t xml:space="preserve"> Say you have a population of interest </w:t>
+      </w:r>
+      <w:r>
+        <w:t>+</w:t>
+      </w:r>
+      <w:r>
+        <w:t xml:space="preserve"> </w:t>
+      </w:r>
+      <w:r>
+        <w:t>take a random sample from it</w:t>
+      </w:r>
+    </w:p>
+    <w:p>
+      <w:pPr>
+        <w:pStyle w:val="ListBullet"/>
+        <w:tabs>
+          <w:tab w:val="clear" w:pos="360"/>
+          <w:tab w:val="num" w:pos="720"/>
+        </w:tabs>
+        <w:ind w:left="720"/>
+      </w:pPr>
+      <w:r>
+        <w:t xml:space="preserve">Based </w:t>
+      </w:r>
+      <w:r>
+        <w:t xml:space="preserve">on that random sample, calculate a sample statistic </w:t>
+      </w:r>
+      <w:r>
+        <w:t>+ i</w:t>
+      </w:r>
+      <w:r>
+        <w:t>f variable of interest</w:t>
+      </w:r>
+      <w:r>
+        <w:t xml:space="preserve"> = </w:t>
+      </w:r>
+      <w:r>
+        <w:t xml:space="preserve">categorical, the sample statistic </w:t>
+      </w:r>
+      <w:r>
+        <w:t xml:space="preserve">= </w:t>
+      </w:r>
+      <w:r>
+        <w:t xml:space="preserve">a sample proportion. </w:t>
+      </w:r>
+    </w:p>
+    <w:p>
+      <w:pPr>
+        <w:pStyle w:val="ListBullet"/>
+        <w:tabs>
+          <w:tab w:val="clear" w:pos="360"/>
+          <w:tab w:val="num" w:pos="720"/>
+        </w:tabs>
+        <w:ind w:left="720"/>
+      </w:pPr>
+      <w:r>
+        <w:t xml:space="preserve">Take </w:t>
+      </w:r>
+      <w:r>
+        <w:t xml:space="preserve">another sample, calculate sample proportion from </w:t>
+      </w:r>
+      <w:r>
+        <w:rPr>
+          <w:i/>
+        </w:rPr>
+        <w:t>that</w:t>
+      </w:r>
+      <w:r>
+        <w:t xml:space="preserve">, </w:t>
+      </w:r>
+      <w:r>
+        <w:t>+</w:t>
+      </w:r>
+      <w:r>
+        <w:t xml:space="preserve"> then another, </w:t>
+      </w:r>
+      <w:r>
+        <w:t>+</w:t>
+      </w:r>
+      <w:r>
+        <w:t xml:space="preserve"> </w:t>
+      </w:r>
+      <w:r>
+        <w:t>so on</w:t>
+      </w:r>
+    </w:p>
+    <w:p>
+      <w:pPr>
+        <w:pStyle w:val="ListBullet"/>
+        <w:tabs>
+          <w:tab w:val="clear" w:pos="360"/>
+          <w:tab w:val="num" w:pos="720"/>
+        </w:tabs>
+        <w:ind w:left="720"/>
+      </w:pPr>
+      <w:r>
+        <w:t xml:space="preserve">Want </w:t>
+      </w:r>
+      <w:r>
+        <w:t xml:space="preserve">to </w:t>
+      </w:r>
+      <w:r>
+        <w:t xml:space="preserve">take </w:t>
+      </w:r>
+      <w:r>
+        <w:t>as many samples</w:t>
+      </w:r>
+      <w:r>
+        <w:t xml:space="preserve"> </w:t>
+      </w:r>
+      <w:r>
+        <w:t>as</w:t>
+      </w:r>
+      <w:r>
+        <w:t xml:space="preserve"> possible</w:t>
+      </w:r>
+      <w:r>
+        <w:t xml:space="preserve">. </w:t>
+      </w:r>
+    </w:p>
+    <w:p>
+      <w:pPr>
+        <w:pStyle w:val="ListBullet"/>
+      </w:pPr>
+      <w:r>
+        <w:t xml:space="preserve">Distributions </w:t>
+      </w:r>
+      <w:r>
+        <w:t xml:space="preserve">of observations </w:t>
+      </w:r>
+      <w:r>
+        <w:t>w/</w:t>
+      </w:r>
+      <w:r>
+        <w:t xml:space="preserve"> in </w:t>
+      </w:r>
+      <w:r>
+        <w:t xml:space="preserve">a </w:t>
+      </w:r>
+      <w:r>
+        <w:t xml:space="preserve">sample </w:t>
+      </w:r>
+      <w:r>
+        <w:t xml:space="preserve">= a </w:t>
+      </w:r>
+      <w:r>
+        <w:rPr>
+          <w:b/>
+        </w:rPr>
+        <w:t>sample</w:t>
+      </w:r>
+      <w:r>
+        <w:rPr>
+          <w:b/>
+        </w:rPr>
+        <w:t xml:space="preserve"> </w:t>
+      </w:r>
+      <w:r>
+        <w:rPr>
+          <w:b/>
+        </w:rPr>
+        <w:t>distribution</w:t>
+      </w:r>
+      <w:r>
+        <w:t xml:space="preserve">. </w:t>
+      </w:r>
+    </w:p>
+    <w:p>
+      <w:pPr>
+        <w:pStyle w:val="ListBullet"/>
+      </w:pPr>
+      <w:r>
+        <w:t xml:space="preserve">However, when we look at the </w:t>
+      </w:r>
+      <w:r>
+        <w:rPr>
+          <w:b/>
+        </w:rPr>
+        <w:t>distribution of the sample</w:t>
+      </w:r>
+      <w:r>
+        <w:rPr>
+          <w:b/>
+        </w:rPr>
+        <w:t xml:space="preserve"> </w:t>
+      </w:r>
+      <w:r>
+        <w:rPr>
+          <w:b/>
+        </w:rPr>
+        <w:t>statistics</w:t>
+      </w:r>
+      <w:r>
+        <w:t xml:space="preserve"> = </w:t>
+      </w:r>
+      <w:r>
+        <w:rPr>
+          <w:b/>
+        </w:rPr>
+        <w:t>sampling</w:t>
+      </w:r>
+      <w:r>
+        <w:rPr>
+          <w:b/>
+        </w:rPr>
+        <w:t xml:space="preserve"> </w:t>
+      </w:r>
+      <w:r>
+        <w:rPr>
+          <w:b/>
+        </w:rPr>
+        <w:t>distribution</w:t>
+      </w:r>
+    </w:p>
+    <w:p>
+      <w:pPr>
+        <w:pStyle w:val="ListBullet"/>
+        <w:tabs>
+          <w:tab w:val="clear" w:pos="360"/>
+          <w:tab w:val="num" w:pos="720"/>
+        </w:tabs>
+        <w:ind w:left="720"/>
+      </w:pPr>
+      <w:r>
+        <w:t xml:space="preserve">Sample </w:t>
+      </w:r>
+      <w:r>
+        <w:t>distributions</w:t>
+      </w:r>
+      <w:r>
+        <w:t xml:space="preserve"> = observations are individual (people, </w:t>
+      </w:r>
+      <w:r>
+        <w:t xml:space="preserve">cases, </w:t>
+      </w:r>
+      <w:r>
+        <w:t xml:space="preserve">etc.) </w:t>
+      </w:r>
+    </w:p>
+    <w:p>
+      <w:pPr>
+        <w:pStyle w:val="ListBullet"/>
+        <w:tabs>
+          <w:tab w:val="clear" w:pos="360"/>
+          <w:tab w:val="num" w:pos="720"/>
+        </w:tabs>
+        <w:ind w:left="720"/>
+      </w:pPr>
+      <w:r>
+        <w:t xml:space="preserve">Sampling </w:t>
+      </w:r>
+      <w:r>
+        <w:t>distribution</w:t>
+      </w:r>
+      <w:r>
+        <w:t xml:space="preserve"> = </w:t>
+      </w:r>
+      <w:r>
+        <w:t xml:space="preserve">observations </w:t>
+      </w:r>
+      <w:r>
+        <w:t xml:space="preserve">= </w:t>
+      </w:r>
+      <w:r>
+        <w:t xml:space="preserve">sampled statistics. </w:t>
+      </w:r>
+    </w:p>
+    <w:p>
+      <w:pPr>
+        <w:pStyle w:val="ListBullet"/>
+      </w:pPr>
+      <w:r>
+        <w:t>Ex:</w:t>
+      </w:r>
+      <w:r>
+        <w:t xml:space="preserve"> </w:t>
+      </w:r>
+      <w:r>
+        <w:t xml:space="preserve">Estimate </w:t>
+      </w:r>
+      <w:r>
+        <w:t>prop</w:t>
+      </w:r>
+      <w:r>
+        <w:t xml:space="preserve">ortion of smokers in the world, so population = world population, </w:t>
+      </w:r>
+      <w:r>
+        <w:t xml:space="preserve">N </w:t>
+      </w:r>
+      <w:r>
+        <w:t xml:space="preserve">= </w:t>
+      </w:r>
+      <w:r>
+        <w:t>population size</w:t>
+      </w:r>
+      <w:r>
+        <w:t xml:space="preserve"> (</w:t>
+      </w:r>
+      <w:r>
+        <w:t>everybody in the world</w:t>
+      </w:r>
+      <w:r>
+        <w:t xml:space="preserve">), </w:t>
+      </w:r>
+      <w:r>
+        <w:t xml:space="preserve">parameter of interest </w:t>
+      </w:r>
+      <w:r>
+        <w:t xml:space="preserve">= </w:t>
+      </w:r>
+      <w:r>
+        <w:rPr>
+          <w:b/>
+        </w:rPr>
+        <w:t>p</w:t>
+      </w:r>
+      <w:r>
+        <w:t>, the true proportion of smokers</w:t>
+      </w:r>
+      <w:r>
+        <w:t xml:space="preserve"> </w:t>
+      </w:r>
+      <w:r>
+        <w:t>in the world</w:t>
+      </w:r>
+    </w:p>
+    <w:p>
+      <w:pPr>
+        <w:pStyle w:val="ListBullet"/>
+      </w:pPr>
+      <w:r>
+        <w:t xml:space="preserve">If we </w:t>
+      </w:r>
+      <w:proofErr w:type="gramStart"/>
+      <w:r>
+        <w:t>actually had</w:t>
+      </w:r>
+      <w:proofErr w:type="gramEnd"/>
+      <w:r>
+        <w:t xml:space="preserve"> </w:t>
+      </w:r>
+      <w:r>
+        <w:t xml:space="preserve">all </w:t>
+      </w:r>
+      <w:r>
+        <w:t>population</w:t>
+      </w:r>
+      <w:r>
+        <w:t xml:space="preserve"> </w:t>
+      </w:r>
+      <w:r>
+        <w:t>data</w:t>
+      </w:r>
+      <w:r>
+        <w:t xml:space="preserve">, </w:t>
+      </w:r>
+      <w:r>
+        <w:t xml:space="preserve">p = </w:t>
+      </w:r>
+      <w:r>
+        <w:t xml:space="preserve"># </w:t>
+      </w:r>
+      <w:r>
+        <w:t>of smokers in the world</w:t>
+      </w:r>
+      <w:r>
+        <w:t xml:space="preserve"> / </w:t>
+      </w:r>
+      <w:r>
+        <w:t xml:space="preserve">total population size. </w:t>
+      </w:r>
+    </w:p>
+    <w:p>
+      <w:pPr>
+        <w:pStyle w:val="ListBullet"/>
+      </w:pPr>
+      <w:r>
+        <w:t xml:space="preserve">Instead, take </w:t>
+      </w:r>
+      <w:r>
+        <w:t xml:space="preserve">many samples </w:t>
+      </w:r>
+      <w:r>
+        <w:t>from different countries</w:t>
+      </w:r>
+      <w:r>
+        <w:t xml:space="preserve"> (</w:t>
+      </w:r>
+      <w:r>
+        <w:t xml:space="preserve">sample </w:t>
+      </w:r>
+      <w:r>
+        <w:t xml:space="preserve">1K people from Afghanistan + </w:t>
+      </w:r>
+      <w:r>
+        <w:t xml:space="preserve">ask each </w:t>
+      </w:r>
+      <w:r>
+        <w:t xml:space="preserve">if they’re a </w:t>
+      </w:r>
+      <w:r>
+        <w:t xml:space="preserve">smoker or not </w:t>
+      </w:r>
+      <w:r>
+        <w:t>+</w:t>
+      </w:r>
+      <w:r>
+        <w:t xml:space="preserve"> </w:t>
+      </w:r>
+      <w:r>
+        <w:t>so on + so forth w/</w:t>
+      </w:r>
+      <w:r>
+        <w:t xml:space="preserve"> many</w:t>
+      </w:r>
+      <w:r>
+        <w:t xml:space="preserve"> </w:t>
+      </w:r>
+      <w:r>
+        <w:t>countries)</w:t>
+      </w:r>
+    </w:p>
+    <w:p>
+      <w:pPr>
+        <w:pStyle w:val="ListBullet"/>
+      </w:pPr>
+      <w:r>
+        <w:t xml:space="preserve">Now we </w:t>
+      </w:r>
+      <w:r>
+        <w:t>have a bunch of samples of</w:t>
+      </w:r>
+      <w:r>
+        <w:t xml:space="preserve"> 1k</w:t>
+      </w:r>
+      <w:r>
+        <w:t xml:space="preserve"> </w:t>
+      </w:r>
+      <w:r>
+        <w:t>obse</w:t>
+      </w:r>
+      <w:r>
+        <w:t xml:space="preserve">rvations each, where observation = a person from that country </w:t>
+      </w:r>
+      <w:r>
+        <w:t>+</w:t>
+      </w:r>
+      <w:r>
+        <w:t xml:space="preserve"> we summarize these samples. </w:t>
+      </w:r>
+    </w:p>
+    <w:p>
+      <w:pPr>
+        <w:pStyle w:val="ListBullet"/>
+        <w:numPr>
+          <w:ilvl w:val="0"/>
+          <w:numId w:val="0"/>
+        </w:numPr>
+        <w:ind w:left="1800" w:firstLine="360"/>
+      </w:pPr>
+      <w:r>
+        <w:rPr>
+          <w:noProof/>
+        </w:rPr>
+        <w:drawing>
+          <wp:inline distT="0" distB="0" distL="0" distR="0" wp14:anchorId="5ADF9ECB" wp14:editId="3D3E2120">
+            <wp:extent cx="3250353" cy="1811655"/>
+            <wp:effectExtent l="0" t="0" r="7620" b="0"/>
+            <wp:docPr id="1" name="Picture 1"/>
+            <wp:cNvGraphicFramePr>
+              <a:graphicFrameLocks xmlns:a="http://schemas.openxmlformats.org/drawingml/2006/main" noChangeAspect="1"/>
+            </wp:cNvGraphicFramePr>
+            <a:graphic xmlns:a="http://schemas.openxmlformats.org/drawingml/2006/main">
+              <a:graphicData uri="http://schemas.openxmlformats.org/drawingml/2006/picture">
+                <pic:pic xmlns:pic="http://schemas.openxmlformats.org/drawingml/2006/picture">
+                  <pic:nvPicPr>
+                    <pic:cNvPr id="1" name=""/>
+                    <pic:cNvPicPr/>
+                  </pic:nvPicPr>
+                  <pic:blipFill>
+                    <a:blip r:embed="rId5"/>
+                    <a:stretch>
+                      <a:fillRect/>
+                    </a:stretch>
+                  </pic:blipFill>
+                  <pic:spPr>
+                    <a:xfrm>
+                      <a:off x="0" y="0"/>
+                      <a:ext cx="3258758" cy="1816340"/>
+                    </a:xfrm>
+                    <a:prstGeom prst="rect">
+                      <a:avLst/>
+                    </a:prstGeom>
+                  </pic:spPr>
+                </pic:pic>
+              </a:graphicData>
+            </a:graphic>
+          </wp:inline>
+        </w:drawing>
+      </w:r>
+    </w:p>
+    <w:p>
+      <w:pPr>
+        <w:pStyle w:val="ListBullet"/>
+      </w:pPr>
+      <w:r>
+        <w:t>C</w:t>
+      </w:r>
+      <w:r>
+        <w:t>alculate proportion of smokers</w:t>
+      </w:r>
+      <w:r>
+        <w:t xml:space="preserve"> for each country (a sample proportion) </w:t>
+      </w:r>
+      <w:r>
+        <w:t xml:space="preserve">+ </w:t>
+      </w:r>
+      <w:r>
+        <w:t>now</w:t>
+      </w:r>
+      <w:r>
+        <w:t xml:space="preserve"> the </w:t>
+      </w:r>
+      <w:r>
+        <w:t>data set is not individual</w:t>
+      </w:r>
+      <w:r>
+        <w:t xml:space="preserve"> </w:t>
+      </w:r>
+      <w:proofErr w:type="gramStart"/>
+      <w:r>
+        <w:t>people</w:t>
+      </w:r>
+      <w:proofErr w:type="gramEnd"/>
+      <w:r>
+        <w:t xml:space="preserve"> </w:t>
+      </w:r>
+      <w:r>
+        <w:t>but a data set of proportions</w:t>
+      </w:r>
+    </w:p>
+    <w:p>
+      <w:pPr>
+        <w:pStyle w:val="ListBullet"/>
+      </w:pPr>
+      <w:r>
+        <w:t xml:space="preserve">The </w:t>
+      </w:r>
+      <w:r>
+        <w:t xml:space="preserve">distribution of these proportions </w:t>
+      </w:r>
+      <w:r>
+        <w:t xml:space="preserve">= </w:t>
+      </w:r>
+      <w:r>
+        <w:t xml:space="preserve">the sampling distribution </w:t>
+      </w:r>
+    </w:p>
+    <w:p>
+      <w:pPr>
+        <w:pStyle w:val="ListBullet"/>
+      </w:pPr>
+      <w:r>
+        <w:t xml:space="preserve">Each p^ = </w:t>
+      </w:r>
+      <w:r>
+        <w:t xml:space="preserve">somewhat </w:t>
+      </w:r>
+      <w:r>
+        <w:t xml:space="preserve">good guess </w:t>
+      </w:r>
+      <w:r>
+        <w:t xml:space="preserve">for </w:t>
+      </w:r>
+      <w:r>
+        <w:t>true p, a</w:t>
+      </w:r>
+      <w:r>
+        <w:t xml:space="preserve">lthough we expect variability between these </w:t>
+      </w:r>
+      <w:r>
+        <w:t xml:space="preserve">b/c we’d </w:t>
+      </w:r>
+      <w:r>
+        <w:t>expect trends in smoking habits of people from various</w:t>
+      </w:r>
+      <w:r>
+        <w:t xml:space="preserve"> </w:t>
+      </w:r>
+      <w:r>
+        <w:t xml:space="preserve">countries. </w:t>
+      </w:r>
+    </w:p>
+    <w:p>
+      <w:pPr>
+        <w:pStyle w:val="ListBullet"/>
+      </w:pPr>
+      <w:r>
+        <w:t xml:space="preserve">But overall, </w:t>
+      </w:r>
+      <w:r>
+        <w:t xml:space="preserve">we’d </w:t>
+      </w:r>
+      <w:r>
+        <w:t>expect the mean of</w:t>
+      </w:r>
+      <w:r>
+        <w:t xml:space="preserve"> </w:t>
+      </w:r>
+      <w:r>
+        <w:t xml:space="preserve">the </w:t>
+      </w:r>
+      <w:r>
+        <w:t>p</w:t>
+      </w:r>
+      <w:r>
+        <w:t>^ values</w:t>
+      </w:r>
+      <w:r>
+        <w:t xml:space="preserve"> to be close to our unknown</w:t>
+      </w:r>
+      <w:r>
+        <w:t xml:space="preserve"> </w:t>
+      </w:r>
+      <w:r>
+        <w:t>population mean</w:t>
+      </w:r>
+      <w:r>
+        <w:t>, p</w:t>
+      </w:r>
+      <w:r>
+        <w:t xml:space="preserve"> </w:t>
+      </w:r>
+    </w:p>
+    <w:p>
+      <w:pPr>
+        <w:pStyle w:val="ListBullet"/>
+      </w:pPr>
+      <w:r>
+        <w:t xml:space="preserve">So, </w:t>
+      </w:r>
+      <w:r>
+        <w:t xml:space="preserve">started </w:t>
+      </w:r>
+      <w:r>
+        <w:t>w/</w:t>
+      </w:r>
+      <w:r>
+        <w:t xml:space="preserve"> a</w:t>
+      </w:r>
+      <w:r>
+        <w:t xml:space="preserve"> </w:t>
+      </w:r>
+      <w:r>
+        <w:t>categorical variable</w:t>
+      </w:r>
+      <w:r>
+        <w:t xml:space="preserve"> (smoker or not) + </w:t>
+      </w:r>
+      <w:r>
+        <w:t xml:space="preserve">for each </w:t>
+      </w:r>
+      <w:r>
+        <w:t>sample</w:t>
+      </w:r>
+      <w:r>
+        <w:t xml:space="preserve">, </w:t>
+      </w:r>
+      <w:r>
+        <w:t>calculated a summary statistic = proportion of smokers</w:t>
+      </w:r>
+      <w:r>
+        <w:t xml:space="preserve"> </w:t>
+      </w:r>
+      <w:r>
+        <w:t>+</w:t>
+      </w:r>
+      <w:r>
+        <w:t xml:space="preserve"> </w:t>
+      </w:r>
+      <w:r>
+        <w:t xml:space="preserve">then create </w:t>
+      </w:r>
+      <w:r>
+        <w:t>a distribution</w:t>
+      </w:r>
+      <w:r>
+        <w:t xml:space="preserve"> </w:t>
+      </w:r>
+      <w:r>
+        <w:t>of numerical data</w:t>
+      </w:r>
+      <w:r>
+        <w:t xml:space="preserve"> = </w:t>
+      </w:r>
+      <w:r>
+        <w:t xml:space="preserve">proportion of smokers in each country. </w:t>
+      </w:r>
+    </w:p>
+    <w:p>
+      <w:pPr>
+        <w:pStyle w:val="ListBullet"/>
+        <w:tabs>
+          <w:tab w:val="clear" w:pos="360"/>
+          <w:tab w:val="num" w:pos="720"/>
+        </w:tabs>
+        <w:ind w:left="720"/>
+      </w:pPr>
+      <w:r>
+        <w:t xml:space="preserve">started </w:t>
+      </w:r>
+      <w:r>
+        <w:t>w/</w:t>
+      </w:r>
+      <w:r>
+        <w:t xml:space="preserve"> a categorical variable + ended up w/ a </w:t>
+      </w:r>
+      <w:r>
+        <w:t>distribution of a numerical</w:t>
+      </w:r>
+      <w:r>
+        <w:t xml:space="preserve"> </w:t>
+      </w:r>
+      <w:r>
+        <w:t>variable</w:t>
+      </w:r>
+    </w:p>
+    <w:p>
+      <w:pPr>
+        <w:pStyle w:val="ListBullet"/>
+      </w:pPr>
+      <w:r>
+        <w:rPr>
+          <w:b/>
+        </w:rPr>
+        <w:t xml:space="preserve">CLT </w:t>
+      </w:r>
+      <w:r>
+        <w:rPr>
+          <w:b/>
+        </w:rPr>
+        <w:t>says the distribution of sample</w:t>
+      </w:r>
+      <w:r>
+        <w:rPr>
+          <w:b/>
+        </w:rPr>
+        <w:t xml:space="preserve"> </w:t>
+      </w:r>
+      <w:r>
+        <w:rPr>
+          <w:b/>
+        </w:rPr>
+        <w:t>proportions is going to be nearly normal</w:t>
+      </w:r>
+      <w:r>
+        <w:t xml:space="preserve"> + j</w:t>
+      </w:r>
+      <w:r>
+        <w:t xml:space="preserve">ust like </w:t>
+      </w:r>
+      <w:r>
+        <w:t>w/</w:t>
+      </w:r>
+      <w:r>
+        <w:t xml:space="preserve"> sample means, it's going to</w:t>
+      </w:r>
+      <w:r>
+        <w:t xml:space="preserve"> </w:t>
+      </w:r>
+      <w:r>
+        <w:t xml:space="preserve">be </w:t>
+      </w:r>
+      <w:r>
+        <w:rPr>
+          <w:b/>
+        </w:rPr>
+        <w:t>centered at the population proportion</w:t>
+      </w:r>
+      <w:r>
+        <w:rPr>
+          <w:b/>
+        </w:rPr>
+        <w:t xml:space="preserve"> </w:t>
+      </w:r>
+      <w:r>
+        <w:t>(</w:t>
+      </w:r>
+      <w:r>
+        <w:t>parameter</w:t>
+      </w:r>
+      <w:r>
+        <w:t>)</w:t>
+      </w:r>
+      <w:r>
+        <w:t xml:space="preserve"> </w:t>
+      </w:r>
+      <w:r>
+        <w:t>+</w:t>
+      </w:r>
+      <w:r>
+        <w:t xml:space="preserve"> </w:t>
+      </w:r>
+      <w:r>
+        <w:t>w/</w:t>
+      </w:r>
+      <w:r>
+        <w:t xml:space="preserve"> the </w:t>
+      </w:r>
+      <w:r>
+        <w:rPr>
+          <w:b/>
+        </w:rPr>
+        <w:t>standard error inversely proportional to</w:t>
+      </w:r>
+      <w:r>
+        <w:rPr>
+          <w:b/>
+        </w:rPr>
+        <w:t xml:space="preserve"> </w:t>
+      </w:r>
+      <w:r>
+        <w:rPr>
+          <w:b/>
+        </w:rPr>
+        <w:t>sample size</w:t>
+      </w:r>
+      <w:r>
+        <w:t xml:space="preserve"> (</w:t>
+      </w:r>
+      <w:r>
+        <w:t xml:space="preserve">also </w:t>
+      </w:r>
+      <w:r>
+        <w:t>seen before)</w:t>
+      </w:r>
+    </w:p>
+    <w:p>
+      <w:pPr>
+        <w:pStyle w:val="ListBullet"/>
+      </w:pPr>
+      <w:r>
+        <w:t>CLT</w:t>
+      </w:r>
+      <w:r>
+        <w:t xml:space="preserve"> tells us</w:t>
+      </w:r>
+      <w:r>
+        <w:t xml:space="preserve"> </w:t>
+      </w:r>
+      <w:r>
+        <w:t xml:space="preserve">about the </w:t>
+      </w:r>
+      <w:r>
+        <w:rPr>
+          <w:u w:val="single"/>
+        </w:rPr>
+        <w:t>shape</w:t>
+      </w:r>
+      <w:r>
+        <w:t>, t</w:t>
+      </w:r>
+      <w:r>
+        <w:t xml:space="preserve">he </w:t>
+      </w:r>
+      <w:r>
+        <w:rPr>
+          <w:u w:val="single"/>
+        </w:rPr>
+        <w:t>center</w:t>
+      </w:r>
+      <w:r>
+        <w:t xml:space="preserve">, </w:t>
+      </w:r>
+      <w:r>
+        <w:t xml:space="preserve">+ </w:t>
+      </w:r>
+      <w:r>
+        <w:t xml:space="preserve">the </w:t>
+      </w:r>
+      <w:r>
+        <w:rPr>
+          <w:u w:val="single"/>
+        </w:rPr>
+        <w:t>spread</w:t>
+      </w:r>
+      <w:r>
+        <w:t xml:space="preserve"> of a distribution</w:t>
+      </w:r>
+    </w:p>
+    <w:p>
+      <w:pPr>
+        <w:pStyle w:val="ListBullet"/>
+        <w:numPr>
+          <w:ilvl w:val="0"/>
+          <w:numId w:val="0"/>
+        </w:numPr>
+        <w:ind w:left="2520" w:firstLine="360"/>
+      </w:pPr>
+      <w:r>
+        <w:rPr>
+          <w:noProof/>
+        </w:rPr>
+        <w:drawing>
+          <wp:inline distT="0" distB="0" distL="0" distR="0" wp14:anchorId="1365AF44" wp14:editId="351835F7">
+            <wp:extent cx="2026920" cy="678578"/>
+            <wp:effectExtent l="0" t="0" r="0" b="7620"/>
+            <wp:docPr id="3" name="Picture 3"/>
+            <wp:cNvGraphicFramePr>
+              <a:graphicFrameLocks xmlns:a="http://schemas.openxmlformats.org/drawingml/2006/main" noChangeAspect="1"/>
+            </wp:cNvGraphicFramePr>
+            <a:graphic xmlns:a="http://schemas.openxmlformats.org/drawingml/2006/main">
+              <a:graphicData uri="http://schemas.openxmlformats.org/drawingml/2006/picture">
+                <pic:pic xmlns:pic="http://schemas.openxmlformats.org/drawingml/2006/picture">
+                  <pic:nvPicPr>
+                    <pic:cNvPr id="1" name=""/>
+                    <pic:cNvPicPr/>
+                  </pic:nvPicPr>
+                  <pic:blipFill>
+                    <a:blip r:embed="rId6"/>
+                    <a:stretch>
+                      <a:fillRect/>
+                    </a:stretch>
+                  </pic:blipFill>
+                  <pic:spPr>
+                    <a:xfrm>
+                      <a:off x="0" y="0"/>
+                      <a:ext cx="2050035" cy="686317"/>
+                    </a:xfrm>
+                    <a:prstGeom prst="rect">
+                      <a:avLst/>
+                    </a:prstGeom>
+                  </pic:spPr>
+                </pic:pic>
+              </a:graphicData>
+            </a:graphic>
+          </wp:inline>
+        </w:drawing>
+      </w:r>
+    </w:p>
+    <w:p>
+      <w:pPr>
+        <w:pStyle w:val="ListBullet"/>
+      </w:pPr>
+      <w:r>
+        <w:lastRenderedPageBreak/>
+        <w:t xml:space="preserve">SE = </w:t>
+      </w:r>
+      <w:r>
+        <w:t>square root of p</w:t>
+      </w:r>
+      <w:r>
+        <w:t xml:space="preserve"> (</w:t>
+      </w:r>
+      <w:r>
+        <w:rPr>
+          <w:b/>
+        </w:rPr>
+        <w:t>proportion of success</w:t>
+      </w:r>
+      <w:r>
+        <w:t xml:space="preserve">) </w:t>
+      </w:r>
+      <w:r>
+        <w:t>time</w:t>
+      </w:r>
+      <w:r>
+        <w:t xml:space="preserve">s 1 – p </w:t>
+      </w:r>
+      <w:r>
+        <w:t xml:space="preserve">divided by n. </w:t>
+      </w:r>
+    </w:p>
+    <w:p>
+      <w:pPr>
+        <w:pStyle w:val="ListBullet"/>
+        <w:rPr>
+          <w:u w:val="single"/>
+        </w:rPr>
+      </w:pPr>
+      <w:r>
+        <w:rPr>
+          <w:u w:val="single"/>
+        </w:rPr>
+        <w:t xml:space="preserve">Conditions </w:t>
+      </w:r>
+      <w:r>
+        <w:rPr>
+          <w:u w:val="single"/>
+        </w:rPr>
+        <w:t xml:space="preserve">for the </w:t>
+      </w:r>
+      <w:r>
+        <w:rPr>
+          <w:u w:val="single"/>
+        </w:rPr>
+        <w:t xml:space="preserve">CLT for Proportions </w:t>
+      </w:r>
+    </w:p>
+    <w:p>
+      <w:pPr>
+        <w:pStyle w:val="ListBullet"/>
+        <w:tabs>
+          <w:tab w:val="clear" w:pos="360"/>
+          <w:tab w:val="num" w:pos="720"/>
+        </w:tabs>
+        <w:ind w:left="720"/>
+      </w:pPr>
+      <w:r>
+        <w:t xml:space="preserve">1) </w:t>
+      </w:r>
+      <w:r>
+        <w:rPr>
+          <w:b/>
+        </w:rPr>
+        <w:t xml:space="preserve">Independence </w:t>
+      </w:r>
+      <w:r>
+        <w:rPr>
+          <w:b/>
+        </w:rPr>
+        <w:t>of</w:t>
+      </w:r>
+      <w:r>
+        <w:rPr>
+          <w:b/>
+        </w:rPr>
+        <w:t xml:space="preserve"> </w:t>
+      </w:r>
+      <w:r>
+        <w:rPr>
+          <w:b/>
+        </w:rPr>
+        <w:t>observation</w:t>
+      </w:r>
+      <w:r>
+        <w:rPr>
+          <w:b/>
+        </w:rPr>
+        <w:t>s</w:t>
+      </w:r>
+      <w:r>
+        <w:t xml:space="preserve"> = </w:t>
+      </w:r>
+      <w:r>
+        <w:t>sampled observations must be</w:t>
+      </w:r>
+      <w:r>
+        <w:t xml:space="preserve"> independent </w:t>
+      </w:r>
+      <w:r>
+        <w:t>+</w:t>
+      </w:r>
+      <w:r>
+        <w:t xml:space="preserve"> to achieve that either </w:t>
+      </w:r>
+      <w:r>
+        <w:t xml:space="preserve">use </w:t>
+      </w:r>
+      <w:r>
+        <w:t>random sampling or assignment</w:t>
+      </w:r>
+      <w:r>
+        <w:t xml:space="preserve">, </w:t>
+      </w:r>
+      <w:r>
+        <w:t xml:space="preserve">depending on </w:t>
+      </w:r>
+      <w:r>
+        <w:t xml:space="preserve">study </w:t>
+      </w:r>
+      <w:r>
+        <w:t xml:space="preserve">type </w:t>
+      </w:r>
+    </w:p>
+    <w:p>
+      <w:pPr>
+        <w:pStyle w:val="ListBullet"/>
+        <w:tabs>
+          <w:tab w:val="clear" w:pos="360"/>
+          <w:tab w:val="num" w:pos="1080"/>
+        </w:tabs>
+        <w:ind w:left="1080"/>
+      </w:pPr>
+      <w:r>
+        <w:t xml:space="preserve">+ If </w:t>
+      </w:r>
+      <w:r>
+        <w:t xml:space="preserve">sampling </w:t>
+      </w:r>
+      <w:r>
+        <w:t>w/</w:t>
+      </w:r>
+      <w:r>
+        <w:t>out</w:t>
+      </w:r>
+      <w:r>
+        <w:t xml:space="preserve"> </w:t>
+      </w:r>
+      <w:r>
+        <w:t xml:space="preserve">replacement, make sure sample size </w:t>
+      </w:r>
+      <w:r>
+        <w:t xml:space="preserve">&lt; </w:t>
+      </w:r>
+      <w:r>
+        <w:t>10</w:t>
+      </w:r>
+      <w:r>
+        <w:t xml:space="preserve">% </w:t>
+      </w:r>
+      <w:r>
+        <w:t xml:space="preserve">of population. </w:t>
+      </w:r>
+    </w:p>
+    <w:p>
+      <w:pPr>
+        <w:pStyle w:val="ListBullet"/>
+        <w:tabs>
+          <w:tab w:val="clear" w:pos="360"/>
+          <w:tab w:val="num" w:pos="720"/>
+        </w:tabs>
+        <w:ind w:left="720"/>
+      </w:pPr>
+      <w:r>
+        <w:t xml:space="preserve">2) </w:t>
+      </w:r>
+      <w:r>
+        <w:rPr>
+          <w:b/>
+        </w:rPr>
+        <w:t>Sample size/Skew</w:t>
+      </w:r>
+      <w:r>
+        <w:t xml:space="preserve"> </w:t>
+      </w:r>
+      <w:r>
+        <w:t xml:space="preserve">= </w:t>
+      </w:r>
+      <w:r>
+        <w:t>looking for</w:t>
+      </w:r>
+      <w:r>
+        <w:t xml:space="preserve"> a </w:t>
+      </w:r>
+      <w:r>
+        <w:rPr>
+          <w:i/>
+        </w:rPr>
+        <w:t>balance of the sample size</w:t>
+      </w:r>
+      <w:r>
+        <w:t xml:space="preserve"> </w:t>
+      </w:r>
+      <w:r>
+        <w:rPr>
+          <w:i/>
+        </w:rPr>
+        <w:t>+</w:t>
+      </w:r>
+      <w:r>
+        <w:rPr>
+          <w:i/>
+        </w:rPr>
+        <w:t xml:space="preserve"> the</w:t>
+      </w:r>
+      <w:r>
+        <w:rPr>
+          <w:i/>
+        </w:rPr>
+        <w:t xml:space="preserve"> </w:t>
+      </w:r>
+      <w:r>
+        <w:rPr>
+          <w:i/>
+        </w:rPr>
+        <w:t>proportion of success</w:t>
+      </w:r>
+      <w:r>
+        <w:t xml:space="preserve">. </w:t>
+      </w:r>
+    </w:p>
+    <w:p>
+      <w:pPr>
+        <w:pStyle w:val="ListBullet"/>
+        <w:tabs>
+          <w:tab w:val="clear" w:pos="360"/>
+          <w:tab w:val="num" w:pos="1080"/>
+        </w:tabs>
+        <w:ind w:left="1080"/>
+      </w:pPr>
+      <w:r>
+        <w:t xml:space="preserve">There </w:t>
+      </w:r>
+      <w:r>
+        <w:t>should</w:t>
+      </w:r>
+      <w:r>
+        <w:t xml:space="preserve"> </w:t>
+      </w:r>
+      <w:r>
+        <w:t xml:space="preserve">be at </w:t>
+      </w:r>
+      <w:r>
+        <w:rPr>
+          <w:b/>
+        </w:rPr>
+        <w:t xml:space="preserve">least 10 successes </w:t>
+      </w:r>
+      <w:r>
+        <w:rPr>
+          <w:b/>
+        </w:rPr>
+        <w:t>+</w:t>
+      </w:r>
+      <w:r>
+        <w:rPr>
+          <w:b/>
+        </w:rPr>
+        <w:t xml:space="preserve"> 10 failures in</w:t>
+      </w:r>
+      <w:r>
+        <w:rPr>
+          <w:b/>
+        </w:rPr>
+        <w:t xml:space="preserve"> </w:t>
+      </w:r>
+      <w:r>
+        <w:rPr>
+          <w:b/>
+        </w:rPr>
+        <w:t>the sample</w:t>
+      </w:r>
+    </w:p>
+    <w:p>
+      <w:pPr>
+        <w:pStyle w:val="ListBullet"/>
+        <w:tabs>
+          <w:tab w:val="clear" w:pos="360"/>
+          <w:tab w:val="num" w:pos="1440"/>
+        </w:tabs>
+        <w:ind w:left="1440"/>
+      </w:pPr>
+      <w:r>
+        <w:t>n</w:t>
+      </w:r>
+      <w:r>
+        <w:t>*</w:t>
+      </w:r>
+      <w:r>
+        <w:t xml:space="preserve">p </w:t>
+      </w:r>
+      <w:r>
+        <w:t>+</w:t>
+      </w:r>
+      <w:r>
+        <w:t xml:space="preserve"> n</w:t>
+      </w:r>
+      <w:r>
+        <w:t>*(</w:t>
+      </w:r>
+      <w:r>
+        <w:t xml:space="preserve">1 </w:t>
+      </w:r>
+      <w:r>
+        <w:t xml:space="preserve">- </w:t>
+      </w:r>
+      <w:proofErr w:type="gramStart"/>
+      <w:r>
+        <w:t xml:space="preserve">p </w:t>
+      </w:r>
+      <w:r>
+        <w:t>)</w:t>
+      </w:r>
+      <w:proofErr w:type="gramEnd"/>
+      <w:r>
+        <w:t xml:space="preserve"> </w:t>
+      </w:r>
+      <w:r>
+        <w:t>must</w:t>
+      </w:r>
+      <w:r>
+        <w:t xml:space="preserve"> </w:t>
+      </w:r>
+      <w:r>
+        <w:t xml:space="preserve">both be </w:t>
+      </w:r>
+      <w:r>
+        <w:t xml:space="preserve">&gt;= </w:t>
+      </w:r>
+      <w:r>
+        <w:t xml:space="preserve">10. </w:t>
+      </w:r>
+    </w:p>
+    <w:p>
+      <w:pPr>
+        <w:pStyle w:val="ListBullet"/>
+        <w:tabs>
+          <w:tab w:val="clear" w:pos="360"/>
+          <w:tab w:val="num" w:pos="1080"/>
+        </w:tabs>
+        <w:ind w:left="1080"/>
+      </w:pPr>
+      <w:r>
+        <w:t xml:space="preserve">Talked </w:t>
+      </w:r>
+      <w:r>
+        <w:t xml:space="preserve">about this when we were dealing </w:t>
+      </w:r>
+      <w:r>
+        <w:t>w/</w:t>
+      </w:r>
+      <w:r>
+        <w:t xml:space="preserve"> the binomial</w:t>
+      </w:r>
+      <w:r>
+        <w:t xml:space="preserve"> </w:t>
+      </w:r>
+      <w:r>
+        <w:t>distribution</w:t>
+      </w:r>
+      <w:r>
+        <w:t xml:space="preserve"> + </w:t>
+      </w:r>
+      <w:r>
+        <w:t>were looking for the normal approximation of it</w:t>
+      </w:r>
+    </w:p>
+    <w:p>
+      <w:pPr>
+        <w:pStyle w:val="ListBullet"/>
+        <w:tabs>
+          <w:tab w:val="clear" w:pos="360"/>
+          <w:tab w:val="num" w:pos="1080"/>
+        </w:tabs>
+        <w:ind w:left="1080"/>
+      </w:pPr>
+      <w:r>
+        <w:t xml:space="preserve">Same </w:t>
+      </w:r>
+      <w:r>
+        <w:t>idea holds here</w:t>
+      </w:r>
+      <w:r>
+        <w:t xml:space="preserve"> = </w:t>
+      </w:r>
+      <w:r>
+        <w:t>want our</w:t>
+      </w:r>
+      <w:r>
+        <w:t xml:space="preserve"> </w:t>
+      </w:r>
+      <w:r>
+        <w:t>sample proportion to</w:t>
+      </w:r>
+      <w:r>
+        <w:t xml:space="preserve"> be nearly normally distributed</w:t>
+      </w:r>
+      <w:r>
+        <w:t xml:space="preserve"> </w:t>
+      </w:r>
+      <w:r>
+        <w:t>+</w:t>
+      </w:r>
+      <w:r>
+        <w:t xml:space="preserve"> therefore need to meet the </w:t>
+      </w:r>
+      <w:r>
+        <w:rPr>
+          <w:b/>
+        </w:rPr>
+        <w:t>success failure condition</w:t>
+      </w:r>
+      <w:r>
+        <w:t xml:space="preserve"> </w:t>
+      </w:r>
+      <w:r>
+        <w:t xml:space="preserve">1 </w:t>
+      </w:r>
+      <w:r>
+        <w:t xml:space="preserve">more time. </w:t>
+      </w:r>
+    </w:p>
+    <w:p>
+      <w:pPr>
+        <w:pStyle w:val="ListBullet"/>
+        <w:tabs>
+          <w:tab w:val="clear" w:pos="360"/>
+          <w:tab w:val="num" w:pos="1080"/>
+        </w:tabs>
+        <w:ind w:left="1080"/>
+      </w:pPr>
+      <w:r>
+        <w:t>However, if p is unknown</w:t>
+      </w:r>
+      <w:r>
+        <w:t xml:space="preserve"> (</w:t>
+      </w:r>
+      <w:r>
+        <w:t>for the both calculation of</w:t>
+      </w:r>
+      <w:r>
+        <w:t xml:space="preserve"> SE + for # </w:t>
+      </w:r>
+      <w:r>
+        <w:t xml:space="preserve">of successes </w:t>
+      </w:r>
+      <w:r>
+        <w:t>+</w:t>
+      </w:r>
+      <w:r>
+        <w:t xml:space="preserve"> failures),</w:t>
+      </w:r>
+      <w:r>
+        <w:t xml:space="preserve"> use our sample proportion</w:t>
+      </w:r>
+      <w:r>
+        <w:t>, p^ b/c best guess for a</w:t>
+      </w:r>
+      <w:r>
+        <w:t xml:space="preserve"> population</w:t>
+      </w:r>
+      <w:r>
+        <w:t xml:space="preserve"> </w:t>
+      </w:r>
+      <w:r>
+        <w:t>parameter</w:t>
+      </w:r>
+      <w:r>
+        <w:t xml:space="preserve"> = a </w:t>
+      </w:r>
+      <w:r>
+        <w:t xml:space="preserve">sample statistic </w:t>
+      </w:r>
+      <w:r>
+        <w:t xml:space="preserve">being used </w:t>
+      </w:r>
+      <w:r>
+        <w:t xml:space="preserve">as a </w:t>
+      </w:r>
+      <w:r>
+        <w:rPr>
+          <w:b/>
+        </w:rPr>
+        <w:t>point estimate</w:t>
+      </w:r>
+      <w:r>
+        <w:t xml:space="preserve"> for that parameter. </w:t>
+      </w:r>
+    </w:p>
+    <w:p>
+      <w:pPr>
+        <w:pStyle w:val="ListBullet"/>
+      </w:pPr>
+      <w:r>
+        <w:t xml:space="preserve">Ex: </w:t>
+      </w:r>
+      <w:r>
+        <w:t>90% of all plant species</w:t>
+      </w:r>
+      <w:r>
+        <w:t xml:space="preserve"> are classified as angiosperms (</w:t>
+      </w:r>
+      <w:r>
+        <w:t>flowering plants</w:t>
+      </w:r>
+      <w:r>
+        <w:t>)</w:t>
+      </w:r>
+      <w:r>
+        <w:t xml:space="preserve">. If you were to randomly sample 200 plants from the list of </w:t>
+      </w:r>
+      <w:r>
+        <w:rPr>
+          <w:i/>
+        </w:rPr>
+        <w:t>all known</w:t>
+      </w:r>
+      <w:r>
+        <w:t xml:space="preserve"> plant</w:t>
+      </w:r>
+      <w:r>
+        <w:t xml:space="preserve"> </w:t>
+      </w:r>
+      <w:r>
+        <w:t xml:space="preserve">species, what is the probability at least 95% of the plants in sample will be flowering plants? </w:t>
+      </w:r>
+    </w:p>
+    <w:p>
+      <w:pPr>
+        <w:pStyle w:val="ListBullet"/>
+        <w:tabs>
+          <w:tab w:val="clear" w:pos="360"/>
+          <w:tab w:val="num" w:pos="720"/>
+        </w:tabs>
+        <w:ind w:left="720"/>
+      </w:pPr>
+      <w:r>
+        <w:t>P</w:t>
+      </w:r>
+      <w:r>
+        <w:t>roportion of</w:t>
+      </w:r>
+      <w:r>
+        <w:t xml:space="preserve"> </w:t>
+      </w:r>
+      <w:r>
+        <w:t xml:space="preserve">success </w:t>
+      </w:r>
+      <w:r>
+        <w:t xml:space="preserve">= </w:t>
+      </w:r>
+      <w:r>
+        <w:t>0</w:t>
+      </w:r>
+      <w:r>
+        <w:t xml:space="preserve"> + sample size, n, = </w:t>
+      </w:r>
+      <w:r>
+        <w:t>200</w:t>
+      </w:r>
+    </w:p>
+    <w:p>
+      <w:pPr>
+        <w:pStyle w:val="ListBullet"/>
+        <w:tabs>
+          <w:tab w:val="clear" w:pos="360"/>
+          <w:tab w:val="num" w:pos="720"/>
+        </w:tabs>
+        <w:ind w:left="720"/>
+      </w:pPr>
+      <w:r>
+        <w:t xml:space="preserve">Asked </w:t>
+      </w:r>
+      <w:r>
+        <w:t>for probability of at</w:t>
+      </w:r>
+      <w:r>
+        <w:t xml:space="preserve"> </w:t>
+      </w:r>
+      <w:r>
+        <w:t>least 95% successes</w:t>
+      </w:r>
+      <w:r>
+        <w:t xml:space="preserve"> </w:t>
+      </w:r>
+      <w:r>
+        <w:sym w:font="Wingdings" w:char="F0E0"/>
+      </w:r>
+      <w:r>
+        <w:t xml:space="preserve"> </w:t>
+      </w:r>
+      <w:r>
+        <w:t>angiosperm plant</w:t>
+      </w:r>
+      <w:r>
+        <w:t xml:space="preserve"> = a success</w:t>
+      </w:r>
+      <w:r>
+        <w:t xml:space="preserve"> </w:t>
+      </w:r>
+    </w:p>
+    <w:p>
+      <w:pPr>
+        <w:pStyle w:val="ListBullet"/>
+        <w:tabs>
+          <w:tab w:val="clear" w:pos="360"/>
+          <w:tab w:val="num" w:pos="720"/>
+        </w:tabs>
+        <w:ind w:left="720"/>
+      </w:pPr>
+      <w:r>
+        <w:t xml:space="preserve">Looking </w:t>
+      </w:r>
+      <w:r>
+        <w:t>for the</w:t>
+      </w:r>
+      <w:r>
+        <w:t xml:space="preserve"> </w:t>
+      </w:r>
+      <w:r>
+        <w:t xml:space="preserve">probability our sample proportion will </w:t>
+      </w:r>
+      <w:r>
+        <w:t xml:space="preserve">&gt; </w:t>
+      </w:r>
+      <w:r>
+        <w:t>0.95.</w:t>
+      </w:r>
+    </w:p>
+    <w:p>
+      <w:pPr>
+        <w:pStyle w:val="ListBullet"/>
+        <w:tabs>
+          <w:tab w:val="clear" w:pos="360"/>
+          <w:tab w:val="num" w:pos="720"/>
+        </w:tabs>
+        <w:ind w:left="720"/>
+      </w:pPr>
+      <w:r>
+        <w:t xml:space="preserve">If </w:t>
+      </w:r>
+      <w:r>
+        <w:t>we knew somethin</w:t>
+      </w:r>
+      <w:r>
+        <w:t>g about the distribution of p^</w:t>
+      </w:r>
+      <w:r>
+        <w:t>, we</w:t>
+      </w:r>
+      <w:r>
+        <w:t xml:space="preserve"> </w:t>
+      </w:r>
+      <w:r>
+        <w:t>should be able to easily calculate this</w:t>
+      </w:r>
+      <w:r>
+        <w:t xml:space="preserve"> + </w:t>
+      </w:r>
+      <w:r>
+        <w:t xml:space="preserve">if we knew </w:t>
+      </w:r>
+      <w:r>
+        <w:t xml:space="preserve">p^ was </w:t>
+      </w:r>
+      <w:r>
+        <w:t>distributed nearly normally, we can calculate this probability</w:t>
+      </w:r>
+      <w:r>
+        <w:t xml:space="preserve"> </w:t>
+      </w:r>
+      <w:r>
+        <w:t>using t</w:t>
+      </w:r>
+      <w:r>
+        <w:t>he normal distribution z scores</w:t>
+      </w:r>
+      <w:r>
+        <w:t xml:space="preserve"> </w:t>
+      </w:r>
+      <w:r>
+        <w:t>+</w:t>
+      </w:r>
+      <w:r>
+        <w:t xml:space="preserve"> </w:t>
+      </w:r>
+      <w:r>
+        <w:t xml:space="preserve">percentiles. </w:t>
+      </w:r>
+    </w:p>
+    <w:p>
+      <w:pPr>
+        <w:pStyle w:val="ListBullet"/>
+        <w:tabs>
+          <w:tab w:val="clear" w:pos="360"/>
+          <w:tab w:val="num" w:pos="720"/>
+        </w:tabs>
+        <w:ind w:left="720"/>
+      </w:pPr>
+      <w:r>
+        <w:t xml:space="preserve">CLT </w:t>
+      </w:r>
+      <w:r>
+        <w:t>tells us it may be distributed nearly</w:t>
+      </w:r>
+      <w:r>
+        <w:t xml:space="preserve"> </w:t>
+      </w:r>
+      <w:r>
+        <w:t>normally, so check to see if conditions</w:t>
+      </w:r>
+      <w:r>
+        <w:t xml:space="preserve"> </w:t>
+      </w:r>
+      <w:r>
+        <w:t xml:space="preserve">for the </w:t>
+      </w:r>
+      <w:r>
+        <w:t xml:space="preserve">CLT hold </w:t>
+      </w:r>
+      <w:r>
+        <w:t>+</w:t>
+      </w:r>
+      <w:r>
+        <w:t xml:space="preserve"> if</w:t>
+      </w:r>
+      <w:r>
+        <w:t xml:space="preserve"> so</w:t>
+      </w:r>
+      <w:r>
+        <w:t xml:space="preserve">, we can proceed </w:t>
+      </w:r>
+      <w:r>
+        <w:t>w/</w:t>
+      </w:r>
+      <w:r>
+        <w:t xml:space="preserve"> </w:t>
+      </w:r>
+      <w:r>
+        <w:t xml:space="preserve">that. </w:t>
+      </w:r>
+    </w:p>
+    <w:p>
+      <w:pPr>
+        <w:pStyle w:val="ListBullet"/>
+        <w:tabs>
+          <w:tab w:val="clear" w:pos="360"/>
+          <w:tab w:val="num" w:pos="720"/>
+        </w:tabs>
+        <w:ind w:left="720"/>
+      </w:pPr>
+      <w:r>
+        <w:rPr>
+          <w:u w:val="single"/>
+        </w:rPr>
+        <w:t>1</w:t>
+      </w:r>
+      <w:r>
+        <w:rPr>
+          <w:u w:val="single"/>
+          <w:vertAlign w:val="superscript"/>
+        </w:rPr>
+        <w:t>st</w:t>
+      </w:r>
+      <w:r>
+        <w:rPr>
+          <w:u w:val="single"/>
+        </w:rPr>
+        <w:t xml:space="preserve"> Independence</w:t>
+      </w:r>
+      <w:r>
+        <w:t xml:space="preserve"> = </w:t>
+      </w:r>
+      <w:r>
+        <w:t xml:space="preserve">200 is certainly </w:t>
+      </w:r>
+      <w:r>
+        <w:t xml:space="preserve">&lt; </w:t>
+      </w:r>
+      <w:r>
+        <w:t>10% of all</w:t>
+      </w:r>
+      <w:r>
+        <w:t xml:space="preserve"> </w:t>
+      </w:r>
+      <w:r>
+        <w:t xml:space="preserve">plants, so we can assume </w:t>
+      </w:r>
+      <w:r>
+        <w:t xml:space="preserve">plants in our sample are </w:t>
+      </w:r>
+      <w:r>
+        <w:t xml:space="preserve">independent of another. </w:t>
+      </w:r>
+    </w:p>
+    <w:p>
+      <w:pPr>
+        <w:pStyle w:val="ListBullet"/>
+        <w:tabs>
+          <w:tab w:val="clear" w:pos="360"/>
+          <w:tab w:val="num" w:pos="720"/>
+        </w:tabs>
+        <w:ind w:left="720"/>
+      </w:pPr>
+      <w:r>
+        <w:rPr>
+          <w:u w:val="single"/>
+        </w:rPr>
+        <w:t>2</w:t>
+      </w:r>
+      <w:r>
+        <w:rPr>
+          <w:u w:val="single"/>
+          <w:vertAlign w:val="superscript"/>
+        </w:rPr>
+        <w:t>nd</w:t>
+      </w:r>
+      <w:r>
+        <w:rPr>
+          <w:u w:val="single"/>
+        </w:rPr>
+        <w:t xml:space="preserve"> Success/Failure </w:t>
+      </w:r>
+      <w:r>
+        <w:rPr>
+          <w:u w:val="single"/>
+        </w:rPr>
+        <w:t>condition</w:t>
+      </w:r>
+      <w:r>
+        <w:t xml:space="preserve">. </w:t>
+      </w:r>
+      <w:r>
+        <w:t xml:space="preserve">n = 200 </w:t>
+      </w:r>
+      <w:r>
+        <w:t>sample size</w:t>
+      </w:r>
+      <w:r>
+        <w:t xml:space="preserve"> + p = 0.9, so n*</w:t>
+      </w:r>
+      <w:r>
+        <w:t>p</w:t>
+      </w:r>
+      <w:r>
+        <w:t xml:space="preserve"> = 180</w:t>
+      </w:r>
+      <w:r>
+        <w:t xml:space="preserve"> </w:t>
+      </w:r>
+      <w:r>
+        <w:t>+</w:t>
+      </w:r>
+      <w:r>
+        <w:t xml:space="preserve"> n*(1 – p) = 20</w:t>
+      </w:r>
+    </w:p>
+    <w:p>
+      <w:pPr>
+        <w:pStyle w:val="ListBullet"/>
+        <w:tabs>
+          <w:tab w:val="clear" w:pos="360"/>
+          <w:tab w:val="num" w:pos="1080"/>
+        </w:tabs>
+        <w:ind w:left="1080"/>
+      </w:pPr>
+      <w:proofErr w:type="gramStart"/>
+      <w:r>
+        <w:t>Both of these</w:t>
+      </w:r>
+      <w:proofErr w:type="gramEnd"/>
+      <w:r>
+        <w:t xml:space="preserve"> are </w:t>
+      </w:r>
+      <w:r>
+        <w:t>&gt; 10, s</w:t>
+      </w:r>
+      <w:r>
+        <w:t xml:space="preserve">o </w:t>
+      </w:r>
+      <w:r>
+        <w:t>success/</w:t>
+      </w:r>
+      <w:r>
+        <w:t xml:space="preserve">failure condition holds </w:t>
+      </w:r>
+    </w:p>
+    <w:p>
+      <w:pPr>
+        <w:pStyle w:val="ListBullet"/>
+        <w:tabs>
+          <w:tab w:val="clear" w:pos="360"/>
+          <w:tab w:val="num" w:pos="720"/>
+        </w:tabs>
+        <w:ind w:left="720"/>
+      </w:pPr>
+      <w:r>
+        <w:rPr>
+          <w:b/>
+        </w:rPr>
+        <w:t xml:space="preserve">These 2 facts tell </w:t>
+      </w:r>
+      <w:r>
+        <w:rPr>
+          <w:b/>
+        </w:rPr>
+        <w:t>us the distribution of the sample proportion</w:t>
+      </w:r>
+      <w:r>
+        <w:rPr>
+          <w:b/>
+        </w:rPr>
+        <w:t xml:space="preserve"> </w:t>
+      </w:r>
+      <w:r>
+        <w:rPr>
+          <w:b/>
+        </w:rPr>
+        <w:t>i</w:t>
+      </w:r>
+      <w:r>
+        <w:rPr>
+          <w:b/>
+        </w:rPr>
+        <w:t xml:space="preserve">s going to be nearly normal </w:t>
+      </w:r>
+      <w:r>
+        <w:t>w/</w:t>
+      </w:r>
+      <w:r>
+        <w:t xml:space="preserve"> mean </w:t>
+      </w:r>
+      <w:r>
+        <w:t xml:space="preserve">= </w:t>
+      </w:r>
+      <w:r>
+        <w:t xml:space="preserve">population parameter 0.90 </w:t>
+      </w:r>
+      <w:r>
+        <w:t>+</w:t>
+      </w:r>
+      <w:r>
+        <w:t xml:space="preserve"> SE = </w:t>
+      </w:r>
+    </w:p>
+    <w:p>
+      <w:pPr>
+        <w:pStyle w:val="ListBullet"/>
+        <w:numPr>
+          <w:ilvl w:val="0"/>
+          <w:numId w:val="0"/>
+        </w:numPr>
+        <w:ind w:left="1440" w:firstLine="720"/>
+      </w:pPr>
+      <w:r>
+        <w:rPr>
+          <w:noProof/>
+        </w:rPr>
+        <w:drawing>
+          <wp:inline distT="0" distB="0" distL="0" distR="0" wp14:anchorId="1034F0B4" wp14:editId="45B71B8D">
+            <wp:extent cx="3282860" cy="481907"/>
+            <wp:effectExtent l="0" t="0" r="0" b="0"/>
+            <wp:docPr id="4" name="Picture 4"/>
+            <wp:cNvGraphicFramePr>
+              <a:graphicFrameLocks xmlns:a="http://schemas.openxmlformats.org/drawingml/2006/main" noChangeAspect="1"/>
+            </wp:cNvGraphicFramePr>
+            <a:graphic xmlns:a="http://schemas.openxmlformats.org/drawingml/2006/main">
+              <a:graphicData uri="http://schemas.openxmlformats.org/drawingml/2006/picture">
+                <pic:pic xmlns:pic="http://schemas.openxmlformats.org/drawingml/2006/picture">
+                  <pic:nvPicPr>
+                    <pic:cNvPr id="1" name=""/>
+                    <pic:cNvPicPr/>
+                  </pic:nvPicPr>
+                  <pic:blipFill>
+                    <a:blip r:embed="rId7"/>
+                    <a:stretch>
+                      <a:fillRect/>
+                    </a:stretch>
+                  </pic:blipFill>
+                  <pic:spPr>
+                    <a:xfrm>
+                      <a:off x="0" y="0"/>
+                      <a:ext cx="3437547" cy="504614"/>
+                    </a:xfrm>
+                    <a:prstGeom prst="rect">
+                      <a:avLst/>
+                    </a:prstGeom>
+                  </pic:spPr>
+                </pic:pic>
+              </a:graphicData>
+            </a:graphic>
+          </wp:inline>
+        </w:drawing>
+      </w:r>
+    </w:p>
+    <w:p>
+      <w:pPr>
+        <w:pStyle w:val="ListBullet"/>
+        <w:tabs>
+          <w:tab w:val="clear" w:pos="360"/>
+          <w:tab w:val="num" w:pos="720"/>
+        </w:tabs>
+        <w:ind w:left="720"/>
+      </w:pPr>
+      <w:r>
+        <w:t xml:space="preserve">We </w:t>
+      </w:r>
+      <w:r>
+        <w:t>have a normal distribution</w:t>
+      </w:r>
+      <w:r>
+        <w:t xml:space="preserve">, we </w:t>
+      </w:r>
+      <w:r>
+        <w:t>know it's mean</w:t>
+      </w:r>
+      <w:r>
+        <w:t xml:space="preserve"> + </w:t>
+      </w:r>
+      <w:r>
+        <w:t>it's</w:t>
+      </w:r>
+      <w:r>
+        <w:t xml:space="preserve"> </w:t>
+      </w:r>
+      <w:r>
+        <w:t xml:space="preserve">variability </w:t>
+      </w:r>
+      <w:r>
+        <w:t>(spread</w:t>
+      </w:r>
+      <w:proofErr w:type="gramStart"/>
+      <w:r>
+        <w:t>),</w:t>
+      </w:r>
+      <w:r>
+        <w:t>+</w:t>
+      </w:r>
+      <w:proofErr w:type="gramEnd"/>
+      <w:r>
+        <w:t xml:space="preserve"> we're looking for a probability associated</w:t>
+      </w:r>
+      <w:r>
+        <w:t xml:space="preserve"> </w:t>
+      </w:r>
+      <w:r>
+        <w:t>w/</w:t>
+      </w:r>
+      <w:r>
+        <w:t xml:space="preserve"> this distribution. </w:t>
+      </w:r>
+    </w:p>
+    <w:p>
+      <w:pPr>
+        <w:pStyle w:val="ListBullet"/>
+        <w:tabs>
+          <w:tab w:val="clear" w:pos="360"/>
+          <w:tab w:val="num" w:pos="720"/>
+        </w:tabs>
+        <w:ind w:left="720"/>
+      </w:pPr>
+      <w:r>
+        <w:t>1</w:t>
+      </w:r>
+      <w:r>
+        <w:rPr>
+          <w:vertAlign w:val="superscript"/>
+        </w:rPr>
+        <w:t>st</w:t>
+      </w:r>
+      <w:r>
+        <w:t xml:space="preserve"> </w:t>
+      </w:r>
+      <w:r>
+        <w:t xml:space="preserve">to do </w:t>
+      </w:r>
+      <w:r>
+        <w:t xml:space="preserve">= </w:t>
+      </w:r>
+      <w:r>
+        <w:t>draw our curve</w:t>
+      </w:r>
+      <w:r>
+        <w:t xml:space="preserve">, </w:t>
+      </w:r>
+      <w:r>
+        <w:t xml:space="preserve">mark </w:t>
+      </w:r>
+      <w:r>
+        <w:t xml:space="preserve">the </w:t>
+      </w:r>
+      <w:r>
+        <w:t xml:space="preserve">mean </w:t>
+      </w:r>
+      <w:r>
+        <w:t xml:space="preserve">= </w:t>
+      </w:r>
+      <w:r>
+        <w:t xml:space="preserve">0.90, </w:t>
+      </w:r>
+      <w:r>
+        <w:t>+</w:t>
+      </w:r>
+      <w:r>
+        <w:t xml:space="preserve"> then shade area of interest </w:t>
+      </w:r>
+      <w:r>
+        <w:t xml:space="preserve">= </w:t>
+      </w:r>
+      <w:r>
+        <w:t>anything</w:t>
+      </w:r>
+      <w:r>
+        <w:t xml:space="preserve"> </w:t>
+      </w:r>
+      <w:r>
+        <w:t xml:space="preserve">beyond 0.95. </w:t>
+      </w:r>
+    </w:p>
+    <w:p>
+      <w:pPr>
+        <w:pStyle w:val="ListBullet"/>
+        <w:numPr>
+          <w:ilvl w:val="0"/>
+          <w:numId w:val="0"/>
+        </w:numPr>
+        <w:ind w:left="2160" w:firstLine="720"/>
+      </w:pPr>
+      <w:r>
+        <w:rPr>
+          <w:noProof/>
+        </w:rPr>
+        <w:drawing>
+          <wp:inline distT="0" distB="0" distL="0" distR="0" wp14:anchorId="346EBBA2" wp14:editId="705EB81E">
+            <wp:extent cx="1382059" cy="790339"/>
+            <wp:effectExtent l="0" t="0" r="8890" b="0"/>
+            <wp:docPr id="5" name="Picture 5"/>
+            <wp:cNvGraphicFramePr>
+              <a:graphicFrameLocks xmlns:a="http://schemas.openxmlformats.org/drawingml/2006/main" noChangeAspect="1"/>
+            </wp:cNvGraphicFramePr>
+            <a:graphic xmlns:a="http://schemas.openxmlformats.org/drawingml/2006/main">
+              <a:graphicData uri="http://schemas.openxmlformats.org/drawingml/2006/picture">
+                <pic:pic xmlns:pic="http://schemas.openxmlformats.org/drawingml/2006/picture">
+                  <pic:nvPicPr>
+                    <pic:cNvPr id="1" name=""/>
+                    <pic:cNvPicPr/>
+                  </pic:nvPicPr>
+                  <pic:blipFill>
+                    <a:blip r:embed="rId8"/>
+                    <a:stretch>
+                      <a:fillRect/>
+                    </a:stretch>
+                  </pic:blipFill>
+                  <pic:spPr>
+                    <a:xfrm>
+                      <a:off x="0" y="0"/>
+                      <a:ext cx="1401100" cy="801227"/>
+                    </a:xfrm>
+                    <a:prstGeom prst="rect">
+                      <a:avLst/>
+                    </a:prstGeom>
+                  </pic:spPr>
+                </pic:pic>
+              </a:graphicData>
+            </a:graphic>
+          </wp:inline>
+        </w:drawing>
+      </w:r>
+    </w:p>
+    <w:p>
+      <w:pPr>
+        <w:pStyle w:val="ListBullet"/>
+        <w:tabs>
+          <w:tab w:val="clear" w:pos="360"/>
+          <w:tab w:val="num" w:pos="720"/>
+        </w:tabs>
+        <w:ind w:left="720"/>
+      </w:pPr>
+      <w:r>
+        <w:lastRenderedPageBreak/>
+        <w:t>To calculate this probability, we can</w:t>
+      </w:r>
+      <w:r>
+        <w:t xml:space="preserve"> </w:t>
+      </w:r>
+      <w:r>
+        <w:t xml:space="preserve">refer to a z score. </w:t>
+      </w:r>
+    </w:p>
+    <w:p>
+      <w:pPr>
+        <w:pStyle w:val="ListBullet"/>
+        <w:numPr>
+          <w:ilvl w:val="0"/>
+          <w:numId w:val="0"/>
+        </w:numPr>
+        <w:ind w:left="1440"/>
+        <w:rPr>
+          <w:rStyle w:val="gnkrckgcmrb"/>
+          <w:rFonts w:ascii="Lucida Console" w:hAnsi="Lucida Console"/>
+          <w:color w:val="0070C0"/>
+          <w:sz w:val="18"/>
+        </w:rPr>
+      </w:pPr>
+      <w:r>
+        <w:rPr>
+          <w:rStyle w:val="gnkrckgcmsb"/>
+          <w:rFonts w:ascii="Lucida Console" w:hAnsi="Lucida Console"/>
+          <w:color w:val="0070C0"/>
+          <w:sz w:val="18"/>
+        </w:rPr>
+        <w:t xml:space="preserve">&gt; </w:t>
+      </w:r>
+      <w:proofErr w:type="spellStart"/>
+      <w:r>
+        <w:rPr>
+          <w:rStyle w:val="gnkrckgcmrb"/>
+          <w:rFonts w:ascii="Lucida Console" w:hAnsi="Lucida Console"/>
+          <w:color w:val="0070C0"/>
+          <w:sz w:val="18"/>
+        </w:rPr>
+        <w:t>p.hat</w:t>
+      </w:r>
+      <w:proofErr w:type="spellEnd"/>
+      <w:r>
+        <w:rPr>
+          <w:rStyle w:val="gnkrckgcmrb"/>
+          <w:rFonts w:ascii="Lucida Console" w:hAnsi="Lucida Console"/>
+          <w:color w:val="0070C0"/>
+          <w:sz w:val="18"/>
+        </w:rPr>
+        <w:t xml:space="preserve"> = .9 # mean of our sampling distribution = population parameter (when normal)</w:t>
+      </w:r>
+    </w:p>
+    <w:p>
+      <w:pPr>
+        <w:pStyle w:val="ListBullet"/>
+        <w:numPr>
+          <w:ilvl w:val="0"/>
+          <w:numId w:val="0"/>
+        </w:numPr>
+        <w:ind w:left="1440"/>
+        <w:rPr>
+          <w:rStyle w:val="gnkrckgcmrb"/>
+          <w:rFonts w:ascii="Lucida Console" w:hAnsi="Lucida Console"/>
+          <w:color w:val="0070C0"/>
+          <w:sz w:val="18"/>
+        </w:rPr>
+      </w:pPr>
+      <w:r>
+        <w:rPr>
+          <w:rStyle w:val="gnkrckgcmsb"/>
+          <w:rFonts w:ascii="Lucida Console" w:hAnsi="Lucida Console"/>
+          <w:color w:val="0070C0"/>
+          <w:sz w:val="18"/>
+        </w:rPr>
+        <w:t xml:space="preserve">&gt; </w:t>
+      </w:r>
+      <w:r>
+        <w:rPr>
+          <w:rStyle w:val="gnkrckgcmrb"/>
+          <w:rFonts w:ascii="Lucida Console" w:hAnsi="Lucida Console"/>
+          <w:color w:val="0070C0"/>
+          <w:sz w:val="18"/>
+        </w:rPr>
+        <w:t>n = 200</w:t>
+      </w:r>
+    </w:p>
+    <w:p>
+      <w:pPr>
+        <w:pStyle w:val="ListBullet"/>
+        <w:numPr>
+          <w:ilvl w:val="0"/>
+          <w:numId w:val="0"/>
+        </w:numPr>
+        <w:ind w:left="1440"/>
+        <w:rPr>
+          <w:rStyle w:val="gnkrckgcmrb"/>
+          <w:rFonts w:ascii="Lucida Console" w:hAnsi="Lucida Console"/>
+          <w:color w:val="0070C0"/>
+          <w:sz w:val="18"/>
+        </w:rPr>
+      </w:pPr>
+      <w:r>
+        <w:rPr>
+          <w:rStyle w:val="gnkrckgcmsb"/>
+          <w:rFonts w:ascii="Lucida Console" w:hAnsi="Lucida Console"/>
+          <w:color w:val="0070C0"/>
+          <w:sz w:val="18"/>
+        </w:rPr>
+        <w:t xml:space="preserve">&gt; </w:t>
+      </w:r>
+      <w:r>
+        <w:rPr>
+          <w:rStyle w:val="gnkrckgcmrb"/>
+          <w:rFonts w:ascii="Lucida Console" w:hAnsi="Lucida Console"/>
+          <w:color w:val="0070C0"/>
+          <w:sz w:val="18"/>
+        </w:rPr>
+        <w:t>(se &lt;- sqrt((</w:t>
+      </w:r>
+      <w:proofErr w:type="spellStart"/>
+      <w:r>
+        <w:rPr>
+          <w:rStyle w:val="gnkrckgcmrb"/>
+          <w:rFonts w:ascii="Lucida Console" w:hAnsi="Lucida Console"/>
+          <w:color w:val="0070C0"/>
+          <w:sz w:val="18"/>
+        </w:rPr>
+        <w:t>p.hat</w:t>
+      </w:r>
+      <w:proofErr w:type="spellEnd"/>
+      <w:r>
+        <w:rPr>
+          <w:rStyle w:val="gnkrckgcmrb"/>
+          <w:rFonts w:ascii="Lucida Console" w:hAnsi="Lucida Console"/>
+          <w:color w:val="0070C0"/>
+          <w:sz w:val="18"/>
+        </w:rPr>
+        <w:t>*(1-p.hat))/n))</w:t>
+      </w:r>
+    </w:p>
+    <w:p>
+      <w:pPr>
+        <w:pStyle w:val="ListBullet"/>
+        <w:numPr>
+          <w:ilvl w:val="0"/>
+          <w:numId w:val="0"/>
+        </w:numPr>
+        <w:ind w:left="1440"/>
+        <w:rPr>
+          <w:rStyle w:val="gnkrckgcgsb"/>
+          <w:rFonts w:ascii="Lucida Console" w:hAnsi="Lucida Console"/>
+          <w:sz w:val="18"/>
+          <w:bdr w:val="none" w:sz="0" w:space="0" w:color="auto" w:frame="1"/>
+        </w:rPr>
+      </w:pPr>
+      <w:r>
+        <w:rPr>
+          <w:rStyle w:val="gnkrckgcgsb"/>
+          <w:rFonts w:ascii="Lucida Console" w:hAnsi="Lucida Console"/>
+          <w:sz w:val="18"/>
+          <w:bdr w:val="none" w:sz="0" w:space="0" w:color="auto" w:frame="1"/>
+        </w:rPr>
+        <w:t>[1] 0.0212132</w:t>
+      </w:r>
+    </w:p>
+    <w:p>
+      <w:pPr>
+        <w:pStyle w:val="ListBullet"/>
+        <w:numPr>
+          <w:ilvl w:val="0"/>
+          <w:numId w:val="0"/>
+        </w:numPr>
+        <w:ind w:left="1440"/>
+        <w:rPr>
+          <w:rStyle w:val="gnkrckgcmrb"/>
+          <w:rFonts w:ascii="Lucida Console" w:hAnsi="Lucida Console"/>
+          <w:color w:val="0070C0"/>
+          <w:sz w:val="18"/>
+        </w:rPr>
+      </w:pPr>
+      <w:r>
+        <w:rPr>
+          <w:rStyle w:val="gnkrckgcmsb"/>
+          <w:rFonts w:ascii="Lucida Console" w:hAnsi="Lucida Console"/>
+          <w:color w:val="0070C0"/>
+          <w:sz w:val="18"/>
+        </w:rPr>
+        <w:t xml:space="preserve">&gt; </w:t>
+      </w:r>
+      <w:r>
+        <w:rPr>
+          <w:rStyle w:val="gnkrckgcmrb"/>
+          <w:rFonts w:ascii="Lucida Console" w:hAnsi="Lucida Console"/>
+          <w:color w:val="0070C0"/>
+          <w:sz w:val="18"/>
+        </w:rPr>
+        <w:t xml:space="preserve">(z &lt;- (.95 - </w:t>
+      </w:r>
+      <w:proofErr w:type="spellStart"/>
+      <w:r>
+        <w:rPr>
+          <w:rStyle w:val="gnkrckgcmrb"/>
+          <w:rFonts w:ascii="Lucida Console" w:hAnsi="Lucida Console"/>
+          <w:color w:val="0070C0"/>
+          <w:sz w:val="18"/>
+        </w:rPr>
+        <w:t>p.hat</w:t>
+      </w:r>
+      <w:proofErr w:type="spellEnd"/>
+      <w:r>
+        <w:rPr>
+          <w:rStyle w:val="gnkrckgcmrb"/>
+          <w:rFonts w:ascii="Lucida Console" w:hAnsi="Lucida Console"/>
+          <w:color w:val="0070C0"/>
+          <w:sz w:val="18"/>
+        </w:rPr>
+        <w:t>)/se)</w:t>
+      </w:r>
+    </w:p>
+    <w:p>
+      <w:pPr>
+        <w:pStyle w:val="ListBullet"/>
+        <w:numPr>
+          <w:ilvl w:val="0"/>
+          <w:numId w:val="0"/>
+        </w:numPr>
+        <w:ind w:left="1440"/>
+        <w:rPr>
+          <w:sz w:val="18"/>
+        </w:rPr>
+      </w:pPr>
+      <w:r>
+        <w:rPr>
+          <w:rStyle w:val="gnkrckgcgsb"/>
+          <w:rFonts w:ascii="Lucida Console" w:hAnsi="Lucida Console"/>
+          <w:sz w:val="18"/>
+          <w:bdr w:val="none" w:sz="0" w:space="0" w:color="auto" w:frame="1"/>
+        </w:rPr>
+        <w:t>[1] 2.357023</w:t>
+      </w:r>
+    </w:p>
+    <w:p>
+      <w:pPr>
+        <w:pStyle w:val="ListBullet"/>
+        <w:tabs>
+          <w:tab w:val="clear" w:pos="360"/>
+          <w:tab w:val="num" w:pos="720"/>
+        </w:tabs>
+        <w:ind w:left="720"/>
+      </w:pPr>
+      <w:r>
+        <w:t xml:space="preserve">We are more than </w:t>
+      </w:r>
+      <w:r>
+        <w:t xml:space="preserve">2 SDs </w:t>
+      </w:r>
+      <w:r>
+        <w:t>away from the mean at</w:t>
+      </w:r>
+      <w:r>
+        <w:t xml:space="preserve"> </w:t>
+      </w:r>
+      <w:r>
+        <w:t xml:space="preserve">this point, so it's going to be a </w:t>
+      </w:r>
+      <w:proofErr w:type="gramStart"/>
+      <w:r>
+        <w:t>pretty small</w:t>
+      </w:r>
+      <w:proofErr w:type="gramEnd"/>
+      <w:r>
+        <w:t xml:space="preserve"> </w:t>
+      </w:r>
+      <w:r>
+        <w:t>probability</w:t>
+      </w:r>
+      <w:r>
+        <w:t xml:space="preserve"> that </w:t>
+      </w:r>
+      <w:r>
+        <w:t xml:space="preserve">at least 95% of plants </w:t>
+      </w:r>
+      <w:r>
+        <w:t xml:space="preserve">our </w:t>
+      </w:r>
+      <w:r>
+        <w:t xml:space="preserve">sample </w:t>
+      </w:r>
+      <w:r>
+        <w:t xml:space="preserve">of 200 </w:t>
+      </w:r>
+      <w:r>
+        <w:t>will be flowering plants</w:t>
+      </w:r>
+      <w:r>
+        <w:t xml:space="preserve">. </w:t>
+      </w:r>
+    </w:p>
+    <w:p>
+      <w:pPr>
+        <w:pStyle w:val="ListBullet"/>
+        <w:numPr>
+          <w:ilvl w:val="0"/>
+          <w:numId w:val="0"/>
+        </w:numPr>
+        <w:ind w:left="1440"/>
+        <w:rPr>
+          <w:rStyle w:val="gnkrckgcmrb"/>
+          <w:rFonts w:ascii="Lucida Console" w:hAnsi="Lucida Console"/>
+          <w:color w:val="0070C0"/>
+          <w:sz w:val="18"/>
+        </w:rPr>
+      </w:pPr>
+      <w:r>
+        <w:rPr>
+          <w:rStyle w:val="gnkrckgcmrb"/>
+          <w:rFonts w:ascii="Lucida Console" w:hAnsi="Lucida Console"/>
+          <w:color w:val="0070C0"/>
+          <w:sz w:val="18"/>
+        </w:rPr>
+        <w:t>&gt; # get proportion of values lower than this z-score on the curve</w:t>
+      </w:r>
+    </w:p>
+    <w:p>
+      <w:pPr>
+        <w:pStyle w:val="ListBullet"/>
+        <w:numPr>
+          <w:ilvl w:val="0"/>
+          <w:numId w:val="0"/>
+        </w:numPr>
+        <w:ind w:left="1440"/>
+        <w:rPr>
+          <w:rStyle w:val="gnkrckgcmrb"/>
+          <w:rFonts w:ascii="Lucida Console" w:hAnsi="Lucida Console"/>
+          <w:color w:val="0070C0"/>
+          <w:sz w:val="18"/>
+        </w:rPr>
+      </w:pPr>
+      <w:r>
+        <w:rPr>
+          <w:rStyle w:val="gnkrckgcmrb"/>
+          <w:rFonts w:ascii="Lucida Console" w:hAnsi="Lucida Console"/>
+          <w:color w:val="0070C0"/>
+          <w:sz w:val="18"/>
+        </w:rPr>
+        <w:t xml:space="preserve">&gt; </w:t>
+      </w:r>
+      <w:proofErr w:type="spellStart"/>
+      <w:r>
+        <w:rPr>
+          <w:rStyle w:val="gnkrckgcmrb"/>
+          <w:rFonts w:ascii="Lucida Console" w:hAnsi="Lucida Console"/>
+          <w:color w:val="0070C0"/>
+          <w:sz w:val="18"/>
+        </w:rPr>
+        <w:t>pnorm</w:t>
+      </w:r>
+      <w:proofErr w:type="spellEnd"/>
+      <w:r>
+        <w:rPr>
+          <w:rStyle w:val="gnkrckgcmrb"/>
+          <w:rFonts w:ascii="Lucida Console" w:hAnsi="Lucida Console"/>
+          <w:color w:val="0070C0"/>
+          <w:sz w:val="18"/>
+        </w:rPr>
+        <w:t>(p.hat,.</w:t>
+      </w:r>
+      <w:proofErr w:type="gramStart"/>
+      <w:r>
+        <w:rPr>
+          <w:rStyle w:val="gnkrckgcmrb"/>
+          <w:rFonts w:ascii="Lucida Console" w:hAnsi="Lucida Console"/>
+          <w:color w:val="0070C0"/>
+          <w:sz w:val="18"/>
+        </w:rPr>
+        <w:t>95,se</w:t>
+      </w:r>
+      <w:proofErr w:type="gramEnd"/>
+      <w:r>
+        <w:rPr>
+          <w:rStyle w:val="gnkrckgcmrb"/>
+          <w:rFonts w:ascii="Lucida Console" w:hAnsi="Lucida Console"/>
+          <w:color w:val="0070C0"/>
+          <w:sz w:val="18"/>
+        </w:rPr>
+        <w:t>)</w:t>
+      </w:r>
+    </w:p>
+    <w:p>
+      <w:pPr>
+        <w:pStyle w:val="ListBullet"/>
+        <w:numPr>
+          <w:ilvl w:val="0"/>
+          <w:numId w:val="0"/>
+        </w:numPr>
+        <w:ind w:left="1440"/>
+        <w:rPr>
+          <w:rStyle w:val="gnkrckgcgsb"/>
+          <w:rFonts w:ascii="Lucida Console" w:hAnsi="Lucida Console"/>
+          <w:sz w:val="18"/>
+          <w:bdr w:val="none" w:sz="0" w:space="0" w:color="auto" w:frame="1"/>
+        </w:rPr>
+      </w:pPr>
+      <w:r>
+        <w:rPr>
+          <w:rStyle w:val="gnkrckgcgsb"/>
+          <w:rFonts w:ascii="Lucida Console" w:hAnsi="Lucida Console"/>
+          <w:sz w:val="18"/>
+          <w:bdr w:val="none" w:sz="0" w:space="0" w:color="auto" w:frame="1"/>
+        </w:rPr>
+        <w:t>[1] 0.009211063</w:t>
+      </w:r>
+    </w:p>
+    <w:p>
+      <w:pPr>
+        <w:pStyle w:val="ListBullet"/>
+        <w:numPr>
+          <w:ilvl w:val="0"/>
+          <w:numId w:val="0"/>
+        </w:numPr>
+        <w:ind w:left="2160" w:firstLine="720"/>
+      </w:pPr>
+      <w:r>
+        <w:rPr>
+          <w:noProof/>
+        </w:rPr>
+        <w:drawing>
+          <wp:inline distT="0" distB="0" distL="0" distR="0" wp14:anchorId="61EB8E7F" wp14:editId="6C57559E">
+            <wp:extent cx="2257425" cy="301764"/>
+            <wp:effectExtent l="0" t="0" r="0" b="3175"/>
+            <wp:docPr id="6" name="Picture 6"/>
+            <wp:cNvGraphicFramePr>
+              <a:graphicFrameLocks xmlns:a="http://schemas.openxmlformats.org/drawingml/2006/main" noChangeAspect="1"/>
+            </wp:cNvGraphicFramePr>
+            <a:graphic xmlns:a="http://schemas.openxmlformats.org/drawingml/2006/main">
+              <a:graphicData uri="http://schemas.openxmlformats.org/drawingml/2006/picture">
+                <pic:pic xmlns:pic="http://schemas.openxmlformats.org/drawingml/2006/picture">
+                  <pic:nvPicPr>
+                    <pic:cNvPr id="1" name=""/>
+                    <pic:cNvPicPr/>
+                  </pic:nvPicPr>
+                  <pic:blipFill>
+                    <a:blip r:embed="rId9"/>
+                    <a:stretch>
+                      <a:fillRect/>
+                    </a:stretch>
+                  </pic:blipFill>
+                  <pic:spPr>
+                    <a:xfrm>
+                      <a:off x="0" y="0"/>
+                      <a:ext cx="2319739" cy="310094"/>
+                    </a:xfrm>
+                    <a:prstGeom prst="rect">
+                      <a:avLst/>
+                    </a:prstGeom>
+                  </pic:spPr>
+                </pic:pic>
+              </a:graphicData>
+            </a:graphic>
+          </wp:inline>
+        </w:drawing>
+      </w:r>
+    </w:p>
+    <w:p>
+      <w:pPr>
+        <w:pStyle w:val="ListBullet"/>
+      </w:pPr>
+      <w:r>
+        <w:t xml:space="preserve">We </w:t>
+      </w:r>
+      <w:r>
+        <w:t>were looking for the probability of at</w:t>
+      </w:r>
+      <w:r>
+        <w:t xml:space="preserve"> </w:t>
+      </w:r>
+      <w:r>
+        <w:t xml:space="preserve">least 95%, </w:t>
+      </w:r>
+      <w:r>
+        <w:t>+</w:t>
+      </w:r>
+      <w:r>
+        <w:t xml:space="preserve"> so that </w:t>
+      </w:r>
+      <w:r>
+        <w:t>seems like we should’</w:t>
+      </w:r>
+      <w:r>
+        <w:t xml:space="preserve">ve used the notion p-hat </w:t>
+      </w:r>
+      <w:r>
+        <w:t>&gt;=</w:t>
+      </w:r>
+      <w:r>
+        <w:t xml:space="preserve"> 0.95. </w:t>
+      </w:r>
+    </w:p>
+    <w:p>
+      <w:pPr>
+        <w:pStyle w:val="ListBullet"/>
+      </w:pPr>
+      <w:r>
+        <w:t xml:space="preserve">However, remember that </w:t>
+      </w:r>
+      <w:r>
+        <w:rPr>
+          <w:b/>
+        </w:rPr>
+        <w:t>under a continuous distribution</w:t>
+      </w:r>
+      <w:r>
+        <w:t xml:space="preserve"> (</w:t>
+      </w:r>
+      <w:r>
+        <w:t>normal distribution is</w:t>
+      </w:r>
+      <w:r>
+        <w:t xml:space="preserve"> </w:t>
+      </w:r>
+      <w:r>
+        <w:t>one</w:t>
+      </w:r>
+      <w:r>
+        <w:t>)</w:t>
+      </w:r>
+      <w:r>
+        <w:t xml:space="preserve">, the probability of </w:t>
+      </w:r>
+      <w:r>
+        <w:t xml:space="preserve">a </w:t>
+      </w:r>
+      <w:r>
+        <w:t>random variable being</w:t>
+      </w:r>
+      <w:r>
+        <w:t xml:space="preserve"> </w:t>
+      </w:r>
+      <w:r>
+        <w:t xml:space="preserve">equal to a </w:t>
+      </w:r>
+      <w:r>
+        <w:t xml:space="preserve">specific </w:t>
+      </w:r>
+      <w:r>
+        <w:t xml:space="preserve">number </w:t>
+      </w:r>
+      <w:r>
+        <w:t xml:space="preserve">= </w:t>
+      </w:r>
+      <w:r>
+        <w:t>0</w:t>
+      </w:r>
+      <w:r>
+        <w:t xml:space="preserve"> </w:t>
+      </w:r>
+    </w:p>
+    <w:p>
+      <w:pPr>
+        <w:pStyle w:val="ListBullet"/>
+      </w:pPr>
+      <w:r>
+        <w:t>So,</w:t>
+      </w:r>
+      <w:r>
+        <w:t xml:space="preserve"> we use the</w:t>
+      </w:r>
+      <w:r>
+        <w:t xml:space="preserve"> CLT to find this</w:t>
+      </w:r>
+      <w:r>
+        <w:t xml:space="preserve">, </w:t>
+      </w:r>
+      <w:r>
+        <w:t xml:space="preserve">but </w:t>
+      </w:r>
+      <w:r>
+        <w:rPr>
+          <w:i/>
+        </w:rPr>
+        <w:t>could also do this using the</w:t>
+      </w:r>
+      <w:r>
+        <w:rPr>
+          <w:i/>
+        </w:rPr>
+        <w:t xml:space="preserve"> </w:t>
+      </w:r>
+      <w:r>
+        <w:rPr>
+          <w:i/>
+        </w:rPr>
+        <w:t>binomial distribution as well.</w:t>
+      </w:r>
+      <w:r>
+        <w:t xml:space="preserve"> </w:t>
+      </w:r>
+    </w:p>
+    <w:p>
+      <w:pPr>
+        <w:pStyle w:val="ListBullet"/>
+        <w:tabs>
+          <w:tab w:val="clear" w:pos="360"/>
+          <w:tab w:val="num" w:pos="720"/>
+        </w:tabs>
+        <w:ind w:left="720"/>
+      </w:pPr>
+      <w:r>
+        <w:t xml:space="preserve">Remember, sample size </w:t>
+      </w:r>
+      <w:r>
+        <w:t xml:space="preserve">n = </w:t>
+      </w:r>
+      <w:r>
+        <w:t xml:space="preserve">200, proportion of overall success </w:t>
+      </w:r>
+      <w:r>
+        <w:t xml:space="preserve">= </w:t>
+      </w:r>
+      <w:r>
+        <w:t>0.9</w:t>
+      </w:r>
+      <w:r>
+        <w:t>,</w:t>
+      </w:r>
+      <w:r>
+        <w:t xml:space="preserve"> </w:t>
+      </w:r>
+      <w:r>
+        <w:t>+</w:t>
+      </w:r>
+      <w:r>
+        <w:t xml:space="preserve"> we're being asked </w:t>
+      </w:r>
+      <w:r>
+        <w:t xml:space="preserve">for </w:t>
+      </w:r>
+      <w:proofErr w:type="gramStart"/>
+      <w:r>
+        <w:t>p(</w:t>
+      </w:r>
+      <w:proofErr w:type="gramEnd"/>
+      <w:r>
+        <w:t xml:space="preserve">obtaining </w:t>
+      </w:r>
+      <w:r>
+        <w:t>95% successes</w:t>
+      </w:r>
+      <w:r>
+        <w:t xml:space="preserve">) = </w:t>
+      </w:r>
+      <w:r>
+        <w:t>95% of</w:t>
+      </w:r>
+      <w:r>
+        <w:t xml:space="preserve"> </w:t>
+      </w:r>
+      <w:r>
+        <w:t>200</w:t>
+      </w:r>
+      <w:r>
+        <w:t xml:space="preserve"> =</w:t>
+      </w:r>
+      <w:r>
+        <w:t xml:space="preserve"> at least 190 successes in 200 trials where</w:t>
+      </w:r>
+      <w:r>
+        <w:t xml:space="preserve"> </w:t>
+      </w:r>
+      <w:r>
+        <w:t>proportion of success is 0.9</w:t>
+      </w:r>
+    </w:p>
+    <w:p>
+      <w:pPr>
+        <w:pStyle w:val="ListBullet"/>
+        <w:numPr>
+          <w:ilvl w:val="0"/>
+          <w:numId w:val="0"/>
+        </w:numPr>
+        <w:ind w:left="2160"/>
+        <w:rPr>
+          <w:rStyle w:val="gnkrckgcmrb"/>
+          <w:rFonts w:ascii="Lucida Console" w:hAnsi="Lucida Console"/>
+          <w:color w:val="0070C0"/>
+          <w:sz w:val="18"/>
+        </w:rPr>
+      </w:pPr>
+      <w:r>
+        <w:rPr>
+          <w:rStyle w:val="gnkrckgcmrb"/>
+          <w:color w:val="0070C0"/>
+          <w:sz w:val="18"/>
+        </w:rPr>
+        <w:t xml:space="preserve">&gt; </w:t>
+      </w:r>
+      <w:r>
+        <w:rPr>
+          <w:rStyle w:val="gnkrckgcmrb"/>
+          <w:rFonts w:ascii="Lucida Console" w:hAnsi="Lucida Console"/>
+          <w:color w:val="0070C0"/>
+          <w:sz w:val="18"/>
+        </w:rPr>
+        <w:t>sum(</w:t>
+      </w:r>
+      <w:proofErr w:type="spellStart"/>
+      <w:r>
+        <w:rPr>
+          <w:rStyle w:val="gnkrckgcmrb"/>
+          <w:rFonts w:ascii="Lucida Console" w:hAnsi="Lucida Console"/>
+          <w:color w:val="0070C0"/>
+          <w:sz w:val="18"/>
+        </w:rPr>
+        <w:t>dbinom</w:t>
+      </w:r>
+      <w:proofErr w:type="spellEnd"/>
+      <w:r>
+        <w:rPr>
+          <w:rStyle w:val="gnkrckgcmrb"/>
+          <w:rFonts w:ascii="Lucida Console" w:hAnsi="Lucida Console"/>
+          <w:color w:val="0070C0"/>
+          <w:sz w:val="18"/>
+        </w:rPr>
+        <w:t>(</w:t>
+      </w:r>
+      <w:proofErr w:type="spellStart"/>
+      <w:proofErr w:type="gramStart"/>
+      <w:r>
+        <w:rPr>
+          <w:rStyle w:val="gnkrckgcmrb"/>
+          <w:rFonts w:ascii="Lucida Console" w:hAnsi="Lucida Console"/>
+          <w:color w:val="0070C0"/>
+          <w:sz w:val="18"/>
+        </w:rPr>
+        <w:t>min.success</w:t>
+      </w:r>
+      <w:proofErr w:type="gramEnd"/>
+      <w:r>
+        <w:rPr>
+          <w:rStyle w:val="gnkrckgcmrb"/>
+          <w:rFonts w:ascii="Lucida Console" w:hAnsi="Lucida Console"/>
+          <w:color w:val="0070C0"/>
+          <w:sz w:val="18"/>
+        </w:rPr>
+        <w:t>:n,n,p</w:t>
+      </w:r>
+      <w:proofErr w:type="spellEnd"/>
+      <w:r>
+        <w:rPr>
+          <w:rStyle w:val="gnkrckgcmrb"/>
+          <w:rFonts w:ascii="Lucida Console" w:hAnsi="Lucida Console"/>
+          <w:color w:val="0070C0"/>
+          <w:sz w:val="18"/>
+        </w:rPr>
+        <w:t xml:space="preserve">)) # want </w:t>
+      </w:r>
+      <w:proofErr w:type="spellStart"/>
+      <w:r>
+        <w:rPr>
+          <w:rStyle w:val="gnkrckgcmrb"/>
+          <w:rFonts w:ascii="Lucida Console" w:hAnsi="Lucida Console"/>
+          <w:color w:val="0070C0"/>
+          <w:sz w:val="18"/>
+        </w:rPr>
+        <w:t>prob</w:t>
+      </w:r>
+      <w:proofErr w:type="spellEnd"/>
+      <w:r>
+        <w:rPr>
+          <w:rStyle w:val="gnkrckgcmrb"/>
+          <w:rFonts w:ascii="Lucida Console" w:hAnsi="Lucida Console"/>
+          <w:color w:val="0070C0"/>
+          <w:sz w:val="18"/>
+        </w:rPr>
+        <w:t xml:space="preserve"> of anything &gt;= min of 195, up to 200</w:t>
+      </w:r>
+    </w:p>
+    <w:p>
+      <w:pPr>
+        <w:pStyle w:val="ListBullet"/>
+        <w:numPr>
+          <w:ilvl w:val="0"/>
+          <w:numId w:val="0"/>
+        </w:numPr>
+        <w:ind w:left="2160"/>
+        <w:rPr>
+          <w:rStyle w:val="gnkrckgcgsb"/>
+          <w:rFonts w:ascii="Lucida Console" w:hAnsi="Lucida Console"/>
+          <w:sz w:val="18"/>
+          <w:bdr w:val="none" w:sz="0" w:space="0" w:color="auto" w:frame="1"/>
+        </w:rPr>
+      </w:pPr>
+      <w:r>
+        <w:rPr>
+          <w:rStyle w:val="gnkrckgcgsb"/>
+          <w:rFonts w:ascii="Lucida Console" w:hAnsi="Lucida Console"/>
+          <w:sz w:val="18"/>
+          <w:bdr w:val="none" w:sz="0" w:space="0" w:color="auto" w:frame="1"/>
+        </w:rPr>
+        <w:t>[1] 0.00807125</w:t>
+      </w:r>
+    </w:p>
+    <w:p>
+      <w:pPr>
+        <w:pStyle w:val="ListBullet"/>
+        <w:tabs>
+          <w:tab w:val="clear" w:pos="360"/>
+          <w:tab w:val="num" w:pos="720"/>
+        </w:tabs>
+        <w:ind w:left="720"/>
+      </w:pPr>
+      <w:r>
+        <w:t>That is not exactly the probability calculated</w:t>
+      </w:r>
+      <w:r>
+        <w:t xml:space="preserve"> before</w:t>
+      </w:r>
+      <w:r>
+        <w:t>, but it</w:t>
+      </w:r>
+      <w:r>
+        <w:t>’</w:t>
+      </w:r>
+      <w:r>
+        <w:t xml:space="preserve">s awfully close </w:t>
+      </w:r>
+    </w:p>
+    <w:p>
+      <w:pPr>
+        <w:pStyle w:val="ListBullet"/>
+        <w:numPr>
+          <w:ilvl w:val="0"/>
+          <w:numId w:val="0"/>
+        </w:numPr>
+        <w:ind w:left="360"/>
+      </w:pPr>
+    </w:p>
+    <w:p>
+      <w:pPr>
+        <w:pStyle w:val="ListBullet"/>
+      </w:pPr>
+      <w:r>
+        <w:rPr>
+          <w:b/>
+        </w:rPr>
+        <w:t>What if</w:t>
+      </w:r>
+      <w:r>
+        <w:t xml:space="preserve"> the success failure condition is</w:t>
+      </w:r>
+      <w:r>
+        <w:t xml:space="preserve"> NOT met:</w:t>
+      </w:r>
+    </w:p>
+    <w:p>
+      <w:pPr>
+        <w:pStyle w:val="ListBullet"/>
+        <w:tabs>
+          <w:tab w:val="clear" w:pos="360"/>
+          <w:tab w:val="num" w:pos="720"/>
+        </w:tabs>
+        <w:ind w:left="720"/>
+      </w:pPr>
+      <w:r>
+        <w:t xml:space="preserve">Center </w:t>
+      </w:r>
+      <w:r>
+        <w:t>of the sampling distribution</w:t>
+      </w:r>
+      <w:r>
+        <w:t xml:space="preserve"> </w:t>
+      </w:r>
+      <w:r>
+        <w:t>will still be around the true population</w:t>
+      </w:r>
+      <w:r>
+        <w:t xml:space="preserve"> proportion </w:t>
+      </w:r>
+      <w:r>
+        <w:t>+</w:t>
+      </w:r>
+      <w:r>
+        <w:t xml:space="preserve"> spread </w:t>
+      </w:r>
+      <w:r>
+        <w:t xml:space="preserve">can </w:t>
+      </w:r>
+      <w:r>
+        <w:t>still be approximated using the same formula for</w:t>
+      </w:r>
+      <w:r>
+        <w:t xml:space="preserve"> SE</w:t>
+      </w:r>
+      <w:r>
+        <w:t xml:space="preserve">. </w:t>
+      </w:r>
+    </w:p>
+    <w:p>
+      <w:pPr>
+        <w:pStyle w:val="ListBullet"/>
+        <w:tabs>
+          <w:tab w:val="clear" w:pos="360"/>
+          <w:tab w:val="num" w:pos="720"/>
+        </w:tabs>
+        <w:ind w:left="720"/>
+        <w:rPr>
+          <w:b/>
+        </w:rPr>
+      </w:pPr>
+      <w:r>
+        <w:t xml:space="preserve">However, the </w:t>
+      </w:r>
+      <w:r>
+        <w:rPr>
+          <w:b/>
+          <w:i/>
+        </w:rPr>
+        <w:t>shape</w:t>
+      </w:r>
+      <w:r>
+        <w:rPr>
+          <w:b/>
+        </w:rPr>
+        <w:t xml:space="preserve"> of the distribution</w:t>
+      </w:r>
+      <w:r>
+        <w:rPr>
+          <w:b/>
+        </w:rPr>
+        <w:t xml:space="preserve"> </w:t>
+      </w:r>
+      <w:r>
+        <w:rPr>
+          <w:b/>
+        </w:rPr>
+        <w:t>will depend on whether the true population proportion is</w:t>
+      </w:r>
+      <w:r>
+        <w:rPr>
+          <w:b/>
+        </w:rPr>
+        <w:t xml:space="preserve"> </w:t>
+      </w:r>
+      <w:r>
+        <w:rPr>
+          <w:b/>
+        </w:rPr>
+        <w:t>closer to 0 or closer to 1</w:t>
+      </w:r>
+    </w:p>
+    <w:p>
+      <w:pPr>
+        <w:pStyle w:val="ListBullet"/>
+        <w:tabs>
+          <w:tab w:val="clear" w:pos="360"/>
+          <w:tab w:val="num" w:pos="720"/>
+        </w:tabs>
+        <w:ind w:left="720"/>
+      </w:pPr>
+      <w:r>
+        <w:t xml:space="preserve">Remember distributions </w:t>
+      </w:r>
+      <w:r>
+        <w:t>of proportions have natural boundaries</w:t>
+      </w:r>
+      <w:r>
+        <w:t xml:space="preserve"> = </w:t>
+      </w:r>
+      <w:r>
+        <w:t xml:space="preserve">can only be between </w:t>
+      </w:r>
+      <w:r>
+        <w:t xml:space="preserve">0 </w:t>
+      </w:r>
+      <w:r>
+        <w:t>+</w:t>
+      </w:r>
+      <w:r>
+        <w:t xml:space="preserve"> 1</w:t>
+      </w:r>
+      <w:r>
+        <w:t xml:space="preserve">. </w:t>
+      </w:r>
+    </w:p>
+    <w:p>
+      <w:pPr>
+        <w:pStyle w:val="ListBullet"/>
+        <w:tabs>
+          <w:tab w:val="clear" w:pos="360"/>
+          <w:tab w:val="num" w:pos="720"/>
+        </w:tabs>
+        <w:ind w:left="720"/>
+      </w:pPr>
+      <w:r>
+        <w:t xml:space="preserve">So, </w:t>
+      </w:r>
+      <w:r>
+        <w:t xml:space="preserve">we know that </w:t>
+      </w:r>
+      <w:r>
+        <w:t xml:space="preserve">a </w:t>
+      </w:r>
+      <w:r>
+        <w:t>sample proportion</w:t>
+      </w:r>
+      <w:r>
+        <w:t xml:space="preserve"> </w:t>
+      </w:r>
+      <w:r>
+        <w:t xml:space="preserve">cannot </w:t>
+      </w:r>
+      <w:r>
+        <w:t xml:space="preserve">&lt;0 </w:t>
+      </w:r>
+      <w:r>
+        <w:t xml:space="preserve">zero </w:t>
+      </w:r>
+      <w:r>
+        <w:t>+</w:t>
+      </w:r>
+      <w:r>
+        <w:t xml:space="preserve"> </w:t>
+      </w:r>
+      <w:r>
+        <w:t>or &gt; 1</w:t>
+      </w:r>
+    </w:p>
+    <w:p>
+      <w:pPr>
+        <w:pStyle w:val="ListBullet"/>
+        <w:tabs>
+          <w:tab w:val="clear" w:pos="360"/>
+          <w:tab w:val="num" w:pos="720"/>
+        </w:tabs>
+        <w:ind w:left="720"/>
+      </w:pPr>
+      <w:r>
+        <w:t xml:space="preserve">Think </w:t>
+      </w:r>
+      <w:r>
+        <w:t>about a situation where</w:t>
+      </w:r>
+      <w:r>
+        <w:t xml:space="preserve"> success/</w:t>
+      </w:r>
+      <w:r>
+        <w:t>failure condition is not met</w:t>
+      </w:r>
+      <w:r>
+        <w:t xml:space="preserve"> + </w:t>
+      </w:r>
+      <w:r>
+        <w:t>our true</w:t>
+      </w:r>
+      <w:r>
+        <w:t xml:space="preserve"> </w:t>
+      </w:r>
+      <w:r>
+        <w:t xml:space="preserve">population proportion </w:t>
+      </w:r>
+      <w:r>
+        <w:t xml:space="preserve">= </w:t>
+      </w:r>
+      <w:r>
+        <w:t>0.2</w:t>
+      </w:r>
+      <w:r>
+        <w:t xml:space="preserve">, </w:t>
+      </w:r>
+      <w:r>
+        <w:t xml:space="preserve">a value closer to 0 than to 1. </w:t>
+      </w:r>
+    </w:p>
+    <w:p>
+      <w:pPr>
+        <w:pStyle w:val="ListBullet"/>
+        <w:tabs>
+          <w:tab w:val="clear" w:pos="360"/>
+          <w:tab w:val="num" w:pos="720"/>
+        </w:tabs>
+        <w:ind w:left="720"/>
+      </w:pPr>
+      <w:r>
+        <w:t xml:space="preserve">We said the center of </w:t>
+      </w:r>
+      <w:r>
+        <w:t xml:space="preserve">a sampling </w:t>
+      </w:r>
+      <w:r>
+        <w:t>distribution is still around the true population</w:t>
+      </w:r>
+      <w:r>
+        <w:t xml:space="preserve"> parameter, but we </w:t>
+      </w:r>
+      <w:r>
+        <w:t xml:space="preserve">end up </w:t>
+      </w:r>
+      <w:r>
+        <w:t>w/</w:t>
+      </w:r>
+      <w:r>
+        <w:t xml:space="preserve"> a smaller tail to the left of</w:t>
+      </w:r>
+      <w:r>
+        <w:t xml:space="preserve"> </w:t>
+      </w:r>
+      <w:r>
+        <w:t xml:space="preserve">the distribution </w:t>
+      </w:r>
+      <w:r>
+        <w:t>+</w:t>
+      </w:r>
+      <w:r>
+        <w:t xml:space="preserve"> a much longer tail to the</w:t>
+      </w:r>
+      <w:r>
+        <w:t xml:space="preserve"> </w:t>
+      </w:r>
+      <w:r>
+        <w:t xml:space="preserve">right </w:t>
+      </w:r>
+    </w:p>
+    <w:p>
+      <w:pPr>
+        <w:pStyle w:val="ListBullet"/>
+        <w:tabs>
+          <w:tab w:val="clear" w:pos="360"/>
+          <w:tab w:val="num" w:pos="2520"/>
+        </w:tabs>
+        <w:ind w:left="2520"/>
+      </w:pPr>
+      <w:r>
+        <w:rPr>
+          <w:noProof/>
+        </w:rPr>
+        <w:drawing>
+          <wp:inline distT="0" distB="0" distL="0" distR="0" wp14:anchorId="02D2DED6" wp14:editId="636B597B">
+            <wp:extent cx="2515688" cy="1185545"/>
+            <wp:effectExtent l="0" t="0" r="0" b="0"/>
+            <wp:docPr id="7" name="Picture 7"/>
+            <wp:cNvGraphicFramePr>
+              <a:graphicFrameLocks xmlns:a="http://schemas.openxmlformats.org/drawingml/2006/main" noChangeAspect="1"/>
+            </wp:cNvGraphicFramePr>
+            <a:graphic xmlns:a="http://schemas.openxmlformats.org/drawingml/2006/main">
+              <a:graphicData uri="http://schemas.openxmlformats.org/drawingml/2006/picture">
+                <pic:pic xmlns:pic="http://schemas.openxmlformats.org/drawingml/2006/picture">
+                  <pic:nvPicPr>
+                    <pic:cNvPr id="1" name=""/>
+                    <pic:cNvPicPr/>
+                  </pic:nvPicPr>
+                  <pic:blipFill>
+                    <a:blip r:embed="rId10"/>
+                    <a:stretch>
+                      <a:fillRect/>
+                    </a:stretch>
+                  </pic:blipFill>
+                  <pic:spPr>
+                    <a:xfrm>
+                      <a:off x="0" y="0"/>
+                      <a:ext cx="2529213" cy="1191919"/>
+                    </a:xfrm>
+                    <a:prstGeom prst="rect">
+                      <a:avLst/>
+                    </a:prstGeom>
+                  </pic:spPr>
+                </pic:pic>
+              </a:graphicData>
+            </a:graphic>
+          </wp:inline>
+        </w:drawing>
+      </w:r>
+    </w:p>
+    <w:p>
+      <w:pPr>
+        <w:pStyle w:val="ListBullet"/>
+        <w:tabs>
+          <w:tab w:val="clear" w:pos="360"/>
+          <w:tab w:val="num" w:pos="720"/>
+        </w:tabs>
+        <w:ind w:left="720"/>
+      </w:pPr>
+      <w:r>
+        <w:t xml:space="preserve">This is </w:t>
+      </w:r>
+      <w:r>
+        <w:t xml:space="preserve">b/c for </w:t>
+      </w:r>
+      <w:r>
+        <w:t>samples</w:t>
+      </w:r>
+      <w:r>
+        <w:t xml:space="preserve"> </w:t>
+      </w:r>
+      <w:r>
+        <w:t xml:space="preserve">taken from </w:t>
+      </w:r>
+      <w:r>
+        <w:t xml:space="preserve">a </w:t>
+      </w:r>
+      <w:r>
+        <w:t xml:space="preserve">population where true population proportion </w:t>
+      </w:r>
+      <w:r>
+        <w:t xml:space="preserve">= 20%, we’d </w:t>
+      </w:r>
+      <w:r>
+        <w:t xml:space="preserve">expect </w:t>
+      </w:r>
+      <w:proofErr w:type="gramStart"/>
+      <w:r>
+        <w:t xml:space="preserve">the </w:t>
+      </w:r>
+      <w:r>
+        <w:t>majority of</w:t>
+      </w:r>
+      <w:proofErr w:type="gramEnd"/>
+      <w:r>
+        <w:t xml:space="preserve"> them to have sample proportions close</w:t>
+      </w:r>
+      <w:r>
+        <w:t xml:space="preserve"> </w:t>
+      </w:r>
+      <w:r>
+        <w:t xml:space="preserve">to 20%, + we’ll </w:t>
+      </w:r>
+      <w:r>
+        <w:t>still get some that are different</w:t>
+      </w:r>
+      <w:r>
+        <w:t xml:space="preserve"> than 20% (</w:t>
+      </w:r>
+      <w:r>
+        <w:t>all the way down to</w:t>
+      </w:r>
+      <w:r>
+        <w:t xml:space="preserve"> 0</w:t>
+      </w:r>
+      <w:r>
+        <w:t xml:space="preserve"> or all the way u</w:t>
+      </w:r>
+      <w:r>
+        <w:t>p to 1)</w:t>
+      </w:r>
+    </w:p>
+    <w:p>
+      <w:pPr>
+        <w:pStyle w:val="ListBullet"/>
+        <w:tabs>
+          <w:tab w:val="clear" w:pos="360"/>
+          <w:tab w:val="num" w:pos="720"/>
+        </w:tabs>
+        <w:ind w:left="720"/>
+      </w:pPr>
+      <w:r>
+        <w:lastRenderedPageBreak/>
+        <w:t xml:space="preserve">But </w:t>
+      </w:r>
+      <w:r>
+        <w:t xml:space="preserve">it's much less likely to get a sample proportion </w:t>
+      </w:r>
+      <w:r>
+        <w:t xml:space="preserve">= 100% </w:t>
+      </w:r>
+      <w:r>
+        <w:t xml:space="preserve">in </w:t>
+      </w:r>
+      <w:r>
+        <w:t>a</w:t>
+      </w:r>
+      <w:r>
+        <w:t xml:space="preserve"> </w:t>
+      </w:r>
+      <w:r>
+        <w:t>random sample from a population where true</w:t>
+      </w:r>
+      <w:r>
+        <w:t xml:space="preserve"> </w:t>
+      </w:r>
+      <w:r>
+        <w:t xml:space="preserve">population proportion </w:t>
+      </w:r>
+      <w:r>
+        <w:t xml:space="preserve">= </w:t>
+      </w:r>
+      <w:r>
+        <w:t>20</w:t>
+      </w:r>
+      <w:r>
+        <w:t>%</w:t>
+      </w:r>
+      <w:r>
+        <w:t xml:space="preserve"> </w:t>
+      </w:r>
+    </w:p>
+    <w:p>
+      <w:pPr>
+        <w:pStyle w:val="ListBullet"/>
+        <w:tabs>
+          <w:tab w:val="clear" w:pos="360"/>
+          <w:tab w:val="num" w:pos="720"/>
+        </w:tabs>
+        <w:ind w:left="720"/>
+      </w:pPr>
+      <w:r>
+        <w:t xml:space="preserve">Left </w:t>
+      </w:r>
+      <w:r>
+        <w:t xml:space="preserve">tail is short </w:t>
+      </w:r>
+      <w:r>
+        <w:t xml:space="preserve">b/c </w:t>
+      </w:r>
+      <w:r>
+        <w:t xml:space="preserve">we have </w:t>
+      </w:r>
+      <w:r>
+        <w:t xml:space="preserve">a </w:t>
+      </w:r>
+      <w:r>
+        <w:t>n</w:t>
+      </w:r>
+      <w:r>
+        <w:t>atural boundary at 0,</w:t>
+      </w:r>
+      <w:r>
+        <w:t xml:space="preserve"> </w:t>
+      </w:r>
+      <w:r>
+        <w:t xml:space="preserve">but right </w:t>
+      </w:r>
+      <w:r>
+        <w:t>tail is much longer</w:t>
+      </w:r>
+      <w:r>
+        <w:t xml:space="preserve"> b/c </w:t>
+      </w:r>
+      <w:r>
+        <w:t>the natural boundary on the higher end doesn't appear until 1, so</w:t>
+      </w:r>
+      <w:r>
+        <w:t xml:space="preserve"> that yields a right-</w:t>
+      </w:r>
+      <w:r>
+        <w:t xml:space="preserve">skew distribution. </w:t>
+      </w:r>
+    </w:p>
+    <w:p>
+      <w:pPr>
+        <w:pStyle w:val="ListBullet"/>
+        <w:tabs>
+          <w:tab w:val="clear" w:pos="360"/>
+          <w:tab w:val="num" w:pos="720"/>
+        </w:tabs>
+        <w:ind w:left="720"/>
+      </w:pPr>
+      <w:r>
+        <w:t xml:space="preserve">Similarly, if we had a </w:t>
+      </w:r>
+      <w:r>
+        <w:t xml:space="preserve">true </w:t>
+      </w:r>
+      <w:r>
+        <w:t xml:space="preserve">population proportion </w:t>
+      </w:r>
+      <w:r>
+        <w:t xml:space="preserve">= </w:t>
+      </w:r>
+      <w:r>
+        <w:t xml:space="preserve">80%, </w:t>
+      </w:r>
+      <w:r>
+        <w:t xml:space="preserve">we’d </w:t>
+      </w:r>
+      <w:r>
+        <w:t>see the</w:t>
+      </w:r>
+      <w:r>
+        <w:t xml:space="preserve"> </w:t>
+      </w:r>
+      <w:r>
+        <w:t xml:space="preserve">opposite effect </w:t>
+      </w:r>
+    </w:p>
+    <w:p>
+      <w:pPr>
+        <w:pStyle w:val="ListBullet"/>
+        <w:numPr>
+          <w:ilvl w:val="0"/>
+          <w:numId w:val="0"/>
+        </w:numPr>
+        <w:ind w:left="1440" w:firstLine="720"/>
+      </w:pPr>
+      <w:r>
+        <w:rPr>
+          <w:noProof/>
+        </w:rPr>
+        <w:drawing>
+          <wp:inline distT="0" distB="0" distL="0" distR="0" wp14:anchorId="5F8E19DB" wp14:editId="0E44C78D">
+            <wp:extent cx="2936606" cy="1324610"/>
+            <wp:effectExtent l="0" t="0" r="0" b="8890"/>
+            <wp:docPr id="8" name="Picture 8"/>
+            <wp:cNvGraphicFramePr>
+              <a:graphicFrameLocks xmlns:a="http://schemas.openxmlformats.org/drawingml/2006/main" noChangeAspect="1"/>
+            </wp:cNvGraphicFramePr>
+            <a:graphic xmlns:a="http://schemas.openxmlformats.org/drawingml/2006/main">
+              <a:graphicData uri="http://schemas.openxmlformats.org/drawingml/2006/picture">
+                <pic:pic xmlns:pic="http://schemas.openxmlformats.org/drawingml/2006/picture">
+                  <pic:nvPicPr>
+                    <pic:cNvPr id="1" name=""/>
+                    <pic:cNvPicPr/>
+                  </pic:nvPicPr>
+                  <pic:blipFill>
+                    <a:blip r:embed="rId11"/>
+                    <a:stretch>
+                      <a:fillRect/>
+                    </a:stretch>
+                  </pic:blipFill>
+                  <pic:spPr>
+                    <a:xfrm>
+                      <a:off x="0" y="0"/>
+                      <a:ext cx="2951066" cy="1331132"/>
+                    </a:xfrm>
+                    <a:prstGeom prst="rect">
+                      <a:avLst/>
+                    </a:prstGeom>
+                  </pic:spPr>
+                </pic:pic>
+              </a:graphicData>
+            </a:graphic>
+          </wp:inline>
+        </w:drawing>
+      </w:r>
+    </w:p>
+    <w:p>
+      <w:pPr>
+        <w:pStyle w:val="ListBullet"/>
+      </w:pPr>
+      <w:r>
+        <w:t xml:space="preserve">This is </w:t>
+      </w:r>
+      <w:r>
+        <w:t>only if the success/</w:t>
+      </w:r>
+      <w:r>
+        <w:t>failure condition</w:t>
+      </w:r>
+      <w:r>
+        <w:t xml:space="preserve"> </w:t>
+      </w:r>
+      <w:r>
+        <w:t xml:space="preserve">is </w:t>
+      </w:r>
+      <w:r>
+        <w:t xml:space="preserve">NOT </w:t>
+      </w:r>
+      <w:r>
+        <w:t xml:space="preserve">met. </w:t>
+      </w:r>
+    </w:p>
+    <w:p>
+      <w:pPr>
+        <w:pStyle w:val="ListBullet"/>
+      </w:pPr>
+      <w:r>
+        <w:t>If the success/</w:t>
+      </w:r>
+      <w:r>
+        <w:t xml:space="preserve">failure condition </w:t>
+      </w:r>
+      <w:r>
+        <w:t xml:space="preserve">IS </w:t>
+      </w:r>
+      <w:r>
+        <w:t>met,</w:t>
+      </w:r>
+      <w:r>
+        <w:t xml:space="preserve"> </w:t>
+      </w:r>
+      <w:r>
+        <w:t>that means sample size is highe</w:t>
+      </w:r>
+      <w:r>
+        <w:t xml:space="preserve">r = will </w:t>
+      </w:r>
+      <w:r>
+        <w:t>yield a smaller</w:t>
+      </w:r>
+      <w:r>
+        <w:t xml:space="preserve"> SE, s</w:t>
+      </w:r>
+      <w:r>
+        <w:t xml:space="preserve">o curves are going to be much </w:t>
+      </w:r>
+      <w:proofErr w:type="gramStart"/>
+      <w:r>
+        <w:t>more dense</w:t>
+      </w:r>
+      <w:proofErr w:type="gramEnd"/>
+      <w:r>
+        <w:t xml:space="preserve"> around the true population</w:t>
+      </w:r>
+      <w:r>
+        <w:t xml:space="preserve"> </w:t>
+      </w:r>
+      <w:r>
+        <w:t>parameters</w:t>
+      </w:r>
+      <w:r>
+        <w:t xml:space="preserve"> + will look </w:t>
+      </w:r>
+      <w:r>
+        <w:t xml:space="preserve">more </w:t>
+      </w:r>
+      <w:r>
+        <w:t>+</w:t>
+      </w:r>
+      <w:r>
+        <w:t xml:space="preserve"> more symmetric as the sample size</w:t>
+      </w:r>
+      <w:r>
+        <w:t xml:space="preserve"> </w:t>
+      </w:r>
+      <w:r>
+        <w:t>increases.</w:t>
+      </w:r>
+    </w:p>
+    <w:p>
+      <w:pPr>
+        <w:pStyle w:val="ListBullet"/>
+      </w:pPr>
+      <w:r>
+        <w:rPr>
+          <w:noProof/>
+        </w:rPr>
+        <w:drawing>
+          <wp:inline distT="0" distB="0" distL="0" distR="0" wp14:anchorId="37942219" wp14:editId="74F58EDF">
+            <wp:extent cx="5943600" cy="564515"/>
+            <wp:effectExtent l="0" t="0" r="0" b="6985"/>
+            <wp:docPr id="9" name="Picture 9"/>
+            <wp:cNvGraphicFramePr>
+              <a:graphicFrameLocks xmlns:a="http://schemas.openxmlformats.org/drawingml/2006/main" noChangeAspect="1"/>
+            </wp:cNvGraphicFramePr>
+            <a:graphic xmlns:a="http://schemas.openxmlformats.org/drawingml/2006/main">
+              <a:graphicData uri="http://schemas.openxmlformats.org/drawingml/2006/picture">
+                <pic:pic xmlns:pic="http://schemas.openxmlformats.org/drawingml/2006/picture">
+                  <pic:nvPicPr>
+                    <pic:cNvPr id="1" name=""/>
+                    <pic:cNvPicPr/>
+                  </pic:nvPicPr>
+                  <pic:blipFill>
+                    <a:blip r:embed="rId12"/>
+                    <a:stretch>
+                      <a:fillRect/>
+                    </a:stretch>
+                  </pic:blipFill>
+                  <pic:spPr>
+                    <a:xfrm>
+                      <a:off x="0" y="0"/>
+                      <a:ext cx="5943600" cy="564515"/>
+                    </a:xfrm>
+                    <a:prstGeom prst="rect">
+                      <a:avLst/>
+                    </a:prstGeom>
+                  </pic:spPr>
+                </pic:pic>
+              </a:graphicData>
+            </a:graphic>
+          </wp:inline>
+        </w:drawing>
+      </w:r>
+    </w:p>
+    <w:p>
+      <w:pPr>
+        <w:pStyle w:val="ListBullet"/>
+        <w:tabs>
+          <w:tab w:val="clear" w:pos="360"/>
+          <w:tab w:val="num" w:pos="720"/>
+        </w:tabs>
+        <w:ind w:left="720"/>
+      </w:pPr>
       <w:bookmarkStart w:id="0" w:name="_GoBack"/>
       <w:bookmarkEnd w:id="0"/>
       <w:r>
         <w:rPr>
-          <w:b/>
-          <w:u w:val="single"/>
-        </w:rPr>
-        <w:t>Sampling Variability and CLT for Proportions</w:t>
+          <w:noProof/>
+        </w:rPr>
+        <w:drawing>
+          <wp:inline distT="0" distB="0" distL="0" distR="0" wp14:anchorId="514C4BED" wp14:editId="3D8B1712">
+            <wp:extent cx="4404360" cy="1686456"/>
+            <wp:effectExtent l="0" t="0" r="0" b="9525"/>
+            <wp:docPr id="10" name="Picture 10"/>
+            <wp:cNvGraphicFramePr>
+              <a:graphicFrameLocks xmlns:a="http://schemas.openxmlformats.org/drawingml/2006/main" noChangeAspect="1"/>
+            </wp:cNvGraphicFramePr>
+            <a:graphic xmlns:a="http://schemas.openxmlformats.org/drawingml/2006/main">
+              <a:graphicData uri="http://schemas.openxmlformats.org/drawingml/2006/picture">
+                <pic:pic xmlns:pic="http://schemas.openxmlformats.org/drawingml/2006/picture">
+                  <pic:nvPicPr>
+                    <pic:cNvPr id="1" name=""/>
+                    <pic:cNvPicPr/>
+                  </pic:nvPicPr>
+                  <pic:blipFill>
+                    <a:blip r:embed="rId13"/>
+                    <a:stretch>
+                      <a:fillRect/>
+                    </a:stretch>
+                  </pic:blipFill>
+                  <pic:spPr>
+                    <a:xfrm>
+                      <a:off x="0" y="0"/>
+                      <a:ext cx="4443860" cy="1701581"/>
+                    </a:xfrm>
+                    <a:prstGeom prst="rect">
+                      <a:avLst/>
+                    </a:prstGeom>
+                  </pic:spPr>
+                </pic:pic>
+              </a:graphicData>
+            </a:graphic>
+          </wp:inline>
+        </w:drawing>
       </w:r>
     </w:p>
     <w:p>
@@ -967,7 +4881,7 @@
 </file>
 
 <file path=word/numbering.xml><?xml version="1.0" encoding="utf-8"?>
-<w:numbering xmlns:wpc="http://schemas.microsoft.com/office/word/2010/wordprocessingCanvas" xmlns:mc="http://schemas.openxmlformats.org/markup-compatibility/2006" xmlns:o="urn:schemas-microsoft-com:office:office" xmlns:r="http://schemas.openxmlformats.org/officeDocument/2006/relationships" xmlns:m="http://schemas.openxmlformats.org/officeDocument/2006/math" xmlns:v="urn:schemas-microsoft-com:vml" xmlns:wp14="http://schemas.microsoft.com/office/word/2010/wordprocessingDrawing" xmlns:wp="http://schemas.openxmlformats.org/drawingml/2006/wordprocessingDrawing" xmlns:w10="urn:schemas-microsoft-com:office:word" xmlns:w="http://schemas.openxmlformats.org/wordprocessingml/2006/main" xmlns:w14="http://schemas.microsoft.com/office/word/2010/wordml" xmlns:w15="http://schemas.microsoft.com/office/word/2012/wordml" xmlns:wpg="http://schemas.microsoft.com/office/word/2010/wordprocessingGroup" xmlns:wpi="http://schemas.microsoft.com/office/word/2010/wordprocessingInk" xmlns:wne="http://schemas.microsoft.com/office/word/2006/wordml" xmlns:wps="http://schemas.microsoft.com/office/word/2010/wordprocessingShape" mc:Ignorable="w14 w15 wp14">
+<w:numbering xmlns:wpc="http://schemas.microsoft.com/office/word/2010/wordprocessingCanvas" xmlns:cx="http://schemas.microsoft.com/office/drawing/2014/chartex" xmlns:cx1="http://schemas.microsoft.com/office/drawing/2015/9/8/chartex" xmlns:cx2="http://schemas.microsoft.com/office/drawing/2015/10/21/chartex" xmlns:cx3="http://schemas.microsoft.com/office/drawing/2016/5/9/chartex" xmlns:cx4="http://schemas.microsoft.com/office/drawing/2016/5/10/chartex" xmlns:cx5="http://schemas.microsoft.com/office/drawing/2016/5/11/chartex" xmlns:cx6="http://schemas.microsoft.com/office/drawing/2016/5/12/chartex" xmlns:cx7="http://schemas.microsoft.com/office/drawing/2016/5/13/chartex" xmlns:cx8="http://schemas.microsoft.com/office/drawing/2016/5/14/chartex" xmlns:mc="http://schemas.openxmlformats.org/markup-compatibility/2006" xmlns:aink="http://schemas.microsoft.com/office/drawing/2016/ink" xmlns:am3d="http://schemas.microsoft.com/office/drawing/2017/model3d" xmlns:o="urn:schemas-microsoft-com:office:office" xmlns:r="http://schemas.openxmlformats.org/officeDocument/2006/relationships" xmlns:m="http://schemas.openxmlformats.org/officeDocument/2006/math" xmlns:v="urn:schemas-microsoft-com:vml" xmlns:wp14="http://schemas.microsoft.com/office/word/2010/wordprocessingDrawing" xmlns:wp="http://schemas.openxmlformats.org/drawingml/2006/wordprocessingDrawing" xmlns:w10="urn:schemas-microsoft-com:office:word" xmlns:w="http://schemas.openxmlformats.org/wordprocessingml/2006/main" xmlns:w14="http://schemas.microsoft.com/office/word/2010/wordml" xmlns:w15="http://schemas.microsoft.com/office/word/2012/wordml" xmlns:w16cid="http://schemas.microsoft.com/office/word/2016/wordml/cid" xmlns:w16se="http://schemas.microsoft.com/office/word/2015/wordml/symex" xmlns:wpg="http://schemas.microsoft.com/office/word/2010/wordprocessingGroup" xmlns:wpi="http://schemas.microsoft.com/office/word/2010/wordprocessingInk" xmlns:wne="http://schemas.microsoft.com/office/word/2006/wordml" xmlns:wps="http://schemas.microsoft.com/office/word/2010/wordprocessingShape" mc:Ignorable="w14 w15 w16se w16cid wp14">
   <w:abstractNum w:abstractNumId="0" w15:restartNumberingAfterBreak="0">
     <w:nsid w:val="FFFFFF89"/>
     <w:multiLevelType w:val="singleLevel"/>
@@ -1129,11 +5043,17 @@
   <w:num w:numId="9">
     <w:abstractNumId w:val="0"/>
   </w:num>
+  <w:num w:numId="10">
+    <w:abstractNumId w:val="0"/>
+  </w:num>
+  <w:num w:numId="11">
+    <w:abstractNumId w:val="0"/>
+  </w:num>
 </w:numbering>
 </file>
 
 <file path=word/styles.xml><?xml version="1.0" encoding="utf-8"?>
-<w:styles xmlns:mc="http://schemas.openxmlformats.org/markup-compatibility/2006" xmlns:r="http://schemas.openxmlformats.org/officeDocument/2006/relationships" xmlns:w="http://schemas.openxmlformats.org/wordprocessingml/2006/main" xmlns:w14="http://schemas.microsoft.com/office/word/2010/wordml" xmlns:w15="http://schemas.microsoft.com/office/word/2012/wordml" mc:Ignorable="w14 w15">
+<w:styles xmlns:mc="http://schemas.openxmlformats.org/markup-compatibility/2006" xmlns:r="http://schemas.openxmlformats.org/officeDocument/2006/relationships" xmlns:w="http://schemas.openxmlformats.org/wordprocessingml/2006/main" xmlns:w14="http://schemas.microsoft.com/office/word/2010/wordml" xmlns:w15="http://schemas.microsoft.com/office/word/2012/wordml" xmlns:w16cid="http://schemas.microsoft.com/office/word/2016/wordml/cid" xmlns:w16se="http://schemas.microsoft.com/office/word/2015/wordml/symex" mc:Ignorable="w14 w15 w16se w16cid">
   <w:docDefaults>
     <w:rPrDefault>
       <w:rPr>
@@ -1149,7 +5069,7 @@
       </w:pPr>
     </w:pPrDefault>
   </w:docDefaults>
-  <w:latentStyles w:defLockedState="0" w:defUIPriority="99" w:defSemiHidden="0" w:defUnhideWhenUsed="0" w:defQFormat="0" w:count="371">
+  <w:latentStyles w:defLockedState="0" w:defUIPriority="99" w:defSemiHidden="0" w:defUnhideWhenUsed="0" w:defQFormat="0" w:count="375">
     <w:lsdException w:name="Normal" w:uiPriority="0" w:qFormat="1"/>
     <w:lsdException w:name="heading 1" w:uiPriority="9" w:qFormat="1"/>
     <w:lsdException w:name="heading 2" w:semiHidden="1" w:uiPriority="9" w:unhideWhenUsed="1" w:qFormat="1"/>
@@ -1255,7 +5175,6 @@
     <w:lsdException w:name="HTML Sample" w:semiHidden="1" w:unhideWhenUsed="1"/>
     <w:lsdException w:name="HTML Typewriter" w:semiHidden="1" w:unhideWhenUsed="1"/>
     <w:lsdException w:name="HTML Variable" w:semiHidden="1" w:unhideWhenUsed="1"/>
-    <w:lsdException w:name="Normal Table" w:semiHidden="1" w:unhideWhenUsed="1"/>
     <w:lsdException w:name="annotation subject" w:semiHidden="1" w:unhideWhenUsed="1"/>
     <w:lsdException w:name="No List" w:semiHidden="1" w:unhideWhenUsed="1"/>
     <w:lsdException w:name="Outline List 1" w:semiHidden="1" w:unhideWhenUsed="1"/>
@@ -1299,10 +5218,8 @@
     <w:lsdException w:name="Table Elegant" w:semiHidden="1" w:unhideWhenUsed="1"/>
     <w:lsdException w:name="Table Professional" w:semiHidden="1" w:unhideWhenUsed="1"/>
     <w:lsdException w:name="Table Subtle 1" w:semiHidden="1" w:unhideWhenUsed="1"/>
-    <w:lsdException w:name="Table Subtle 2" w:semiHidden="1" w:unhideWhenUsed="1"/>
     <w:lsdException w:name="Table Web 1" w:semiHidden="1" w:unhideWhenUsed="1"/>
     <w:lsdException w:name="Table Web 2" w:semiHidden="1" w:unhideWhenUsed="1"/>
-    <w:lsdException w:name="Table Web 3" w:semiHidden="1" w:unhideWhenUsed="1"/>
     <w:lsdException w:name="Balloon Text" w:semiHidden="1" w:unhideWhenUsed="1"/>
     <w:lsdException w:name="Table Grid" w:uiPriority="39"/>
     <w:lsdException w:name="Table Theme" w:semiHidden="1" w:unhideWhenUsed="1"/>
@@ -1521,6 +5438,10 @@
     <w:lsdException w:name="List Table 5 Dark Accent 6" w:uiPriority="50"/>
     <w:lsdException w:name="List Table 6 Colorful Accent 6" w:uiPriority="51"/>
     <w:lsdException w:name="List Table 7 Colorful Accent 6" w:uiPriority="52"/>
+    <w:lsdException w:name="Mention" w:semiHidden="1" w:unhideWhenUsed="1"/>
+    <w:lsdException w:name="Smart Hyperlink" w:semiHidden="1" w:unhideWhenUsed="1"/>
+    <w:lsdException w:name="Hashtag" w:semiHidden="1" w:unhideWhenUsed="1"/>
+    <w:lsdException w:name="Unresolved Mention" w:semiHidden="1" w:unhideWhenUsed="1"/>
   </w:latentStyles>
   <w:style w:type="paragraph" w:default="1" w:styleId="Normal">
     <w:name w:val="Normal"/>
@@ -1529,7 +5450,6 @@
   <w:style w:type="character" w:default="1" w:styleId="DefaultParagraphFont">
     <w:name w:val="Default Paragraph Font"/>
     <w:uiPriority w:val="1"/>
-    <w:semiHidden/>
     <w:unhideWhenUsed/>
   </w:style>
   <w:style w:type="table" w:default="1" w:styleId="TableNormal">

</xml_diff>

<commit_message>
Start w/ 2nd set of lectures for Wk 4 in coursera duke stats w/ r - inference
</commit_message>
<xml_diff>
--- a/Stats/Coursera/DukeStatsWithR/Course2_Inference/week4/Week4_InferenceForProportions.docx
+++ b/Stats/Coursera/DukeStatsWithR/Course2_Inference/week4/Week4_InferenceForProportions.docx
@@ -17093,10 +17093,7 @@
         <w:t xml:space="preserve">use pooled proportion </w:t>
       </w:r>
       <w:r>
-        <w:t xml:space="preserve">value </w:t>
-      </w:r>
-      <w:r>
-        <w:t xml:space="preserve">as </w:t>
+        <w:t xml:space="preserve">value as </w:t>
       </w:r>
       <w:r>
         <w:t>the value</w:t>
@@ -17735,19 +17732,10 @@
         <w:rPr>
           <w:u w:val="single"/>
         </w:rPr>
-        <w:t>Betwee</w:t>
-      </w:r>
-      <w:r>
-        <w:rPr>
-          <w:u w:val="single"/>
-        </w:rPr>
-        <w:t>n Group</w:t>
-      </w:r>
-      <w:r>
-        <w:t xml:space="preserve"> =</w:t>
-      </w:r>
-      <w:r>
-        <w:t xml:space="preserve"> Think </w:t>
+        <w:t>Between Group</w:t>
+      </w:r>
+      <w:r>
+        <w:t xml:space="preserve"> = Think </w:t>
       </w:r>
       <w:r>
         <w:t>about how these data were collected in the</w:t>
@@ -19451,6 +19439,3559 @@
             </a:graphic>
           </wp:inline>
         </w:drawing>
+      </w:r>
+    </w:p>
+    <w:p>
+      <w:pPr>
+        <w:pStyle w:val="ListBullet"/>
+        <w:numPr>
+          <w:ilvl w:val="0"/>
+          <w:numId w:val="0"/>
+        </w:numPr>
+      </w:pPr>
+    </w:p>
+    <w:p>
+      <w:pPr>
+        <w:pStyle w:val="ListBullet"/>
+        <w:numPr>
+          <w:ilvl w:val="0"/>
+          <w:numId w:val="0"/>
+        </w:numPr>
+        <w:ind w:left="360" w:hanging="360"/>
+        <w:jc w:val="center"/>
+        <w:rPr>
+          <w:b/>
+          <w:i/>
+        </w:rPr>
+      </w:pPr>
+      <w:r>
+        <w:rPr>
+          <w:b/>
+          <w:i/>
+        </w:rPr>
+        <w:t>4.</w:t>
+      </w:r>
+      <w:r>
+        <w:rPr>
+          <w:b/>
+          <w:i/>
+        </w:rPr>
+        <w:t>4.2</w:t>
+      </w:r>
+      <w:r>
+        <w:rPr>
+          <w:b/>
+          <w:i/>
+        </w:rPr>
+        <w:t xml:space="preserve"> </w:t>
+      </w:r>
+      <w:r>
+        <w:rPr>
+          <w:b/>
+          <w:i/>
+        </w:rPr>
+        <w:t xml:space="preserve">Simulation-Based Inference </w:t>
+      </w:r>
+      <w:proofErr w:type="gramStart"/>
+      <w:r>
+        <w:rPr>
+          <w:b/>
+          <w:i/>
+        </w:rPr>
+        <w:t>For</w:t>
+      </w:r>
+      <w:proofErr w:type="gramEnd"/>
+      <w:r>
+        <w:rPr>
+          <w:b/>
+          <w:i/>
+        </w:rPr>
+        <w:t xml:space="preserve"> Proportions</w:t>
+      </w:r>
+      <w:r>
+        <w:rPr>
+          <w:b/>
+          <w:i/>
+        </w:rPr>
+        <w:t xml:space="preserve"> + Chi-Square Testing</w:t>
+      </w:r>
+    </w:p>
+    <w:p>
+      <w:pPr>
+        <w:pStyle w:val="ListBullet"/>
+        <w:numPr>
+          <w:ilvl w:val="0"/>
+          <w:numId w:val="0"/>
+        </w:numPr>
+        <w:ind w:left="360" w:hanging="360"/>
+        <w:jc w:val="center"/>
+        <w:rPr>
+          <w:b/>
+          <w:i/>
+        </w:rPr>
+      </w:pPr>
+    </w:p>
+    <w:p>
+      <w:pPr>
+        <w:pStyle w:val="ListBullet"/>
+        <w:numPr>
+          <w:ilvl w:val="0"/>
+          <w:numId w:val="0"/>
+        </w:numPr>
+        <w:ind w:left="360" w:hanging="360"/>
+        <w:jc w:val="center"/>
+        <w:rPr>
+          <w:b/>
+          <w:u w:val="single"/>
+        </w:rPr>
+      </w:pPr>
+      <w:r>
+        <w:rPr>
+          <w:b/>
+          <w:u w:val="single"/>
+        </w:rPr>
+        <w:t>Small Samples Proportions</w:t>
+      </w:r>
+    </w:p>
+    <w:p>
+      <w:pPr>
+        <w:pStyle w:val="ListBullet"/>
+        <w:numPr>
+          <w:ilvl w:val="0"/>
+          <w:numId w:val="0"/>
+        </w:numPr>
+        <w:ind w:left="360" w:hanging="360"/>
+        <w:jc w:val="center"/>
+        <w:rPr>
+          <w:b/>
+          <w:u w:val="single"/>
+        </w:rPr>
+      </w:pPr>
+    </w:p>
+    <w:p>
+      <w:pPr>
+        <w:pStyle w:val="ListBullet"/>
+      </w:pPr>
+      <w:r>
+        <w:t xml:space="preserve">If success/failure conditions </w:t>
+      </w:r>
+      <w:proofErr w:type="gramStart"/>
+      <w:r>
+        <w:t>is</w:t>
+      </w:r>
+      <w:proofErr w:type="gramEnd"/>
+      <w:r>
+        <w:t xml:space="preserve"> not met </w:t>
+      </w:r>
+      <w:r>
+        <w:sym w:font="Wingdings" w:char="F0E0"/>
+      </w:r>
+      <w:r>
+        <w:t xml:space="preserve"> </w:t>
+      </w:r>
+      <w:r>
+        <w:rPr>
+          <w:b/>
+        </w:rPr>
+        <w:t>inference via simulation</w:t>
+      </w:r>
+      <w:r>
+        <w:rPr>
+          <w:b/>
+        </w:rPr>
+        <w:t xml:space="preserve"> </w:t>
+      </w:r>
+      <w:r>
+        <w:t>assuming the null</w:t>
+      </w:r>
+      <w:r>
+        <w:t xml:space="preserve"> </w:t>
+      </w:r>
+      <w:r>
+        <w:t xml:space="preserve">is true. </w:t>
+      </w:r>
+    </w:p>
+    <w:p>
+      <w:pPr>
+        <w:pStyle w:val="ListBullet"/>
+        <w:tabs>
+          <w:tab w:val="clear" w:pos="360"/>
+          <w:tab w:val="num" w:pos="720"/>
+        </w:tabs>
+        <w:ind w:left="720"/>
+      </w:pPr>
+      <w:r>
+        <w:t xml:space="preserve">B/c </w:t>
+      </w:r>
+      <w:r>
+        <w:t>if doing any</w:t>
+      </w:r>
+      <w:r>
+        <w:t xml:space="preserve"> </w:t>
+      </w:r>
+      <w:r>
+        <w:t xml:space="preserve">sort of </w:t>
+      </w:r>
+      <w:r>
+        <w:t xml:space="preserve">HT </w:t>
+      </w:r>
+      <w:r>
+        <w:t xml:space="preserve">where </w:t>
+      </w:r>
+      <w:proofErr w:type="gramStart"/>
+      <w:r>
+        <w:t>ultimate goal</w:t>
+      </w:r>
+      <w:proofErr w:type="gramEnd"/>
+      <w:r>
+        <w:t xml:space="preserve"> </w:t>
+      </w:r>
+      <w:r>
+        <w:t xml:space="preserve">= to </w:t>
+      </w:r>
+      <w:r>
+        <w:t>get a</w:t>
+      </w:r>
+      <w:r>
+        <w:t xml:space="preserve"> </w:t>
+      </w:r>
+      <w:r>
+        <w:t>p-value, the definition of the p-value stays regardless of what</w:t>
+      </w:r>
+      <w:r>
+        <w:t xml:space="preserve"> </w:t>
+      </w:r>
+      <w:r>
+        <w:t xml:space="preserve">type of method you're using. </w:t>
+      </w:r>
+    </w:p>
+    <w:p>
+      <w:pPr>
+        <w:pStyle w:val="ListBullet"/>
+        <w:tabs>
+          <w:tab w:val="clear" w:pos="360"/>
+          <w:tab w:val="num" w:pos="720"/>
+        </w:tabs>
+        <w:ind w:left="720"/>
+      </w:pPr>
+      <w:r>
+        <w:t xml:space="preserve">p = </w:t>
+      </w:r>
+      <w:r>
+        <w:t>an observed or more extreme outcome given the null is</w:t>
+      </w:r>
+      <w:r>
+        <w:t xml:space="preserve"> </w:t>
+      </w:r>
+      <w:r>
+        <w:t xml:space="preserve">true. </w:t>
+      </w:r>
+    </w:p>
+    <w:p>
+      <w:pPr>
+        <w:pStyle w:val="ListBullet"/>
+      </w:pPr>
+      <w:r>
+        <w:t xml:space="preserve">Want </w:t>
+      </w:r>
+      <w:r>
+        <w:t>to make sure that throughout</w:t>
+      </w:r>
+      <w:r>
+        <w:t xml:space="preserve"> </w:t>
+      </w:r>
+      <w:r>
+        <w:t>our</w:t>
+      </w:r>
+      <w:r>
+        <w:t xml:space="preserve"> HT</w:t>
+      </w:r>
+      <w:r>
+        <w:t>, we act as if that null is</w:t>
+      </w:r>
+      <w:r>
+        <w:t xml:space="preserve"> </w:t>
+      </w:r>
+      <w:r>
+        <w:t>true</w:t>
+      </w:r>
+      <w:r>
+        <w:t xml:space="preserve"> </w:t>
+      </w:r>
+      <w:r>
+        <w:sym w:font="Wingdings" w:char="F0E0"/>
+      </w:r>
+      <w:r>
+        <w:t xml:space="preserve"> </w:t>
+      </w:r>
+      <w:r>
+        <w:t xml:space="preserve">set up a </w:t>
+      </w:r>
+      <w:r>
+        <w:rPr>
+          <w:b/>
+        </w:rPr>
+        <w:t>simulation scheme which assumes that</w:t>
+      </w:r>
+      <w:r>
+        <w:rPr>
+          <w:b/>
+        </w:rPr>
+        <w:t xml:space="preserve"> </w:t>
+      </w:r>
+      <w:r>
+        <w:rPr>
+          <w:b/>
+        </w:rPr>
+        <w:t>null is true</w:t>
+      </w:r>
+      <w:r>
+        <w:t xml:space="preserve">. </w:t>
+      </w:r>
+    </w:p>
+    <w:p>
+      <w:pPr>
+        <w:pStyle w:val="ListBullet"/>
+      </w:pPr>
+      <w:r>
+        <w:t xml:space="preserve">Ex: </w:t>
+      </w:r>
+      <w:r>
+        <w:t>Paul the Octopus</w:t>
+      </w:r>
+      <w:r>
+        <w:t xml:space="preserve"> = correctly </w:t>
+      </w:r>
+      <w:r>
+        <w:t>predicting outcome of soccer games</w:t>
+      </w:r>
+      <w:r>
+        <w:t xml:space="preserve"> </w:t>
+      </w:r>
+      <w:r>
+        <w:t xml:space="preserve">during 2010 World Cup. </w:t>
+      </w:r>
+    </w:p>
+    <w:p>
+      <w:pPr>
+        <w:pStyle w:val="ListBullet"/>
+      </w:pPr>
+      <w:r>
+        <w:t xml:space="preserve">Given 2 </w:t>
+      </w:r>
+      <w:r>
+        <w:t xml:space="preserve">boxes, </w:t>
+      </w:r>
+      <w:r>
+        <w:t xml:space="preserve">w/ </w:t>
+      </w:r>
+      <w:r>
+        <w:t xml:space="preserve">food </w:t>
+      </w:r>
+      <w:r>
+        <w:t xml:space="preserve">+ </w:t>
+      </w:r>
+      <w:r>
+        <w:t>flags of the countries</w:t>
+      </w:r>
+      <w:r>
+        <w:t xml:space="preserve"> </w:t>
+      </w:r>
+      <w:r>
+        <w:t xml:space="preserve">playing </w:t>
+      </w:r>
+      <w:r>
+        <w:t xml:space="preserve">+ </w:t>
+      </w:r>
+      <w:r>
+        <w:t xml:space="preserve">predictions </w:t>
+      </w:r>
+      <w:r>
+        <w:t xml:space="preserve">= </w:t>
+      </w:r>
+      <w:r>
+        <w:t xml:space="preserve">whichever box he chose </w:t>
+      </w:r>
+    </w:p>
+    <w:p>
+      <w:pPr>
+        <w:pStyle w:val="ListBullet"/>
+      </w:pPr>
+      <w:r>
+        <w:t>B</w:t>
+      </w:r>
+      <w:r>
+        <w:t xml:space="preserve">ecame famous </w:t>
+      </w:r>
+      <w:r>
+        <w:t xml:space="preserve">b/c </w:t>
+      </w:r>
+      <w:r>
+        <w:t>he</w:t>
+      </w:r>
+      <w:r>
+        <w:t xml:space="preserve"> </w:t>
+      </w:r>
+      <w:r>
+        <w:t>predict</w:t>
+      </w:r>
+      <w:r>
+        <w:t xml:space="preserve">ed </w:t>
+      </w:r>
+      <w:r>
+        <w:t xml:space="preserve">all </w:t>
+      </w:r>
+      <w:r>
+        <w:t xml:space="preserve">8 </w:t>
+      </w:r>
+      <w:r>
+        <w:t xml:space="preserve">World Cup games correctly. </w:t>
+      </w:r>
+    </w:p>
+    <w:p>
+      <w:pPr>
+        <w:pStyle w:val="ListBullet"/>
+        <w:rPr>
+          <w:i/>
+        </w:rPr>
+      </w:pPr>
+      <w:r>
+        <w:rPr>
+          <w:i/>
+        </w:rPr>
+        <w:t xml:space="preserve">Does </w:t>
+      </w:r>
+      <w:r>
+        <w:rPr>
+          <w:i/>
+        </w:rPr>
+        <w:t xml:space="preserve">this provide convincing evidence Paul </w:t>
+      </w:r>
+      <w:proofErr w:type="gramStart"/>
+      <w:r>
+        <w:rPr>
+          <w:i/>
+        </w:rPr>
+        <w:t>actually has</w:t>
+      </w:r>
+      <w:proofErr w:type="gramEnd"/>
+      <w:r>
+        <w:rPr>
+          <w:i/>
+        </w:rPr>
+        <w:t xml:space="preserve"> </w:t>
+      </w:r>
+      <w:r>
+        <w:rPr>
+          <w:i/>
+        </w:rPr>
+        <w:t>psychic powers</w:t>
+      </w:r>
+      <w:r>
+        <w:rPr>
+          <w:i/>
+        </w:rPr>
+        <w:t xml:space="preserve"> (</w:t>
+      </w:r>
+      <w:r>
+        <w:rPr>
+          <w:i/>
+        </w:rPr>
+        <w:t>does better than</w:t>
+      </w:r>
+      <w:r>
+        <w:rPr>
+          <w:i/>
+        </w:rPr>
+        <w:t xml:space="preserve"> </w:t>
+      </w:r>
+      <w:r>
+        <w:rPr>
+          <w:i/>
+        </w:rPr>
+        <w:t>randomly guessing</w:t>
+      </w:r>
+      <w:r>
+        <w:rPr>
+          <w:i/>
+        </w:rPr>
+        <w:t>)?</w:t>
+      </w:r>
+    </w:p>
+    <w:p>
+      <w:pPr>
+        <w:pStyle w:val="ListBullet"/>
+      </w:pPr>
+      <w:r>
+        <w:t xml:space="preserve">Because in </w:t>
+      </w:r>
+      <w:r>
+        <w:t>t</w:t>
+      </w:r>
+      <w:r>
+        <w:t xml:space="preserve">his setup he had only </w:t>
+      </w:r>
+      <w:r>
+        <w:t xml:space="preserve">2 </w:t>
+      </w:r>
+      <w:r>
+        <w:t>countries to choose</w:t>
+      </w:r>
+      <w:r>
+        <w:t xml:space="preserve"> </w:t>
+      </w:r>
+      <w:r>
+        <w:t>from, if he is randomly guessing, he would be expected to</w:t>
+      </w:r>
+      <w:r>
+        <w:t xml:space="preserve"> </w:t>
+      </w:r>
+      <w:r>
+        <w:t>get right 50% of the time</w:t>
+      </w:r>
+    </w:p>
+    <w:p>
+      <w:pPr>
+        <w:pStyle w:val="ListBullet"/>
+        <w:rPr>
+          <w:b/>
+        </w:rPr>
+      </w:pPr>
+      <w:r>
+        <w:t>T</w:t>
+      </w:r>
+      <w:r>
+        <w:t>he null</w:t>
+      </w:r>
+      <w:r>
+        <w:t xml:space="preserve"> </w:t>
+      </w:r>
+      <w:r>
+        <w:t>claims he does not have psychic powers</w:t>
+      </w:r>
+      <w:r>
+        <w:t xml:space="preserve"> + </w:t>
+      </w:r>
+      <w:r>
+        <w:t>he's simply randomly guessing</w:t>
+      </w:r>
+      <w:r>
+        <w:t xml:space="preserve"> = </w:t>
+      </w:r>
+      <w:r>
+        <w:t>set the</w:t>
+      </w:r>
+      <w:r>
+        <w:t xml:space="preserve"> </w:t>
+      </w:r>
+      <w:r>
+        <w:t xml:space="preserve">true proportion of success </w:t>
+      </w:r>
+      <w:r>
+        <w:rPr>
+          <w:b/>
+        </w:rPr>
+        <w:t xml:space="preserve">H0: </w:t>
+      </w:r>
+      <w:r>
+        <w:rPr>
+          <w:b/>
+        </w:rPr>
+        <w:t xml:space="preserve">p = </w:t>
+      </w:r>
+      <w:r>
+        <w:rPr>
+          <w:b/>
+        </w:rPr>
+        <w:t xml:space="preserve">0.5. </w:t>
+      </w:r>
+    </w:p>
+    <w:p>
+      <w:pPr>
+        <w:pStyle w:val="ListBullet"/>
+        <w:rPr>
+          <w:b/>
+        </w:rPr>
+      </w:pPr>
+      <w:r>
+        <w:t>If he's doing better than random</w:t>
+      </w:r>
+      <w:r>
+        <w:t xml:space="preserve"> </w:t>
+      </w:r>
+      <w:r>
+        <w:t xml:space="preserve">guessing, the alternative should say </w:t>
+      </w:r>
+      <w:r>
+        <w:rPr>
+          <w:b/>
+        </w:rPr>
+        <w:t xml:space="preserve">H1: </w:t>
+      </w:r>
+      <w:r>
+        <w:rPr>
+          <w:b/>
+        </w:rPr>
+        <w:t xml:space="preserve">p </w:t>
+      </w:r>
+      <w:r>
+        <w:rPr>
+          <w:b/>
+        </w:rPr>
+        <w:t xml:space="preserve">&gt; </w:t>
+      </w:r>
+      <w:r>
+        <w:rPr>
+          <w:b/>
+        </w:rPr>
+        <w:t>0.5</w:t>
+      </w:r>
+    </w:p>
+    <w:p>
+      <w:pPr>
+        <w:pStyle w:val="ListBullet"/>
+      </w:pPr>
+      <w:r>
+        <w:t xml:space="preserve">Sample size = 8 + Paul guessed all correctly </w:t>
+      </w:r>
+      <w:r>
+        <w:sym w:font="Wingdings" w:char="F0E0"/>
+      </w:r>
+      <w:r>
+        <w:t xml:space="preserve"> p^ = 1 or 100%. </w:t>
+      </w:r>
+    </w:p>
+    <w:p>
+      <w:pPr>
+        <w:pStyle w:val="ListBullet"/>
+        <w:numPr>
+          <w:ilvl w:val="0"/>
+          <w:numId w:val="0"/>
+        </w:numPr>
+        <w:ind w:left="360"/>
+      </w:pPr>
+    </w:p>
+    <w:p>
+      <w:pPr>
+        <w:pStyle w:val="ListBullet"/>
+        <w:numPr>
+          <w:ilvl w:val="0"/>
+          <w:numId w:val="0"/>
+        </w:numPr>
+        <w:ind w:left="360"/>
+      </w:pPr>
+    </w:p>
+    <w:p>
+      <w:pPr>
+        <w:pStyle w:val="ListBullet"/>
+      </w:pPr>
+      <w:r>
+        <w:rPr>
+          <w:u w:val="single"/>
+        </w:rPr>
+        <w:t xml:space="preserve">Check </w:t>
+      </w:r>
+      <w:r>
+        <w:rPr>
+          <w:u w:val="single"/>
+        </w:rPr>
+        <w:t>conditions for</w:t>
+      </w:r>
+      <w:r>
+        <w:rPr>
+          <w:u w:val="single"/>
+        </w:rPr>
+        <w:t xml:space="preserve"> </w:t>
+      </w:r>
+      <w:r>
+        <w:rPr>
+          <w:u w:val="single"/>
+        </w:rPr>
+        <w:t xml:space="preserve">inference </w:t>
+      </w:r>
+    </w:p>
+    <w:p>
+      <w:pPr>
+        <w:pStyle w:val="ListBullet"/>
+        <w:tabs>
+          <w:tab w:val="clear" w:pos="360"/>
+          <w:tab w:val="num" w:pos="720"/>
+        </w:tabs>
+        <w:ind w:left="720"/>
+      </w:pPr>
+      <w:r>
+        <w:t xml:space="preserve">Independence = </w:t>
+      </w:r>
+      <w:r>
+        <w:t>can assume his guesses are independent of each</w:t>
+      </w:r>
+      <w:r>
+        <w:t xml:space="preserve"> </w:t>
+      </w:r>
+      <w:r>
+        <w:t xml:space="preserve">other from </w:t>
+      </w:r>
+      <w:r>
+        <w:t xml:space="preserve">1 </w:t>
+      </w:r>
+      <w:r>
+        <w:t>time to the other</w:t>
+      </w:r>
+    </w:p>
+    <w:p>
+      <w:pPr>
+        <w:pStyle w:val="ListBullet"/>
+        <w:tabs>
+          <w:tab w:val="clear" w:pos="360"/>
+          <w:tab w:val="num" w:pos="720"/>
+        </w:tabs>
+        <w:ind w:left="720"/>
+      </w:pPr>
+      <w:r>
+        <w:t xml:space="preserve">Sample </w:t>
+      </w:r>
+      <w:r>
+        <w:t>size</w:t>
+      </w:r>
+      <w:r>
+        <w:t>/</w:t>
+      </w:r>
+      <w:r>
+        <w:t>skew</w:t>
+      </w:r>
+      <w:r>
+        <w:t xml:space="preserve"> = </w:t>
+      </w:r>
+      <w:r>
+        <w:t xml:space="preserve">check success/failure condition. </w:t>
+      </w:r>
+    </w:p>
+    <w:p>
+      <w:pPr>
+        <w:pStyle w:val="ListBullet"/>
+        <w:tabs>
+          <w:tab w:val="clear" w:pos="360"/>
+          <w:tab w:val="num" w:pos="1080"/>
+        </w:tabs>
+        <w:ind w:left="1080"/>
+      </w:pPr>
+      <w:r>
+        <w:t>8*</w:t>
+      </w:r>
+      <w:r>
+        <w:t xml:space="preserve"> null</w:t>
+      </w:r>
+      <w:r>
+        <w:t xml:space="preserve"> </w:t>
+      </w:r>
+      <w:r>
+        <w:t>value</w:t>
+      </w:r>
+      <w:r>
+        <w:t xml:space="preserve"> of .5 = 4 </w:t>
+      </w:r>
+      <w:r>
+        <w:sym w:font="Wingdings" w:char="F0E8"/>
+      </w:r>
+      <w:r>
+        <w:t xml:space="preserve"> </w:t>
+      </w:r>
+      <w:r>
+        <w:t>success/failure is not met</w:t>
+      </w:r>
+      <w:r>
+        <w:t xml:space="preserve"> = </w:t>
+      </w:r>
+      <w:r>
+        <w:rPr>
+          <w:i/>
+        </w:rPr>
+        <w:t>distribution of sample</w:t>
+      </w:r>
+      <w:r>
+        <w:rPr>
+          <w:i/>
+        </w:rPr>
+        <w:t xml:space="preserve"> </w:t>
+      </w:r>
+      <w:r>
+        <w:rPr>
+          <w:i/>
+        </w:rPr>
+        <w:t>proportions cannot be assumed to be nearly normal</w:t>
+      </w:r>
+      <w:r>
+        <w:t xml:space="preserve"> = </w:t>
+      </w:r>
+      <w:r>
+        <w:t>we cannot use methods</w:t>
+      </w:r>
+      <w:r>
+        <w:t xml:space="preserve"> </w:t>
+      </w:r>
+      <w:r>
+        <w:t xml:space="preserve">that rely on </w:t>
+      </w:r>
+      <w:r>
+        <w:t xml:space="preserve">CLT + </w:t>
+      </w:r>
+      <w:r>
+        <w:t>the normality of the sampling</w:t>
+      </w:r>
+      <w:r>
+        <w:t xml:space="preserve"> </w:t>
+      </w:r>
+      <w:r>
+        <w:t xml:space="preserve">distribution to find our p-value. </w:t>
+      </w:r>
+    </w:p>
+    <w:p>
+      <w:pPr>
+        <w:pStyle w:val="ListBullet"/>
+      </w:pPr>
+      <w:r>
+        <w:rPr>
+          <w:b/>
+        </w:rPr>
+        <w:t>Simulation-</w:t>
+      </w:r>
+      <w:r>
+        <w:rPr>
+          <w:b/>
+        </w:rPr>
+        <w:t xml:space="preserve">based inference </w:t>
+      </w:r>
+      <w:r>
+        <w:t xml:space="preserve">comes </w:t>
+      </w:r>
+      <w:r>
+        <w:t>to the rescue</w:t>
+      </w:r>
+    </w:p>
+    <w:p>
+      <w:pPr>
+        <w:pStyle w:val="ListBullet"/>
+      </w:pPr>
+      <w:r>
+        <w:t>Remember</w:t>
+      </w:r>
+      <w:r>
+        <w:rPr>
+          <w:u w:val="single"/>
+        </w:rPr>
+        <w:t xml:space="preserve"> </w:t>
+      </w:r>
+      <w:proofErr w:type="gramStart"/>
+      <w:r>
+        <w:rPr>
+          <w:u w:val="single"/>
+        </w:rPr>
+        <w:t>ultimate goal</w:t>
+      </w:r>
+      <w:proofErr w:type="gramEnd"/>
+      <w:r>
+        <w:rPr>
+          <w:u w:val="single"/>
+        </w:rPr>
+        <w:t xml:space="preserve"> of </w:t>
+      </w:r>
+      <w:r>
+        <w:rPr>
+          <w:u w:val="single"/>
+        </w:rPr>
+        <w:t xml:space="preserve">HT </w:t>
+      </w:r>
+      <w:r>
+        <w:sym w:font="Wingdings" w:char="F0E8"/>
+      </w:r>
+      <w:r>
+        <w:t xml:space="preserve"> </w:t>
+      </w:r>
+      <w:r>
+        <w:t>a p-value</w:t>
+      </w:r>
+      <w:r>
+        <w:t xml:space="preserve"> = </w:t>
+      </w:r>
+      <w:r>
+        <w:t>probability of</w:t>
+      </w:r>
+      <w:r>
+        <w:t xml:space="preserve"> </w:t>
+      </w:r>
+      <w:r>
+        <w:t>observed or more extreme outcome given the null is true</w:t>
+      </w:r>
+    </w:p>
+    <w:p>
+      <w:pPr>
+        <w:pStyle w:val="ListBullet"/>
+      </w:pPr>
+      <w:r>
+        <w:t xml:space="preserve">Want </w:t>
+      </w:r>
+      <w:r>
+        <w:t>to devise a simulation scheme that assumes the</w:t>
+      </w:r>
+      <w:r>
+        <w:t xml:space="preserve"> </w:t>
+      </w:r>
+      <w:r>
+        <w:t>null is true</w:t>
+      </w:r>
+      <w:r>
+        <w:t xml:space="preserve"> + </w:t>
+      </w:r>
+      <w:r>
+        <w:t xml:space="preserve">repeat the simulation </w:t>
+      </w:r>
+      <w:r>
+        <w:t>+ record the relevant sample statistic</w:t>
+      </w:r>
+      <w:r>
+        <w:t xml:space="preserve"> </w:t>
+      </w:r>
+      <w:r>
+        <w:t>many times</w:t>
+      </w:r>
+      <w:r>
+        <w:t xml:space="preserve"> + f</w:t>
+      </w:r>
+      <w:r>
+        <w:t>inally calculate the p-value as the</w:t>
+      </w:r>
+      <w:r>
+        <w:t xml:space="preserve"> </w:t>
+      </w:r>
+      <w:r>
+        <w:t>proportion of simulations that yield a result favorable</w:t>
+      </w:r>
+      <w:r>
+        <w:t xml:space="preserve"> </w:t>
+      </w:r>
+      <w:r>
+        <w:t xml:space="preserve">to the alternative. </w:t>
+      </w:r>
+    </w:p>
+    <w:p>
+      <w:pPr>
+        <w:pStyle w:val="ListBullet"/>
+      </w:pPr>
+      <w:r>
+        <w:t xml:space="preserve">Given </w:t>
+      </w:r>
+      <w:r>
+        <w:t xml:space="preserve">our null value </w:t>
+      </w:r>
+      <w:r>
+        <w:t xml:space="preserve">= </w:t>
+      </w:r>
+      <w:r>
+        <w:t>0.5</w:t>
+      </w:r>
+      <w:r>
+        <w:t>, w</w:t>
+      </w:r>
+      <w:r>
+        <w:t>e can use a fair coin</w:t>
+      </w:r>
+      <w:r>
+        <w:t xml:space="preserve"> + </w:t>
+      </w:r>
+      <w:r>
+        <w:t xml:space="preserve">label </w:t>
+      </w:r>
+      <w:r>
+        <w:t xml:space="preserve">H = </w:t>
+      </w:r>
+      <w:r>
+        <w:t>successes</w:t>
+      </w:r>
+      <w:r>
+        <w:t xml:space="preserve"> (</w:t>
+      </w:r>
+      <w:r>
+        <w:t>correct guesses</w:t>
+      </w:r>
+      <w:r>
+        <w:t>)</w:t>
+      </w:r>
+    </w:p>
+    <w:p>
+      <w:pPr>
+        <w:pStyle w:val="ListBullet"/>
+      </w:pPr>
+      <w:r>
+        <w:t xml:space="preserve">1 </w:t>
+      </w:r>
+      <w:r>
+        <w:t>simulation can be comprised of</w:t>
+      </w:r>
+      <w:r>
+        <w:t xml:space="preserve"> 8 </w:t>
+      </w:r>
+      <w:r>
+        <w:t>flip</w:t>
+      </w:r>
+      <w:r>
+        <w:t xml:space="preserve">s + </w:t>
+      </w:r>
+      <w:r>
+        <w:t>recording proportion</w:t>
+      </w:r>
+      <w:r>
+        <w:t xml:space="preserve"> </w:t>
+      </w:r>
+      <w:r>
+        <w:t>of</w:t>
+      </w:r>
+      <w:r>
+        <w:t xml:space="preserve"> H</w:t>
+      </w:r>
+    </w:p>
+    <w:p>
+      <w:pPr>
+        <w:pStyle w:val="ListBullet"/>
+      </w:pPr>
+      <w:r>
+        <w:t xml:space="preserve">Trying </w:t>
+      </w:r>
+      <w:r>
+        <w:t>to simulate whatever</w:t>
+      </w:r>
+      <w:r>
+        <w:t xml:space="preserve"> </w:t>
+      </w:r>
+      <w:r>
+        <w:t>Paul did as many times as possible</w:t>
+      </w:r>
+      <w:r>
+        <w:t xml:space="preserve"> + </w:t>
+      </w:r>
+      <w:r>
+        <w:t>need to think of his</w:t>
+      </w:r>
+      <w:r>
+        <w:t xml:space="preserve"> 8 </w:t>
+      </w:r>
+      <w:r>
+        <w:t xml:space="preserve">trials as </w:t>
+      </w:r>
+      <w:r>
+        <w:t xml:space="preserve">1 </w:t>
+      </w:r>
+      <w:r>
+        <w:rPr>
+          <w:b/>
+        </w:rPr>
+        <w:t>batch</w:t>
+      </w:r>
+      <w:r>
+        <w:t xml:space="preserve">. </w:t>
+      </w:r>
+    </w:p>
+    <w:p>
+      <w:pPr>
+        <w:pStyle w:val="ListBullet"/>
+      </w:pPr>
+      <w:r>
+        <w:t xml:space="preserve">Want </w:t>
+      </w:r>
+      <w:r>
+        <w:t xml:space="preserve">at each simulation to recreate that batch of </w:t>
+      </w:r>
+      <w:r>
+        <w:t xml:space="preserve">8 </w:t>
+      </w:r>
+      <w:r>
+        <w:t>trials</w:t>
+      </w:r>
+      <w:r>
+        <w:t xml:space="preserve"> + </w:t>
+      </w:r>
+      <w:r>
+        <w:t>calculate</w:t>
+      </w:r>
+      <w:r>
+        <w:t xml:space="preserve"> </w:t>
+      </w:r>
+      <w:r>
+        <w:t>his rate of success</w:t>
+      </w:r>
+      <w:r>
+        <w:t xml:space="preserve"> (= 1)</w:t>
+      </w:r>
+    </w:p>
+    <w:p>
+      <w:pPr>
+        <w:pStyle w:val="ListBullet"/>
+      </w:pPr>
+      <w:r>
+        <w:t xml:space="preserve">Try </w:t>
+      </w:r>
+      <w:r>
+        <w:t xml:space="preserve">to see </w:t>
+      </w:r>
+      <w:r>
+        <w:rPr>
+          <w:i/>
+        </w:rPr>
+        <w:t>if we</w:t>
+      </w:r>
+      <w:r>
+        <w:rPr>
+          <w:i/>
+        </w:rPr>
+        <w:t xml:space="preserve"> </w:t>
+      </w:r>
+      <w:r>
+        <w:rPr>
+          <w:i/>
+        </w:rPr>
+        <w:t>leave things up to chance</w:t>
+      </w:r>
+      <w:r>
+        <w:t>, what does the rate of success</w:t>
+      </w:r>
+      <w:r>
+        <w:t xml:space="preserve"> </w:t>
+      </w:r>
+      <w:r>
+        <w:t>come out to be</w:t>
+      </w:r>
+      <w:r>
+        <w:t>?</w:t>
+      </w:r>
+    </w:p>
+    <w:p>
+      <w:pPr>
+        <w:pStyle w:val="ListBullet"/>
+      </w:pPr>
+      <w:r>
+        <w:t xml:space="preserve">Repeat </w:t>
+      </w:r>
+      <w:r>
+        <w:t xml:space="preserve">simulation many times then, recording proportion of </w:t>
+      </w:r>
+      <w:r>
+        <w:t xml:space="preserve">H </w:t>
+      </w:r>
+      <w:r>
+        <w:t>at each</w:t>
+      </w:r>
+      <w:r>
+        <w:t xml:space="preserve"> </w:t>
+      </w:r>
+      <w:r>
+        <w:t>iteration</w:t>
+      </w:r>
+      <w:r>
+        <w:t xml:space="preserve"> + f</w:t>
+      </w:r>
+      <w:r>
+        <w:t>inally</w:t>
+      </w:r>
+      <w:r>
+        <w:t xml:space="preserve"> </w:t>
+      </w:r>
+      <w:r>
+        <w:t xml:space="preserve">calculate </w:t>
+      </w:r>
+      <w:r>
+        <w:t xml:space="preserve">% </w:t>
+      </w:r>
+      <w:r>
+        <w:t>of</w:t>
+      </w:r>
+      <w:r>
+        <w:t xml:space="preserve"> </w:t>
+      </w:r>
+      <w:r>
+        <w:t xml:space="preserve">simulations where simulated proportion of </w:t>
+      </w:r>
+      <w:r>
+        <w:t xml:space="preserve">H </w:t>
+      </w:r>
+      <w:r>
+        <w:t>is at least as extreme as the</w:t>
+      </w:r>
+      <w:r>
+        <w:t xml:space="preserve"> </w:t>
+      </w:r>
+      <w:r>
+        <w:t xml:space="preserve">usual observation. </w:t>
+      </w:r>
+    </w:p>
+    <w:p>
+      <w:pPr>
+        <w:pStyle w:val="ListBullet"/>
+      </w:pPr>
+      <w:r>
+        <w:t>Ex: 1</w:t>
+      </w:r>
+      <w:r>
+        <w:rPr>
+          <w:vertAlign w:val="superscript"/>
+        </w:rPr>
+        <w:t>st</w:t>
+      </w:r>
+      <w:r>
+        <w:t xml:space="preserve"> iteration = </w:t>
+      </w:r>
+      <w:r>
+        <w:t>sample proportion</w:t>
+      </w:r>
+      <w:r>
+        <w:t>/</w:t>
+      </w:r>
+      <w:r>
+        <w:t>proportion of</w:t>
+      </w:r>
+      <w:r>
+        <w:t xml:space="preserve"> </w:t>
+      </w:r>
+      <w:r>
+        <w:t>success</w:t>
+      </w:r>
+      <w:r>
+        <w:t xml:space="preserve">= 7/8 = </w:t>
+      </w:r>
+      <w:r>
+        <w:t>0.875</w:t>
+      </w:r>
+    </w:p>
+    <w:p>
+      <w:pPr>
+        <w:pStyle w:val="ListBullet"/>
+      </w:pPr>
+      <w:r>
+        <w:t xml:space="preserve">Record </w:t>
+      </w:r>
+      <w:r>
+        <w:t>this</w:t>
+      </w:r>
+      <w:r>
+        <w:t xml:space="preserve"> #, repeat, +</w:t>
+      </w:r>
+      <w:r>
+        <w:t xml:space="preserve"> collect </w:t>
+      </w:r>
+      <w:r>
+        <w:t xml:space="preserve">#’s </w:t>
+      </w:r>
+      <w:r>
+        <w:t xml:space="preserve">on </w:t>
+      </w:r>
+      <w:r>
+        <w:t xml:space="preserve">a </w:t>
+      </w:r>
+      <w:r>
+        <w:t>dot plot</w:t>
+      </w:r>
+    </w:p>
+    <w:p>
+      <w:pPr>
+        <w:pStyle w:val="ListBullet"/>
+      </w:pPr>
+      <w:r>
+        <w:t xml:space="preserve">10 </w:t>
+      </w:r>
+      <w:r>
+        <w:t xml:space="preserve">simulations. </w:t>
+      </w:r>
+    </w:p>
+    <w:p>
+      <w:pPr>
+        <w:pStyle w:val="ListBullet"/>
+        <w:numPr>
+          <w:ilvl w:val="0"/>
+          <w:numId w:val="0"/>
+        </w:numPr>
+        <w:ind w:left="3240" w:firstLine="360"/>
+      </w:pPr>
+      <w:r>
+        <w:rPr>
+          <w:noProof/>
+        </w:rPr>
+        <w:drawing>
+          <wp:inline distT="0" distB="0" distL="0" distR="0" wp14:anchorId="3763137E" wp14:editId="42F9EB6C">
+            <wp:extent cx="1666875" cy="601607"/>
+            <wp:effectExtent l="0" t="0" r="0" b="8255"/>
+            <wp:docPr id="22" name="Picture 22"/>
+            <wp:cNvGraphicFramePr>
+              <a:graphicFrameLocks xmlns:a="http://schemas.openxmlformats.org/drawingml/2006/main" noChangeAspect="1"/>
+            </wp:cNvGraphicFramePr>
+            <a:graphic xmlns:a="http://schemas.openxmlformats.org/drawingml/2006/main">
+              <a:graphicData uri="http://schemas.openxmlformats.org/drawingml/2006/picture">
+                <pic:pic xmlns:pic="http://schemas.openxmlformats.org/drawingml/2006/picture">
+                  <pic:nvPicPr>
+                    <pic:cNvPr id="1" name=""/>
+                    <pic:cNvPicPr/>
+                  </pic:nvPicPr>
+                  <pic:blipFill>
+                    <a:blip r:embed="rId35"/>
+                    <a:stretch>
+                      <a:fillRect/>
+                    </a:stretch>
+                  </pic:blipFill>
+                  <pic:spPr>
+                    <a:xfrm>
+                      <a:off x="0" y="0"/>
+                      <a:ext cx="1690178" cy="610018"/>
+                    </a:xfrm>
+                    <a:prstGeom prst="rect">
+                      <a:avLst/>
+                    </a:prstGeom>
+                  </pic:spPr>
+                </pic:pic>
+              </a:graphicData>
+            </a:graphic>
+          </wp:inline>
+        </w:drawing>
+      </w:r>
+    </w:p>
+    <w:p>
+      <w:pPr>
+        <w:pStyle w:val="ListBullet"/>
+      </w:pPr>
+      <w:r>
+        <w:t xml:space="preserve">Observed </w:t>
+      </w:r>
+      <w:r>
+        <w:t>outcome was</w:t>
+      </w:r>
+      <w:r>
+        <w:t xml:space="preserve"> </w:t>
+      </w:r>
+      <w:r>
+        <w:t>100% success</w:t>
+      </w:r>
+      <w:r>
+        <w:t>, s</w:t>
+      </w:r>
+      <w:r>
+        <w:t xml:space="preserve">o the p-value can be defined </w:t>
+      </w:r>
+      <w:r>
+        <w:t xml:space="preserve">as: </w:t>
+      </w:r>
+      <w:r>
+        <w:t>probability of 100% or more success</w:t>
+      </w:r>
+      <w:r>
+        <w:t xml:space="preserve"> (</w:t>
+      </w:r>
+      <w:r>
+        <w:t xml:space="preserve">doesn't make sense, given that the true </w:t>
+      </w:r>
+      <w:r>
+        <w:t xml:space="preserve">(expected) </w:t>
+      </w:r>
+      <w:r>
+        <w:t>rate of success was</w:t>
+      </w:r>
+      <w:r>
+        <w:t xml:space="preserve"> </w:t>
+      </w:r>
+      <w:r>
+        <w:t>only 50%</w:t>
+      </w:r>
+      <w:r>
+        <w:t>)</w:t>
+      </w:r>
+    </w:p>
+    <w:p>
+      <w:pPr>
+        <w:pStyle w:val="ListBullet"/>
+        <w:numPr>
+          <w:ilvl w:val="0"/>
+          <w:numId w:val="0"/>
+        </w:numPr>
+        <w:ind w:left="2520" w:firstLine="360"/>
+      </w:pPr>
+      <w:r>
+        <w:rPr>
+          <w:noProof/>
+        </w:rPr>
+        <w:drawing>
+          <wp:inline distT="0" distB="0" distL="0" distR="0" wp14:anchorId="01C36B82" wp14:editId="088ACA2E">
+            <wp:extent cx="2406323" cy="302818"/>
+            <wp:effectExtent l="0" t="0" r="0" b="2540"/>
+            <wp:docPr id="23" name="Picture 23"/>
+            <wp:cNvGraphicFramePr>
+              <a:graphicFrameLocks xmlns:a="http://schemas.openxmlformats.org/drawingml/2006/main" noChangeAspect="1"/>
+            </wp:cNvGraphicFramePr>
+            <a:graphic xmlns:a="http://schemas.openxmlformats.org/drawingml/2006/main">
+              <a:graphicData uri="http://schemas.openxmlformats.org/drawingml/2006/picture">
+                <pic:pic xmlns:pic="http://schemas.openxmlformats.org/drawingml/2006/picture">
+                  <pic:nvPicPr>
+                    <pic:cNvPr id="1" name=""/>
+                    <pic:cNvPicPr/>
+                  </pic:nvPicPr>
+                  <pic:blipFill>
+                    <a:blip r:embed="rId36"/>
+                    <a:stretch>
+                      <a:fillRect/>
+                    </a:stretch>
+                  </pic:blipFill>
+                  <pic:spPr>
+                    <a:xfrm>
+                      <a:off x="0" y="0"/>
+                      <a:ext cx="2546852" cy="320503"/>
+                    </a:xfrm>
+                    <a:prstGeom prst="rect">
+                      <a:avLst/>
+                    </a:prstGeom>
+                  </pic:spPr>
+                </pic:pic>
+              </a:graphicData>
+            </a:graphic>
+          </wp:inline>
+        </w:drawing>
+      </w:r>
+    </w:p>
+    <w:p>
+      <w:pPr>
+        <w:pStyle w:val="ListBullet"/>
+      </w:pPr>
+      <w:r>
+        <w:t>We don't have any simulated</w:t>
+      </w:r>
+      <w:r>
+        <w:t xml:space="preserve"> </w:t>
+      </w:r>
+      <w:r>
+        <w:t xml:space="preserve">sample proportions that </w:t>
+      </w:r>
+      <w:proofErr w:type="gramStart"/>
+      <w:r>
+        <w:t>actually fit</w:t>
+      </w:r>
+      <w:proofErr w:type="gramEnd"/>
+      <w:r>
+        <w:t xml:space="preserve"> the bill, so based on this</w:t>
+      </w:r>
+      <w:r>
+        <w:t xml:space="preserve"> </w:t>
+      </w:r>
+      <w:r>
+        <w:t xml:space="preserve">simulation, our p-value </w:t>
+      </w:r>
+      <w:r>
+        <w:t>= 0</w:t>
+      </w:r>
+      <w:r>
+        <w:t xml:space="preserve"> (almost)</w:t>
+      </w:r>
+    </w:p>
+    <w:p>
+      <w:pPr>
+        <w:pStyle w:val="ListBullet"/>
+      </w:pPr>
+      <w:r>
+        <w:t>C</w:t>
+      </w:r>
+      <w:r>
+        <w:t xml:space="preserve">hances are if we had </w:t>
+      </w:r>
+      <w:proofErr w:type="gramStart"/>
+      <w:r>
+        <w:t>actually done</w:t>
+      </w:r>
+      <w:proofErr w:type="gramEnd"/>
+      <w:r>
+        <w:t xml:space="preserve"> this properly </w:t>
+      </w:r>
+      <w:r>
+        <w:t xml:space="preserve">w/ </w:t>
+      </w:r>
+      <w:r>
+        <w:t>about 10</w:t>
+      </w:r>
+      <w:r>
+        <w:t xml:space="preserve">k </w:t>
+      </w:r>
+      <w:r>
+        <w:t>or so</w:t>
+      </w:r>
+      <w:r>
+        <w:t xml:space="preserve"> </w:t>
+      </w:r>
+      <w:r>
+        <w:t>simulations</w:t>
+      </w:r>
+      <w:r>
+        <w:t xml:space="preserve">, </w:t>
+      </w:r>
+      <w:r>
+        <w:t>we</w:t>
+      </w:r>
+      <w:r>
+        <w:t xml:space="preserve">’d </w:t>
+      </w:r>
+      <w:r>
+        <w:t>get a small</w:t>
+      </w:r>
+      <w:r>
+        <w:t xml:space="preserve"> #</w:t>
+      </w:r>
+      <w:r>
+        <w:t xml:space="preserve"> which would also yield a rejection of</w:t>
+      </w:r>
+      <w:r>
+        <w:t xml:space="preserve"> </w:t>
+      </w:r>
+      <w:r>
+        <w:t>the null, but it may not be exactly</w:t>
+      </w:r>
+      <w:r>
+        <w:t xml:space="preserve"> </w:t>
+      </w:r>
+      <w:r>
+        <w:t>0</w:t>
+      </w:r>
+    </w:p>
+    <w:p>
+      <w:pPr>
+        <w:pStyle w:val="HTMLPreformatted"/>
+        <w:shd w:val="clear" w:color="auto" w:fill="000000"/>
+        <w:wordWrap w:val="0"/>
+        <w:spacing w:line="187" w:lineRule="atLeast"/>
+        <w:rPr>
+          <w:rStyle w:val="gnkrckgcmrb"/>
+          <w:rFonts w:ascii="Lucida Console" w:hAnsi="Lucida Console"/>
+          <w:color w:val="C397D8"/>
+        </w:rPr>
+      </w:pPr>
+      <w:r>
+        <w:rPr>
+          <w:rStyle w:val="gnkrckgcmsb"/>
+          <w:rFonts w:ascii="Lucida Console" w:hAnsi="Lucida Console"/>
+          <w:color w:val="C397D8"/>
+        </w:rPr>
+        <w:t xml:space="preserve">&gt; </w:t>
+      </w:r>
+      <w:r>
+        <w:rPr>
+          <w:rStyle w:val="gnkrckgcmrb"/>
+          <w:rFonts w:ascii="Lucida Console" w:hAnsi="Lucida Console"/>
+          <w:color w:val="C397D8"/>
+        </w:rPr>
+        <w:t>source("http://bit.ly/</w:t>
+      </w:r>
+      <w:proofErr w:type="spellStart"/>
+      <w:r>
+        <w:rPr>
+          <w:rStyle w:val="gnkrckgcmrb"/>
+          <w:rFonts w:ascii="Lucida Console" w:hAnsi="Lucida Console"/>
+          <w:color w:val="C397D8"/>
+        </w:rPr>
+        <w:t>dasi_inference</w:t>
+      </w:r>
+      <w:proofErr w:type="spellEnd"/>
+      <w:r>
+        <w:rPr>
+          <w:rStyle w:val="gnkrckgcmrb"/>
+          <w:rFonts w:ascii="Lucida Console" w:hAnsi="Lucida Console"/>
+          <w:color w:val="C397D8"/>
+        </w:rPr>
+        <w:t>")</w:t>
+      </w:r>
+    </w:p>
+    <w:p>
+      <w:pPr>
+        <w:pStyle w:val="HTMLPreformatted"/>
+        <w:shd w:val="clear" w:color="auto" w:fill="000000"/>
+        <w:wordWrap w:val="0"/>
+        <w:spacing w:line="187" w:lineRule="atLeast"/>
+        <w:rPr>
+          <w:rStyle w:val="gnkrckgcmrb"/>
+          <w:rFonts w:ascii="Lucida Console" w:hAnsi="Lucida Console"/>
+          <w:color w:val="C397D8"/>
+        </w:rPr>
+      </w:pPr>
+      <w:r>
+        <w:rPr>
+          <w:rStyle w:val="gnkrckgcmsb"/>
+          <w:rFonts w:ascii="Lucida Console" w:hAnsi="Lucida Console"/>
+          <w:color w:val="C397D8"/>
+        </w:rPr>
+        <w:t xml:space="preserve">&gt; </w:t>
+      </w:r>
+      <w:r>
+        <w:rPr>
+          <w:rStyle w:val="gnkrckgcmrb"/>
+          <w:rFonts w:ascii="Lucida Console" w:hAnsi="Lucida Console"/>
+          <w:color w:val="C397D8"/>
+        </w:rPr>
+        <w:t># create set of the actual observed values</w:t>
+      </w:r>
+    </w:p>
+    <w:p>
+      <w:pPr>
+        <w:pStyle w:val="HTMLPreformatted"/>
+        <w:shd w:val="clear" w:color="auto" w:fill="000000"/>
+        <w:wordWrap w:val="0"/>
+        <w:spacing w:line="187" w:lineRule="atLeast"/>
+        <w:rPr>
+          <w:rStyle w:val="gnkrckgcmrb"/>
+          <w:rFonts w:ascii="Lucida Console" w:hAnsi="Lucida Console"/>
+          <w:color w:val="C397D8"/>
+        </w:rPr>
+      </w:pPr>
+      <w:r>
+        <w:rPr>
+          <w:rStyle w:val="gnkrckgcmsb"/>
+          <w:rFonts w:ascii="Lucida Console" w:hAnsi="Lucida Console"/>
+          <w:color w:val="C397D8"/>
+        </w:rPr>
+        <w:t xml:space="preserve">&gt; </w:t>
+      </w:r>
+      <w:proofErr w:type="spellStart"/>
+      <w:r>
+        <w:rPr>
+          <w:rStyle w:val="gnkrckgcmrb"/>
+          <w:rFonts w:ascii="Lucida Console" w:hAnsi="Lucida Console"/>
+          <w:color w:val="C397D8"/>
+        </w:rPr>
+        <w:t>paul</w:t>
+      </w:r>
+      <w:proofErr w:type="spellEnd"/>
+      <w:r>
+        <w:rPr>
+          <w:rStyle w:val="gnkrckgcmrb"/>
+          <w:rFonts w:ascii="Lucida Console" w:hAnsi="Lucida Console"/>
+          <w:color w:val="C397D8"/>
+        </w:rPr>
+        <w:t xml:space="preserve"> &lt;- factor(c(rep("y",8</w:t>
+      </w:r>
+      <w:proofErr w:type="gramStart"/>
+      <w:r>
+        <w:rPr>
+          <w:rStyle w:val="gnkrckgcmrb"/>
+          <w:rFonts w:ascii="Lucida Console" w:hAnsi="Lucida Console"/>
+          <w:color w:val="C397D8"/>
+        </w:rPr>
+        <w:t>),rep</w:t>
+      </w:r>
+      <w:proofErr w:type="gramEnd"/>
+      <w:r>
+        <w:rPr>
+          <w:rStyle w:val="gnkrckgcmrb"/>
+          <w:rFonts w:ascii="Lucida Console" w:hAnsi="Lucida Console"/>
+          <w:color w:val="C397D8"/>
+        </w:rPr>
+        <w:t>("n",0)), levels = c("</w:t>
+      </w:r>
+      <w:proofErr w:type="spellStart"/>
+      <w:r>
+        <w:rPr>
+          <w:rStyle w:val="gnkrckgcmrb"/>
+          <w:rFonts w:ascii="Lucida Console" w:hAnsi="Lucida Console"/>
+          <w:color w:val="C397D8"/>
+        </w:rPr>
+        <w:t>y","n</w:t>
+      </w:r>
+      <w:proofErr w:type="spellEnd"/>
+      <w:r>
+        <w:rPr>
+          <w:rStyle w:val="gnkrckgcmrb"/>
+          <w:rFonts w:ascii="Lucida Console" w:hAnsi="Lucida Console"/>
+          <w:color w:val="C397D8"/>
+        </w:rPr>
+        <w:t>"))</w:t>
+      </w:r>
+    </w:p>
+    <w:p>
+      <w:pPr>
+        <w:pStyle w:val="HTMLPreformatted"/>
+        <w:shd w:val="clear" w:color="auto" w:fill="000000"/>
+        <w:wordWrap w:val="0"/>
+        <w:spacing w:line="187" w:lineRule="atLeast"/>
+        <w:rPr>
+          <w:rStyle w:val="gnkrckgcmrb"/>
+          <w:rFonts w:ascii="Lucida Console" w:hAnsi="Lucida Console"/>
+          <w:color w:val="C397D8"/>
+        </w:rPr>
+      </w:pPr>
+      <w:r>
+        <w:rPr>
+          <w:rStyle w:val="gnkrckgcmsb"/>
+          <w:rFonts w:ascii="Lucida Console" w:hAnsi="Lucida Console"/>
+          <w:color w:val="C397D8"/>
+        </w:rPr>
+        <w:t xml:space="preserve">&gt; </w:t>
+      </w:r>
+      <w:r>
+        <w:rPr>
+          <w:rStyle w:val="gnkrckgcmrb"/>
+          <w:rFonts w:ascii="Lucida Console" w:hAnsi="Lucida Console"/>
+          <w:color w:val="C397D8"/>
+        </w:rPr>
+        <w:t xml:space="preserve"># perform simulation to estimate a proportion using a </w:t>
+      </w:r>
+      <w:proofErr w:type="spellStart"/>
+      <w:r>
+        <w:rPr>
+          <w:rStyle w:val="gnkrckgcmrb"/>
+          <w:rFonts w:ascii="Lucida Console" w:hAnsi="Lucida Console"/>
+          <w:color w:val="C397D8"/>
+        </w:rPr>
+        <w:t>hyp</w:t>
+      </w:r>
+      <w:proofErr w:type="spellEnd"/>
+      <w:r>
+        <w:rPr>
+          <w:rStyle w:val="gnkrckgcmrb"/>
+          <w:rFonts w:ascii="Lucida Console" w:hAnsi="Lucida Console"/>
+          <w:color w:val="C397D8"/>
+        </w:rPr>
+        <w:t xml:space="preserve">. test </w:t>
+      </w:r>
+    </w:p>
+    <w:p>
+      <w:pPr>
+        <w:pStyle w:val="HTMLPreformatted"/>
+        <w:shd w:val="clear" w:color="auto" w:fill="000000"/>
+        <w:wordWrap w:val="0"/>
+        <w:spacing w:line="187" w:lineRule="atLeast"/>
+        <w:rPr>
+          <w:rStyle w:val="gnkrckgcmrb"/>
+          <w:rFonts w:ascii="Lucida Console" w:hAnsi="Lucida Console"/>
+          <w:color w:val="C397D8"/>
+        </w:rPr>
+      </w:pPr>
+      <w:r>
+        <w:rPr>
+          <w:rStyle w:val="gnkrckgcmsb"/>
+          <w:rFonts w:ascii="Lucida Console" w:hAnsi="Lucida Console"/>
+          <w:color w:val="C397D8"/>
+        </w:rPr>
+        <w:t xml:space="preserve">&gt; </w:t>
+      </w:r>
+      <w:proofErr w:type="gramStart"/>
+      <w:r>
+        <w:rPr>
+          <w:rStyle w:val="gnkrckgcmrb"/>
+          <w:rFonts w:ascii="Lucida Console" w:hAnsi="Lucida Console"/>
+          <w:color w:val="C397D8"/>
+        </w:rPr>
+        <w:t>inference(</w:t>
+      </w:r>
+      <w:proofErr w:type="spellStart"/>
+      <w:proofErr w:type="gramEnd"/>
+      <w:r>
+        <w:rPr>
+          <w:rStyle w:val="gnkrckgcmrb"/>
+          <w:rFonts w:ascii="Lucida Console" w:hAnsi="Lucida Console"/>
+          <w:color w:val="C397D8"/>
+        </w:rPr>
+        <w:t>paul</w:t>
+      </w:r>
+      <w:proofErr w:type="spellEnd"/>
+      <w:r>
+        <w:rPr>
+          <w:rStyle w:val="gnkrckgcmrb"/>
+          <w:rFonts w:ascii="Lucida Console" w:hAnsi="Lucida Console"/>
+          <w:color w:val="C397D8"/>
+        </w:rPr>
+        <w:t xml:space="preserve">, </w:t>
+      </w:r>
+      <w:proofErr w:type="spellStart"/>
+      <w:r>
+        <w:rPr>
+          <w:rStyle w:val="gnkrckgcmrb"/>
+          <w:rFonts w:ascii="Lucida Console" w:hAnsi="Lucida Console"/>
+          <w:color w:val="C397D8"/>
+        </w:rPr>
+        <w:t>est</w:t>
+      </w:r>
+      <w:proofErr w:type="spellEnd"/>
+      <w:r>
+        <w:rPr>
+          <w:rStyle w:val="gnkrckgcmrb"/>
+          <w:rFonts w:ascii="Lucida Console" w:hAnsi="Lucida Console"/>
+          <w:color w:val="C397D8"/>
+        </w:rPr>
+        <w:t xml:space="preserve"> = "proportion", type = "</w:t>
+      </w:r>
+      <w:proofErr w:type="spellStart"/>
+      <w:r>
+        <w:rPr>
+          <w:rStyle w:val="gnkrckgcmrb"/>
+          <w:rFonts w:ascii="Lucida Console" w:hAnsi="Lucida Console"/>
+          <w:color w:val="C397D8"/>
+        </w:rPr>
+        <w:t>ht</w:t>
+      </w:r>
+      <w:proofErr w:type="spellEnd"/>
+      <w:r>
+        <w:rPr>
+          <w:rStyle w:val="gnkrckgcmrb"/>
+          <w:rFonts w:ascii="Lucida Console" w:hAnsi="Lucida Console"/>
+          <w:color w:val="C397D8"/>
+        </w:rPr>
+        <w:t xml:space="preserve">", method = "simulation", </w:t>
+      </w:r>
+    </w:p>
+    <w:p>
+      <w:pPr>
+        <w:pStyle w:val="HTMLPreformatted"/>
+        <w:shd w:val="clear" w:color="auto" w:fill="000000"/>
+        <w:wordWrap w:val="0"/>
+        <w:spacing w:line="187" w:lineRule="atLeast"/>
+        <w:rPr>
+          <w:rStyle w:val="gnkrckgcmrb"/>
+          <w:rFonts w:ascii="Lucida Console" w:hAnsi="Lucida Console"/>
+          <w:color w:val="C397D8"/>
+        </w:rPr>
+      </w:pPr>
+      <w:r>
+        <w:rPr>
+          <w:rStyle w:val="gnkrckgcmrb"/>
+          <w:rFonts w:ascii="Lucida Console" w:hAnsi="Lucida Console"/>
+          <w:color w:val="C397D8"/>
+        </w:rPr>
+        <w:t>success = "y", null = .5, alternative = "greater")</w:t>
+      </w:r>
+    </w:p>
+    <w:p>
+      <w:pPr>
+        <w:pStyle w:val="HTMLPreformatted"/>
+        <w:shd w:val="clear" w:color="auto" w:fill="000000"/>
+        <w:spacing w:line="187" w:lineRule="atLeast"/>
+        <w:rPr>
+          <w:rFonts w:ascii="Lucida Console" w:hAnsi="Lucida Console"/>
+          <w:color w:val="DEDEDE"/>
+        </w:rPr>
+      </w:pPr>
+    </w:p>
+    <w:p>
+      <w:pPr>
+        <w:pStyle w:val="HTMLPreformatted"/>
+        <w:shd w:val="clear" w:color="auto" w:fill="000000"/>
+        <w:spacing w:line="187" w:lineRule="atLeast"/>
+        <w:rPr>
+          <w:rFonts w:ascii="Lucida Console" w:hAnsi="Lucida Console"/>
+          <w:color w:val="DEDEDE"/>
+        </w:rPr>
+      </w:pPr>
+      <w:r>
+        <w:rPr>
+          <w:rFonts w:ascii="Lucida Console" w:hAnsi="Lucida Console"/>
+          <w:color w:val="DEDEDE"/>
+        </w:rPr>
+        <w:t xml:space="preserve">Summary statistics: </w:t>
+      </w:r>
+      <w:proofErr w:type="spellStart"/>
+      <w:r>
+        <w:rPr>
+          <w:rFonts w:ascii="Lucida Console" w:hAnsi="Lucida Console"/>
+          <w:color w:val="DEDEDE"/>
+        </w:rPr>
+        <w:t>p_hat</w:t>
+      </w:r>
+      <w:proofErr w:type="spellEnd"/>
+      <w:r>
+        <w:rPr>
+          <w:rFonts w:ascii="Lucida Console" w:hAnsi="Lucida Console"/>
+          <w:color w:val="DEDEDE"/>
+        </w:rPr>
+        <w:t xml:space="preserve"> = </w:t>
+      </w:r>
+      <w:proofErr w:type="gramStart"/>
+      <w:r>
+        <w:rPr>
+          <w:rFonts w:ascii="Lucida Console" w:hAnsi="Lucida Console"/>
+          <w:color w:val="DEDEDE"/>
+        </w:rPr>
+        <w:t>1 ;</w:t>
+      </w:r>
+      <w:proofErr w:type="gramEnd"/>
+      <w:r>
+        <w:rPr>
+          <w:rFonts w:ascii="Lucida Console" w:hAnsi="Lucida Console"/>
+          <w:color w:val="DEDEDE"/>
+        </w:rPr>
+        <w:t xml:space="preserve">  n = 8 </w:t>
+      </w:r>
+    </w:p>
+    <w:p>
+      <w:pPr>
+        <w:pStyle w:val="HTMLPreformatted"/>
+        <w:shd w:val="clear" w:color="auto" w:fill="000000"/>
+        <w:spacing w:line="187" w:lineRule="atLeast"/>
+        <w:rPr>
+          <w:rFonts w:ascii="Lucida Console" w:hAnsi="Lucida Console"/>
+          <w:color w:val="DEDEDE"/>
+        </w:rPr>
+      </w:pPr>
+      <w:r>
+        <w:rPr>
+          <w:rFonts w:ascii="Lucida Console" w:hAnsi="Lucida Console"/>
+          <w:color w:val="DEDEDE"/>
+        </w:rPr>
+        <w:t xml:space="preserve">H0: p = 0.5 </w:t>
+      </w:r>
+    </w:p>
+    <w:p>
+      <w:pPr>
+        <w:pStyle w:val="HTMLPreformatted"/>
+        <w:shd w:val="clear" w:color="auto" w:fill="000000"/>
+        <w:spacing w:line="187" w:lineRule="atLeast"/>
+        <w:rPr>
+          <w:rFonts w:ascii="Lucida Console" w:hAnsi="Lucida Console"/>
+          <w:color w:val="DEDEDE"/>
+        </w:rPr>
+      </w:pPr>
+      <w:r>
+        <w:rPr>
+          <w:rFonts w:ascii="Lucida Console" w:hAnsi="Lucida Console"/>
+          <w:color w:val="DEDEDE"/>
+        </w:rPr>
+        <w:t xml:space="preserve">HA: p &gt; 0.5 </w:t>
+      </w:r>
+    </w:p>
+    <w:p>
+      <w:pPr>
+        <w:pStyle w:val="HTMLPreformatted"/>
+        <w:shd w:val="clear" w:color="auto" w:fill="000000"/>
+        <w:spacing w:line="187" w:lineRule="atLeast"/>
+        <w:rPr>
+          <w:rFonts w:ascii="Lucida Console" w:hAnsi="Lucida Console"/>
+          <w:color w:val="DEDEDE"/>
+        </w:rPr>
+      </w:pPr>
+      <w:r>
+        <w:rPr>
+          <w:rFonts w:ascii="Lucida Console" w:hAnsi="Lucida Console"/>
+          <w:color w:val="DEDEDE"/>
+        </w:rPr>
+        <w:t xml:space="preserve">p-value </w:t>
+      </w:r>
+      <w:proofErr w:type="gramStart"/>
+      <w:r>
+        <w:rPr>
+          <w:rFonts w:ascii="Lucida Console" w:hAnsi="Lucida Console"/>
+          <w:color w:val="DEDEDE"/>
+        </w:rPr>
+        <w:t>=  0.0039</w:t>
+      </w:r>
+      <w:proofErr w:type="gramEnd"/>
+      <w:r>
+        <w:rPr>
+          <w:rFonts w:ascii="Lucida Console" w:hAnsi="Lucida Console"/>
+          <w:color w:val="DEDEDE"/>
+        </w:rPr>
+        <w:t xml:space="preserve"> </w:t>
+      </w:r>
+    </w:p>
+    <w:p>
+      <w:pPr>
+        <w:pStyle w:val="HTMLPreformatted"/>
+        <w:shd w:val="clear" w:color="auto" w:fill="000000"/>
+        <w:wordWrap w:val="0"/>
+        <w:spacing w:line="187" w:lineRule="atLeast"/>
+        <w:rPr>
+          <w:rFonts w:ascii="Lucida Console" w:hAnsi="Lucida Console"/>
+          <w:color w:val="C397D8"/>
+        </w:rPr>
+      </w:pPr>
+    </w:p>
+    <w:p>
+      <w:pPr>
+        <w:pStyle w:val="ListBullet"/>
+        <w:numPr>
+          <w:ilvl w:val="0"/>
+          <w:numId w:val="0"/>
+        </w:numPr>
+        <w:ind w:left="1440" w:firstLine="720"/>
+      </w:pPr>
+      <w:r>
+        <w:rPr>
+          <w:noProof/>
+        </w:rPr>
+        <w:lastRenderedPageBreak/>
+        <w:drawing>
+          <wp:inline distT="0" distB="0" distL="0" distR="0" wp14:anchorId="41E15EAF" wp14:editId="0E9411DD">
+            <wp:extent cx="2925128" cy="1890395"/>
+            <wp:effectExtent l="0" t="0" r="8890" b="0"/>
+            <wp:docPr id="27" name="Picture 27"/>
+            <wp:cNvGraphicFramePr>
+              <a:graphicFrameLocks xmlns:a="http://schemas.openxmlformats.org/drawingml/2006/main" noChangeAspect="1"/>
+            </wp:cNvGraphicFramePr>
+            <a:graphic xmlns:a="http://schemas.openxmlformats.org/drawingml/2006/main">
+              <a:graphicData uri="http://schemas.openxmlformats.org/drawingml/2006/picture">
+                <pic:pic xmlns:pic="http://schemas.openxmlformats.org/drawingml/2006/picture">
+                  <pic:nvPicPr>
+                    <pic:cNvPr id="1" name=""/>
+                    <pic:cNvPicPr/>
+                  </pic:nvPicPr>
+                  <pic:blipFill>
+                    <a:blip r:embed="rId37"/>
+                    <a:stretch>
+                      <a:fillRect/>
+                    </a:stretch>
+                  </pic:blipFill>
+                  <pic:spPr>
+                    <a:xfrm>
+                      <a:off x="0" y="0"/>
+                      <a:ext cx="2943380" cy="1902191"/>
+                    </a:xfrm>
+                    <a:prstGeom prst="rect">
+                      <a:avLst/>
+                    </a:prstGeom>
+                  </pic:spPr>
+                </pic:pic>
+              </a:graphicData>
+            </a:graphic>
+          </wp:inline>
+        </w:drawing>
+      </w:r>
+    </w:p>
+    <w:p>
+      <w:pPr>
+        <w:pStyle w:val="ListBullet"/>
+        <w:numPr>
+          <w:ilvl w:val="0"/>
+          <w:numId w:val="0"/>
+        </w:numPr>
+        <w:ind w:left="360" w:hanging="360"/>
+      </w:pPr>
+    </w:p>
+    <w:p>
+      <w:pPr>
+        <w:pStyle w:val="ListBullet"/>
+      </w:pPr>
+      <w:r>
+        <w:t>I</w:t>
+      </w:r>
+      <w:r>
+        <w:t xml:space="preserve">n this case, the p-value </w:t>
+      </w:r>
+      <w:r>
+        <w:t xml:space="preserve">w/ </w:t>
+      </w:r>
+      <w:r>
+        <w:t>10</w:t>
+      </w:r>
+      <w:r>
+        <w:t xml:space="preserve">k </w:t>
+      </w:r>
+      <w:r>
+        <w:t>simulations</w:t>
+      </w:r>
+      <w:r>
+        <w:t xml:space="preserve"> (</w:t>
+      </w:r>
+      <w:r>
+        <w:t>default for this function</w:t>
+      </w:r>
+      <w:r>
+        <w:t>) =</w:t>
+      </w:r>
+      <w:r>
+        <w:t xml:space="preserve"> be 0.003</w:t>
+      </w:r>
+      <w:r>
+        <w:t>9</w:t>
+      </w:r>
+      <w:r>
+        <w:t>, meaning again we</w:t>
+      </w:r>
+      <w:r>
+        <w:t xml:space="preserve">’d </w:t>
+      </w:r>
+      <w:r>
+        <w:t xml:space="preserve">reject the null. </w:t>
+      </w:r>
+    </w:p>
+    <w:p>
+      <w:pPr>
+        <w:pStyle w:val="ListBullet"/>
+        <w:tabs>
+          <w:tab w:val="clear" w:pos="360"/>
+          <w:tab w:val="num" w:pos="720"/>
+        </w:tabs>
+        <w:ind w:left="720"/>
+      </w:pPr>
+      <w:r>
+        <w:t>If Paul was indeed randomly guessing, the probability he’d get all 8 games correct = .0039</w:t>
+      </w:r>
+    </w:p>
+    <w:p>
+      <w:pPr>
+        <w:pStyle w:val="ListBullet"/>
+        <w:tabs>
+          <w:tab w:val="clear" w:pos="360"/>
+          <w:tab w:val="num" w:pos="720"/>
+        </w:tabs>
+        <w:ind w:left="720"/>
+      </w:pPr>
+      <w:r>
+        <w:t>This data provides convincing evidence Paul did better than random guessing</w:t>
+      </w:r>
+    </w:p>
+    <w:p>
+      <w:pPr>
+        <w:pStyle w:val="ListBullet"/>
+      </w:pPr>
+      <w:r>
+        <w:t xml:space="preserve">This does NOT mean we </w:t>
+      </w:r>
+      <w:r>
+        <w:t>found evidence Paul is psychic</w:t>
+      </w:r>
+      <w:r>
+        <w:t xml:space="preserve"> + </w:t>
+      </w:r>
+      <w:r>
+        <w:t>chances are we've made</w:t>
+      </w:r>
+      <w:r>
+        <w:t xml:space="preserve"> </w:t>
+      </w:r>
+      <w:r>
+        <w:t>some sort of an error where the null should</w:t>
+      </w:r>
+      <w:r>
+        <w:t xml:space="preserve"> NOT </w:t>
+      </w:r>
+      <w:r>
+        <w:t xml:space="preserve">have been rejected. </w:t>
+      </w:r>
+    </w:p>
+    <w:p>
+      <w:pPr>
+        <w:pStyle w:val="ListBullet"/>
+      </w:pPr>
+      <w:r>
+        <w:t>We had a pretty small sample size</w:t>
+      </w:r>
+      <w:r>
+        <w:t xml:space="preserve"> + i</w:t>
+      </w:r>
+      <w:r>
+        <w:t xml:space="preserve">t appeared to show a trend in a certain way, </w:t>
+      </w:r>
+      <w:r>
+        <w:t xml:space="preserve">+ </w:t>
+      </w:r>
+      <w:r>
+        <w:t xml:space="preserve">what those </w:t>
+      </w:r>
+      <w:proofErr w:type="gramStart"/>
+      <w:r>
+        <w:t>particular data</w:t>
+      </w:r>
+      <w:proofErr w:type="gramEnd"/>
+      <w:r>
+        <w:t xml:space="preserve"> </w:t>
+      </w:r>
+      <w:r>
+        <w:t xml:space="preserve">yielded </w:t>
+      </w:r>
+      <w:r>
+        <w:t xml:space="preserve">was </w:t>
+      </w:r>
+      <w:r>
+        <w:t>a small p-value based on which</w:t>
+      </w:r>
+      <w:r>
+        <w:t xml:space="preserve"> we’d </w:t>
+      </w:r>
+      <w:r>
+        <w:t xml:space="preserve">definitely reject the null. </w:t>
+      </w:r>
+    </w:p>
+    <w:p>
+      <w:pPr>
+        <w:pStyle w:val="ListBullet"/>
+      </w:pPr>
+      <w:r>
+        <w:t>But</w:t>
+      </w:r>
+      <w:r>
+        <w:t xml:space="preserve">, </w:t>
+      </w:r>
+      <w:r>
+        <w:t xml:space="preserve">we might be making a </w:t>
+      </w:r>
+      <w:r>
+        <w:t xml:space="preserve">Type 1 Error </w:t>
+      </w:r>
+      <w:r>
+        <w:t xml:space="preserve">= </w:t>
+      </w:r>
+      <w:r>
+        <w:t xml:space="preserve">rejecting a null that says </w:t>
+      </w:r>
+      <w:r>
+        <w:t xml:space="preserve">Paul </w:t>
+      </w:r>
+      <w:r>
+        <w:t>simply</w:t>
+      </w:r>
+      <w:r>
+        <w:t xml:space="preserve"> </w:t>
+      </w:r>
+      <w:r>
+        <w:t xml:space="preserve">randomly picks when we shouldn't have. </w:t>
+      </w:r>
+    </w:p>
+    <w:p>
+      <w:pPr>
+        <w:pStyle w:val="ListBullet"/>
+        <w:rPr>
+          <w:b/>
+          <w:u w:val="single"/>
+        </w:rPr>
+      </w:pPr>
+      <w:r>
+        <w:t>The possibility would be to try to collect</w:t>
+      </w:r>
+      <w:r>
+        <w:t xml:space="preserve"> </w:t>
+      </w:r>
+      <w:r>
+        <w:t xml:space="preserve">a little more data from Paul </w:t>
+      </w:r>
+    </w:p>
+    <w:p>
+      <w:pPr>
+        <w:pStyle w:val="ListBullet"/>
+        <w:numPr>
+          <w:ilvl w:val="0"/>
+          <w:numId w:val="0"/>
+        </w:numPr>
+        <w:ind w:left="360" w:hanging="360"/>
+        <w:rPr>
+          <w:b/>
+          <w:u w:val="single"/>
+        </w:rPr>
+      </w:pPr>
+    </w:p>
+    <w:p>
+      <w:pPr>
+        <w:pStyle w:val="ListBullet"/>
+      </w:pPr>
+      <w:r>
+        <w:t xml:space="preserve">English saying </w:t>
+      </w:r>
+      <w:r>
+        <w:t>= “</w:t>
+      </w:r>
+      <w:r>
+        <w:t>know</w:t>
+      </w:r>
+      <w:r>
+        <w:t xml:space="preserve"> </w:t>
+      </w:r>
+      <w:r>
+        <w:t>something like the back of your hand</w:t>
+      </w:r>
+      <w:r>
+        <w:t xml:space="preserve">” = </w:t>
+      </w:r>
+      <w:r>
+        <w:t>know</w:t>
+      </w:r>
+      <w:r>
+        <w:t xml:space="preserve"> </w:t>
+      </w:r>
+      <w:r>
+        <w:t>something very well</w:t>
+      </w:r>
+    </w:p>
+    <w:p>
+      <w:pPr>
+        <w:pStyle w:val="ListBullet"/>
+      </w:pPr>
+      <w:proofErr w:type="spellStart"/>
+      <w:r>
+        <w:t>Myth</w:t>
+      </w:r>
+      <w:r>
+        <w:t>b</w:t>
+      </w:r>
+      <w:r>
+        <w:t>usters</w:t>
+      </w:r>
+      <w:proofErr w:type="spellEnd"/>
+      <w:r>
+        <w:t xml:space="preserve"> </w:t>
+      </w:r>
+      <w:r>
+        <w:t>tes</w:t>
+      </w:r>
+      <w:r>
+        <w:t xml:space="preserve">ted </w:t>
+      </w:r>
+      <w:r>
+        <w:t>the validity of the saying</w:t>
+      </w:r>
+      <w:r>
+        <w:t xml:space="preserve"> w/ </w:t>
+      </w:r>
+      <w:r>
+        <w:t>recruited 12 volunteers, each shown 10 pictures</w:t>
+      </w:r>
+      <w:r>
+        <w:t xml:space="preserve"> </w:t>
+      </w:r>
+      <w:r>
+        <w:t>of backs of their hands</w:t>
+      </w:r>
+      <w:r>
+        <w:t xml:space="preserve"> </w:t>
+      </w:r>
+      <w:r>
+        <w:t>(</w:t>
+      </w:r>
+      <w:r>
+        <w:t>while</w:t>
+      </w:r>
+      <w:r>
+        <w:t xml:space="preserve"> </w:t>
+      </w:r>
+      <w:r>
+        <w:t>wearing gloves</w:t>
+      </w:r>
+      <w:r>
+        <w:t xml:space="preserve"> </w:t>
+      </w:r>
+      <w:r>
+        <w:t xml:space="preserve">so they couldn't </w:t>
+      </w:r>
+      <w:proofErr w:type="gramStart"/>
+      <w:r>
+        <w:t>actually see</w:t>
+      </w:r>
+      <w:proofErr w:type="gramEnd"/>
+      <w:r>
+        <w:t xml:space="preserve"> their own</w:t>
+      </w:r>
+      <w:r>
+        <w:t xml:space="preserve"> </w:t>
+      </w:r>
+      <w:r>
+        <w:t>hands</w:t>
+      </w:r>
+      <w:r>
+        <w:t xml:space="preserve">) + </w:t>
+      </w:r>
+      <w:r>
+        <w:t xml:space="preserve">were asked to </w:t>
+      </w:r>
+      <w:r>
+        <w:t xml:space="preserve">ID </w:t>
+      </w:r>
+      <w:r>
+        <w:t>their own hand among the</w:t>
+      </w:r>
+      <w:r>
+        <w:t xml:space="preserve"> 10 </w:t>
+      </w:r>
+      <w:r>
+        <w:t xml:space="preserve">pictures. </w:t>
+      </w:r>
+    </w:p>
+    <w:p>
+      <w:pPr>
+        <w:pStyle w:val="ListBullet"/>
+      </w:pPr>
+      <w:r>
+        <w:t xml:space="preserve">11/12 </w:t>
+      </w:r>
+      <w:r>
+        <w:t>completed task successfully</w:t>
+      </w:r>
+      <w:r>
+        <w:t xml:space="preserve"> = </w:t>
+      </w:r>
+      <w:r>
+        <w:t>were indeed able to recognize the backs of</w:t>
+      </w:r>
+      <w:r>
+        <w:t xml:space="preserve"> </w:t>
+      </w:r>
+      <w:r>
+        <w:t>their own hands</w:t>
+      </w:r>
+    </w:p>
+    <w:p>
+      <w:pPr>
+        <w:pStyle w:val="ListBullet"/>
+        <w:rPr>
+          <w:i/>
+        </w:rPr>
+      </w:pPr>
+      <w:r>
+        <w:rPr>
+          <w:i/>
+        </w:rPr>
+        <w:t xml:space="preserve">Do </w:t>
+      </w:r>
+      <w:r>
+        <w:rPr>
+          <w:i/>
+        </w:rPr>
+        <w:t>people do better than</w:t>
+      </w:r>
+      <w:r>
+        <w:rPr>
+          <w:i/>
+        </w:rPr>
+        <w:t xml:space="preserve"> </w:t>
+      </w:r>
+      <w:r>
+        <w:rPr>
+          <w:i/>
+        </w:rPr>
+        <w:t>random guessing when it comes to recognizing the back of</w:t>
+      </w:r>
+      <w:r>
+        <w:rPr>
+          <w:i/>
+        </w:rPr>
+        <w:t xml:space="preserve"> </w:t>
+      </w:r>
+      <w:r>
+        <w:rPr>
+          <w:i/>
+        </w:rPr>
+        <w:t>their own hand</w:t>
+      </w:r>
+      <w:r>
+        <w:rPr>
+          <w:i/>
+        </w:rPr>
+        <w:t>?</w:t>
+      </w:r>
+    </w:p>
+    <w:p>
+      <w:pPr>
+        <w:pStyle w:val="ListBullet"/>
+      </w:pPr>
+      <w:r>
+        <w:t xml:space="preserve">For </w:t>
+      </w:r>
+      <w:r>
+        <w:t>each person, they're</w:t>
+      </w:r>
+      <w:r>
+        <w:t xml:space="preserve"> </w:t>
+      </w:r>
+      <w:r>
+        <w:t xml:space="preserve">picking between </w:t>
+      </w:r>
+      <w:r>
+        <w:t xml:space="preserve">10 </w:t>
+      </w:r>
+      <w:r>
+        <w:t xml:space="preserve">pictures, so if randomly guessing, probability of success would be </w:t>
+      </w:r>
+      <w:r>
+        <w:t xml:space="preserve">= </w:t>
+      </w:r>
+      <w:r>
+        <w:rPr>
+          <w:b/>
+        </w:rPr>
+        <w:t>10% or 0.</w:t>
+      </w:r>
+      <w:r>
+        <w:rPr>
+          <w:b/>
+        </w:rPr>
+        <w:t>1 = H0</w:t>
+      </w:r>
+      <w:r>
+        <w:t xml:space="preserve"> </w:t>
+      </w:r>
+    </w:p>
+    <w:p>
+      <w:pPr>
+        <w:pStyle w:val="ListBullet"/>
+      </w:pPr>
+      <w:r>
+        <w:t xml:space="preserve">If </w:t>
+      </w:r>
+      <w:r>
+        <w:t>doing better than random</w:t>
+      </w:r>
+      <w:r>
+        <w:t xml:space="preserve"> </w:t>
+      </w:r>
+      <w:r>
+        <w:t xml:space="preserve">guessing, </w:t>
+      </w:r>
+      <w:r>
+        <w:rPr>
+          <w:b/>
+        </w:rPr>
+        <w:t xml:space="preserve">probability of success </w:t>
+      </w:r>
+      <w:r>
+        <w:rPr>
+          <w:b/>
+        </w:rPr>
+        <w:t xml:space="preserve">&gt; </w:t>
+      </w:r>
+      <w:r>
+        <w:rPr>
+          <w:b/>
+        </w:rPr>
+        <w:t>0.</w:t>
+      </w:r>
+      <w:r>
+        <w:rPr>
+          <w:b/>
+        </w:rPr>
+        <w:t>1 = H1</w:t>
+      </w:r>
+    </w:p>
+    <w:p>
+      <w:pPr>
+        <w:pStyle w:val="ListBullet"/>
+      </w:pPr>
+      <w:r>
+        <w:t>W/</w:t>
+      </w:r>
+      <w:r>
+        <w:t xml:space="preserve"> </w:t>
+      </w:r>
+      <w:r>
+        <w:t xml:space="preserve">such a small data set, we're </w:t>
+      </w:r>
+      <w:r>
+        <w:t xml:space="preserve">don’t </w:t>
+      </w:r>
+      <w:r>
+        <w:t>meet the success/failure</w:t>
+      </w:r>
+      <w:r>
+        <w:t xml:space="preserve"> </w:t>
+      </w:r>
+      <w:r>
+        <w:t>condition</w:t>
+      </w:r>
+      <w:r>
+        <w:t xml:space="preserve"> = </w:t>
+      </w:r>
+      <w:r>
+        <w:t xml:space="preserve">need </w:t>
+      </w:r>
+      <w:r>
+        <w:t xml:space="preserve">a </w:t>
+      </w:r>
+      <w:r>
+        <w:t>simulation-based method to evaluate</w:t>
+      </w:r>
+      <w:r>
+        <w:t xml:space="preserve"> </w:t>
+      </w:r>
+      <w:r>
+        <w:t xml:space="preserve">these hypotheses. </w:t>
+      </w:r>
+    </w:p>
+    <w:p>
+      <w:pPr>
+        <w:pStyle w:val="ListBullet"/>
+      </w:pPr>
+      <w:r>
+        <w:t xml:space="preserve">We want to use a </w:t>
+      </w:r>
+      <w:r>
+        <w:t>10</w:t>
+      </w:r>
+      <w:r>
+        <w:t>-sided fair die to</w:t>
+      </w:r>
+      <w:r>
+        <w:t xml:space="preserve"> </w:t>
+      </w:r>
+      <w:r>
+        <w:t>represent the sampling space</w:t>
+      </w:r>
+      <w:r>
+        <w:t xml:space="preserve"> + </w:t>
+      </w:r>
+      <w:r>
+        <w:t>want to call a success</w:t>
+      </w:r>
+      <w:r>
+        <w:t xml:space="preserve"> = </w:t>
+      </w:r>
+      <w:r>
+        <w:t>guessing correctly</w:t>
+      </w:r>
+      <w:r>
+        <w:t xml:space="preserve"> + all </w:t>
+      </w:r>
+      <w:r>
+        <w:t>other outcomes</w:t>
+      </w:r>
+      <w:r>
+        <w:t xml:space="preserve"> = </w:t>
+      </w:r>
+      <w:r>
+        <w:t>failures</w:t>
+      </w:r>
+      <w:r>
+        <w:t xml:space="preserve"> (</w:t>
+      </w:r>
+      <w:r>
+        <w:t>guessing incorrectly</w:t>
+      </w:r>
+      <w:r>
+        <w:t>)</w:t>
+      </w:r>
+    </w:p>
+    <w:p>
+      <w:pPr>
+        <w:pStyle w:val="ListBullet"/>
+        <w:tabs>
+          <w:tab w:val="clear" w:pos="360"/>
+          <w:tab w:val="num" w:pos="720"/>
+        </w:tabs>
+        <w:ind w:left="720"/>
+      </w:pPr>
+      <w:r>
+        <w:t xml:space="preserve">Must </w:t>
+      </w:r>
+      <w:r>
+        <w:t>assume the</w:t>
+      </w:r>
+      <w:r>
+        <w:t xml:space="preserve"> </w:t>
+      </w:r>
+      <w:r>
+        <w:t>null is true</w:t>
+      </w:r>
+      <w:r>
+        <w:t xml:space="preserve"> + </w:t>
+      </w:r>
+      <w:r>
+        <w:t xml:space="preserve">probability of </w:t>
+      </w:r>
+      <w:r>
+        <w:t>“</w:t>
+      </w:r>
+      <w:r>
+        <w:t>guessing correctly</w:t>
+      </w:r>
+      <w:r>
+        <w:t xml:space="preserve">” from </w:t>
+      </w:r>
+      <w:r>
+        <w:t>10</w:t>
+      </w:r>
+      <w:r>
+        <w:t>-</w:t>
+      </w:r>
+      <w:r>
+        <w:t xml:space="preserve">sided fair die </w:t>
+      </w:r>
+      <w:r>
+        <w:t xml:space="preserve">= .1, b/c </w:t>
+      </w:r>
+      <w:r>
+        <w:t xml:space="preserve">in our null we are setting </w:t>
+      </w:r>
+      <w:r>
+        <w:t xml:space="preserve">p = </w:t>
+      </w:r>
+      <w:r>
+        <w:t>.1</w:t>
+      </w:r>
+    </w:p>
+    <w:p>
+      <w:pPr>
+        <w:pStyle w:val="ListBullet"/>
+      </w:pPr>
+      <w:r>
+        <w:t xml:space="preserve">Then </w:t>
+      </w:r>
+      <w:r>
+        <w:t xml:space="preserve">roll </w:t>
+      </w:r>
+      <w:r>
+        <w:t xml:space="preserve">the die </w:t>
+      </w:r>
+      <w:r>
+        <w:t xml:space="preserve">12 </w:t>
+      </w:r>
+      <w:r>
+        <w:t xml:space="preserve">times, each representing </w:t>
+      </w:r>
+      <w:r>
+        <w:t xml:space="preserve">1 </w:t>
+      </w:r>
+      <w:r>
+        <w:t xml:space="preserve">of </w:t>
+      </w:r>
+      <w:r>
+        <w:t xml:space="preserve">12 </w:t>
+      </w:r>
+      <w:r>
+        <w:t>people in</w:t>
+      </w:r>
+      <w:r>
+        <w:t xml:space="preserve"> </w:t>
+      </w:r>
+      <w:r>
+        <w:t xml:space="preserve">the experiment. </w:t>
+      </w:r>
+    </w:p>
+    <w:p>
+      <w:pPr>
+        <w:pStyle w:val="ListBullet"/>
+      </w:pPr>
+      <w:r>
+        <w:t xml:space="preserve">Then, count </w:t>
+      </w:r>
+      <w:r>
+        <w:t xml:space="preserve"># </w:t>
+      </w:r>
+      <w:r>
+        <w:t>of rolls result</w:t>
+      </w:r>
+      <w:r>
+        <w:t xml:space="preserve">ing </w:t>
+      </w:r>
+      <w:r>
+        <w:t xml:space="preserve">in </w:t>
+      </w:r>
+      <w:r>
+        <w:t>1’s (</w:t>
+      </w:r>
+      <w:r>
+        <w:t>what we're</w:t>
+      </w:r>
+      <w:r>
+        <w:t xml:space="preserve"> </w:t>
+      </w:r>
+      <w:r>
+        <w:t>calling a success</w:t>
+      </w:r>
+      <w:r>
+        <w:t xml:space="preserve">) + </w:t>
+      </w:r>
+      <w:r>
+        <w:t>calculate proportion of correct</w:t>
+      </w:r>
+      <w:r>
+        <w:t xml:space="preserve"> </w:t>
+      </w:r>
+      <w:r>
+        <w:t xml:space="preserve">guesses in </w:t>
+      </w:r>
+      <w:r>
+        <w:t xml:space="preserve">1 </w:t>
+      </w:r>
+      <w:r>
+        <w:t>simulation of 12 rolls</w:t>
+      </w:r>
+    </w:p>
+    <w:p>
+      <w:pPr>
+        <w:pStyle w:val="ListBullet"/>
+      </w:pPr>
+      <w:r>
+        <w:t xml:space="preserve">Repeat </w:t>
+      </w:r>
+      <w:proofErr w:type="gramStart"/>
+      <w:r>
+        <w:t>this</w:t>
+      </w:r>
+      <w:proofErr w:type="gramEnd"/>
+      <w:r>
+        <w:t xml:space="preserve"> 100 times</w:t>
+      </w:r>
+      <w:r>
+        <w:t>,</w:t>
+      </w:r>
+      <w:r>
+        <w:t xml:space="preserve"> </w:t>
+      </w:r>
+      <w:r>
+        <w:t>e</w:t>
+      </w:r>
+      <w:r>
+        <w:t>ach time recording proportion of</w:t>
+      </w:r>
+      <w:r>
+        <w:t xml:space="preserve"> </w:t>
+      </w:r>
+      <w:r>
+        <w:t xml:space="preserve">simulated success in a series of 12 rolls </w:t>
+      </w:r>
+    </w:p>
+    <w:p>
+      <w:pPr>
+        <w:pStyle w:val="ListBullet"/>
+      </w:pPr>
+      <w:r>
+        <w:lastRenderedPageBreak/>
+        <w:t>Finally, create a dot plot of</w:t>
+      </w:r>
+      <w:r>
+        <w:t xml:space="preserve"> </w:t>
+      </w:r>
+      <w:r>
+        <w:t xml:space="preserve">the </w:t>
+      </w:r>
+      <w:r>
+        <w:t xml:space="preserve">100 </w:t>
+      </w:r>
+      <w:r>
+        <w:t xml:space="preserve">proportions </w:t>
+      </w:r>
+      <w:r>
+        <w:t xml:space="preserve">+ </w:t>
+      </w:r>
+      <w:r>
+        <w:t xml:space="preserve">count </w:t>
+      </w:r>
+      <w:r>
+        <w:t xml:space="preserve"># </w:t>
+      </w:r>
+      <w:r>
+        <w:t>of</w:t>
+      </w:r>
+      <w:r>
+        <w:t xml:space="preserve"> </w:t>
+      </w:r>
+      <w:r>
+        <w:t>simulations where proportion is</w:t>
+      </w:r>
+      <w:r>
+        <w:t xml:space="preserve"> 11/12 (</w:t>
+      </w:r>
+      <w:r>
+        <w:t>observed</w:t>
+      </w:r>
+      <w:r>
+        <w:t xml:space="preserve"> </w:t>
+      </w:r>
+      <w:r>
+        <w:t>outcome</w:t>
+      </w:r>
+      <w:r>
+        <w:t>)</w:t>
+      </w:r>
+    </w:p>
+    <w:p>
+      <w:pPr>
+        <w:pStyle w:val="ListBullet"/>
+      </w:pPr>
+      <w:r>
+        <w:t xml:space="preserve">Want a p-value for getting 11/12 correct or </w:t>
+      </w:r>
+      <w:r>
+        <w:t>something more extreme</w:t>
+      </w:r>
+    </w:p>
+    <w:p>
+      <w:pPr>
+        <w:pStyle w:val="HTMLPreformatted"/>
+        <w:shd w:val="clear" w:color="auto" w:fill="000000"/>
+        <w:wordWrap w:val="0"/>
+        <w:spacing w:line="187" w:lineRule="atLeast"/>
+        <w:rPr>
+          <w:rStyle w:val="gnkrckgcmrb"/>
+          <w:rFonts w:ascii="Lucida Console" w:hAnsi="Lucida Console"/>
+          <w:color w:val="C397D8"/>
+        </w:rPr>
+      </w:pPr>
+      <w:r>
+        <w:rPr>
+          <w:rStyle w:val="gnkrckgcmsb"/>
+          <w:rFonts w:ascii="Lucida Console" w:hAnsi="Lucida Console"/>
+          <w:color w:val="C397D8"/>
+        </w:rPr>
+        <w:t xml:space="preserve">&gt; </w:t>
+      </w:r>
+      <w:r>
+        <w:rPr>
+          <w:rStyle w:val="gnkrckgcmrb"/>
+          <w:rFonts w:ascii="Lucida Console" w:hAnsi="Lucida Console"/>
+          <w:color w:val="C397D8"/>
+        </w:rPr>
+        <w:t>source("http://bit.ly/</w:t>
+      </w:r>
+      <w:proofErr w:type="spellStart"/>
+      <w:r>
+        <w:rPr>
+          <w:rStyle w:val="gnkrckgcmrb"/>
+          <w:rFonts w:ascii="Lucida Console" w:hAnsi="Lucida Console"/>
+          <w:color w:val="C397D8"/>
+        </w:rPr>
+        <w:t>dasi_inference</w:t>
+      </w:r>
+      <w:proofErr w:type="spellEnd"/>
+      <w:r>
+        <w:rPr>
+          <w:rStyle w:val="gnkrckgcmrb"/>
+          <w:rFonts w:ascii="Lucida Console" w:hAnsi="Lucida Console"/>
+          <w:color w:val="C397D8"/>
+        </w:rPr>
+        <w:t>")</w:t>
+      </w:r>
+    </w:p>
+    <w:p>
+      <w:pPr>
+        <w:pStyle w:val="HTMLPreformatted"/>
+        <w:shd w:val="clear" w:color="auto" w:fill="000000"/>
+        <w:wordWrap w:val="0"/>
+        <w:spacing w:line="187" w:lineRule="atLeast"/>
+        <w:rPr>
+          <w:rStyle w:val="gnkrckgcmrb"/>
+          <w:rFonts w:ascii="Lucida Console" w:hAnsi="Lucida Console"/>
+          <w:color w:val="C397D8"/>
+        </w:rPr>
+      </w:pPr>
+      <w:r>
+        <w:rPr>
+          <w:rStyle w:val="gnkrckgcmsb"/>
+          <w:rFonts w:ascii="Lucida Console" w:hAnsi="Lucida Console"/>
+          <w:color w:val="C397D8"/>
+        </w:rPr>
+        <w:t xml:space="preserve">&gt; &gt; </w:t>
+      </w:r>
+      <w:r>
+        <w:rPr>
+          <w:rStyle w:val="gnkrckgcmrb"/>
+          <w:rFonts w:ascii="Lucida Console" w:hAnsi="Lucida Console"/>
+          <w:color w:val="C397D8"/>
+        </w:rPr>
+        <w:t># create set of the actual observed values</w:t>
+      </w:r>
+    </w:p>
+    <w:p>
+      <w:pPr>
+        <w:pStyle w:val="HTMLPreformatted"/>
+        <w:shd w:val="clear" w:color="auto" w:fill="000000"/>
+        <w:wordWrap w:val="0"/>
+        <w:spacing w:line="187" w:lineRule="atLeast"/>
+        <w:rPr>
+          <w:rStyle w:val="gnkrckgcmrb"/>
+          <w:rFonts w:ascii="Lucida Console" w:hAnsi="Lucida Console"/>
+          <w:color w:val="C397D8"/>
+        </w:rPr>
+      </w:pPr>
+      <w:r>
+        <w:rPr>
+          <w:rStyle w:val="gnkrckgcmsb"/>
+          <w:rFonts w:ascii="Lucida Console" w:hAnsi="Lucida Console"/>
+          <w:color w:val="C397D8"/>
+        </w:rPr>
+        <w:t xml:space="preserve">&gt; </w:t>
+      </w:r>
+      <w:r>
+        <w:rPr>
+          <w:rStyle w:val="gnkrckgcmrb"/>
+          <w:rFonts w:ascii="Lucida Console" w:hAnsi="Lucida Console"/>
+          <w:color w:val="C397D8"/>
+        </w:rPr>
+        <w:t>hand &lt;- factor(c(rep("y",11</w:t>
+      </w:r>
+      <w:proofErr w:type="gramStart"/>
+      <w:r>
+        <w:rPr>
+          <w:rStyle w:val="gnkrckgcmrb"/>
+          <w:rFonts w:ascii="Lucida Console" w:hAnsi="Lucida Console"/>
+          <w:color w:val="C397D8"/>
+        </w:rPr>
+        <w:t>),rep</w:t>
+      </w:r>
+      <w:proofErr w:type="gramEnd"/>
+      <w:r>
+        <w:rPr>
+          <w:rStyle w:val="gnkrckgcmrb"/>
+          <w:rFonts w:ascii="Lucida Console" w:hAnsi="Lucida Console"/>
+          <w:color w:val="C397D8"/>
+        </w:rPr>
+        <w:t>("n",1)), levels = c("</w:t>
+      </w:r>
+      <w:proofErr w:type="spellStart"/>
+      <w:r>
+        <w:rPr>
+          <w:rStyle w:val="gnkrckgcmrb"/>
+          <w:rFonts w:ascii="Lucida Console" w:hAnsi="Lucida Console"/>
+          <w:color w:val="C397D8"/>
+        </w:rPr>
+        <w:t>y","n</w:t>
+      </w:r>
+      <w:proofErr w:type="spellEnd"/>
+      <w:r>
+        <w:rPr>
+          <w:rStyle w:val="gnkrckgcmrb"/>
+          <w:rFonts w:ascii="Lucida Console" w:hAnsi="Lucida Console"/>
+          <w:color w:val="C397D8"/>
+        </w:rPr>
+        <w:t>"))</w:t>
+      </w:r>
+    </w:p>
+    <w:p>
+      <w:pPr>
+        <w:pStyle w:val="HTMLPreformatted"/>
+        <w:shd w:val="clear" w:color="auto" w:fill="000000"/>
+        <w:wordWrap w:val="0"/>
+        <w:spacing w:line="187" w:lineRule="atLeast"/>
+        <w:rPr>
+          <w:rStyle w:val="gnkrckgcmrb"/>
+          <w:rFonts w:ascii="Lucida Console" w:hAnsi="Lucida Console"/>
+          <w:color w:val="C397D8"/>
+        </w:rPr>
+      </w:pPr>
+      <w:r>
+        <w:rPr>
+          <w:rStyle w:val="gnkrckgcmsb"/>
+          <w:rFonts w:ascii="Lucida Console" w:hAnsi="Lucida Console"/>
+          <w:color w:val="C397D8"/>
+        </w:rPr>
+        <w:t xml:space="preserve">&gt; &gt; </w:t>
+      </w:r>
+      <w:r>
+        <w:rPr>
+          <w:rStyle w:val="gnkrckgcmrb"/>
+          <w:rFonts w:ascii="Lucida Console" w:hAnsi="Lucida Console"/>
+          <w:color w:val="C397D8"/>
+        </w:rPr>
+        <w:t># perform 10</w:t>
+      </w:r>
+      <w:r>
+        <w:rPr>
+          <w:rStyle w:val="gnkrckgcmrb"/>
+          <w:rFonts w:ascii="Lucida Console" w:hAnsi="Lucida Console"/>
+          <w:color w:val="C397D8"/>
+        </w:rPr>
+        <w:t>0</w:t>
+      </w:r>
+      <w:r>
+        <w:rPr>
+          <w:rStyle w:val="gnkrckgcmrb"/>
+          <w:rFonts w:ascii="Lucida Console" w:hAnsi="Lucida Console"/>
+          <w:color w:val="C397D8"/>
+        </w:rPr>
+        <w:t xml:space="preserve"> simulations (default) to estimate proportion </w:t>
+      </w:r>
+      <w:r>
+        <w:rPr>
+          <w:rStyle w:val="gnkrckgcmrb"/>
+          <w:rFonts w:ascii="Lucida Console" w:hAnsi="Lucida Console"/>
+          <w:color w:val="C397D8"/>
+        </w:rPr>
+        <w:t xml:space="preserve">in </w:t>
+      </w:r>
+      <w:r>
+        <w:rPr>
+          <w:rStyle w:val="gnkrckgcmrb"/>
+          <w:rFonts w:ascii="Lucida Console" w:hAnsi="Lucida Console"/>
+          <w:color w:val="C397D8"/>
+        </w:rPr>
+        <w:t xml:space="preserve">a </w:t>
+      </w:r>
+      <w:proofErr w:type="spellStart"/>
+      <w:r>
+        <w:rPr>
+          <w:rStyle w:val="gnkrckgcmrb"/>
+          <w:rFonts w:ascii="Lucida Console" w:hAnsi="Lucida Console"/>
+          <w:color w:val="C397D8"/>
+        </w:rPr>
+        <w:t>hyp</w:t>
+      </w:r>
+      <w:proofErr w:type="spellEnd"/>
+      <w:r>
+        <w:rPr>
+          <w:rStyle w:val="gnkrckgcmrb"/>
+          <w:rFonts w:ascii="Lucida Console" w:hAnsi="Lucida Console"/>
+          <w:color w:val="C397D8"/>
+        </w:rPr>
+        <w:t xml:space="preserve">. test </w:t>
+      </w:r>
+    </w:p>
+    <w:p>
+      <w:pPr>
+        <w:pStyle w:val="HTMLPreformatted"/>
+        <w:shd w:val="clear" w:color="auto" w:fill="000000"/>
+        <w:wordWrap w:val="0"/>
+        <w:spacing w:line="187" w:lineRule="atLeast"/>
+        <w:rPr>
+          <w:rStyle w:val="gnkrckgcmrb"/>
+          <w:rFonts w:ascii="Lucida Console" w:hAnsi="Lucida Console"/>
+          <w:color w:val="C397D8"/>
+        </w:rPr>
+      </w:pPr>
+      <w:r>
+        <w:rPr>
+          <w:rStyle w:val="gnkrckgcmsb"/>
+          <w:rFonts w:ascii="Lucida Console" w:hAnsi="Lucida Console"/>
+          <w:color w:val="C397D8"/>
+        </w:rPr>
+        <w:t xml:space="preserve">&gt; </w:t>
+      </w:r>
+      <w:proofErr w:type="gramStart"/>
+      <w:r>
+        <w:rPr>
+          <w:rStyle w:val="gnkrckgcmrb"/>
+          <w:rFonts w:ascii="Lucida Console" w:hAnsi="Lucida Console"/>
+          <w:color w:val="C397D8"/>
+        </w:rPr>
+        <w:t>inference(</w:t>
+      </w:r>
+      <w:proofErr w:type="gramEnd"/>
+      <w:r>
+        <w:rPr>
+          <w:rStyle w:val="gnkrckgcmrb"/>
+          <w:rFonts w:ascii="Lucida Console" w:hAnsi="Lucida Console"/>
+          <w:color w:val="C397D8"/>
+        </w:rPr>
+        <w:t xml:space="preserve">hand, </w:t>
+      </w:r>
+      <w:proofErr w:type="spellStart"/>
+      <w:r>
+        <w:rPr>
+          <w:rStyle w:val="gnkrckgcmrb"/>
+          <w:rFonts w:ascii="Lucida Console" w:hAnsi="Lucida Console"/>
+          <w:color w:val="C397D8"/>
+        </w:rPr>
+        <w:t>est</w:t>
+      </w:r>
+      <w:proofErr w:type="spellEnd"/>
+      <w:r>
+        <w:rPr>
+          <w:rStyle w:val="gnkrckgcmrb"/>
+          <w:rFonts w:ascii="Lucida Console" w:hAnsi="Lucida Console"/>
+          <w:color w:val="C397D8"/>
+        </w:rPr>
+        <w:t xml:space="preserve"> = "proportion", type = "</w:t>
+      </w:r>
+      <w:proofErr w:type="spellStart"/>
+      <w:r>
+        <w:rPr>
+          <w:rStyle w:val="gnkrckgcmrb"/>
+          <w:rFonts w:ascii="Lucida Console" w:hAnsi="Lucida Console"/>
+          <w:color w:val="C397D8"/>
+        </w:rPr>
+        <w:t>ht</w:t>
+      </w:r>
+      <w:proofErr w:type="spellEnd"/>
+      <w:r>
+        <w:rPr>
+          <w:rStyle w:val="gnkrckgcmrb"/>
+          <w:rFonts w:ascii="Lucida Console" w:hAnsi="Lucida Console"/>
+          <w:color w:val="C397D8"/>
+        </w:rPr>
+        <w:t xml:space="preserve">", method = "simulation", </w:t>
+      </w:r>
+    </w:p>
+    <w:p>
+      <w:pPr>
+        <w:pStyle w:val="HTMLPreformatted"/>
+        <w:shd w:val="clear" w:color="auto" w:fill="000000"/>
+        <w:wordWrap w:val="0"/>
+        <w:spacing w:line="187" w:lineRule="atLeast"/>
+        <w:rPr>
+          <w:rStyle w:val="gnkrckgcmrb"/>
+          <w:rFonts w:ascii="Lucida Console" w:hAnsi="Lucida Console"/>
+          <w:color w:val="C397D8"/>
+        </w:rPr>
+      </w:pPr>
+      <w:r>
+        <w:rPr>
+          <w:rStyle w:val="gnkrckgcmrb"/>
+          <w:rFonts w:ascii="Lucida Console" w:hAnsi="Lucida Console"/>
+          <w:color w:val="C397D8"/>
+        </w:rPr>
+        <w:t>success = "y", null = .1, alternative = "greater"</w:t>
+      </w:r>
+      <w:r>
+        <w:rPr>
+          <w:rStyle w:val="gnkrckgcmrb"/>
+          <w:rFonts w:ascii="Lucida Console" w:hAnsi="Lucida Console"/>
+          <w:color w:val="C397D8"/>
+        </w:rPr>
+        <w:t xml:space="preserve">, </w:t>
+      </w:r>
+      <w:proofErr w:type="spellStart"/>
+      <w:r>
+        <w:rPr>
+          <w:rStyle w:val="gnkrckgcmrb"/>
+          <w:rFonts w:ascii="Lucida Console" w:hAnsi="Lucida Console"/>
+          <w:color w:val="C397D8"/>
+        </w:rPr>
+        <w:t>nsim</w:t>
+      </w:r>
+      <w:proofErr w:type="spellEnd"/>
+      <w:r>
+        <w:rPr>
+          <w:rStyle w:val="gnkrckgcmrb"/>
+          <w:rFonts w:ascii="Lucida Console" w:hAnsi="Lucida Console"/>
+          <w:color w:val="C397D8"/>
+        </w:rPr>
+        <w:t xml:space="preserve"> = 100)</w:t>
+      </w:r>
+      <w:r>
+        <w:rPr>
+          <w:rStyle w:val="gnkrckgcmrb"/>
+          <w:rFonts w:ascii="Lucida Console" w:hAnsi="Lucida Console"/>
+          <w:color w:val="C397D8"/>
+        </w:rPr>
+        <w:t>)</w:t>
+      </w:r>
+    </w:p>
+    <w:p>
+      <w:pPr>
+        <w:pStyle w:val="HTMLPreformatted"/>
+        <w:shd w:val="clear" w:color="auto" w:fill="000000"/>
+        <w:wordWrap w:val="0"/>
+        <w:spacing w:line="187" w:lineRule="atLeast"/>
+        <w:rPr>
+          <w:rStyle w:val="gnkrckgcgsb"/>
+          <w:rFonts w:ascii="Lucida Console" w:hAnsi="Lucida Console"/>
+          <w:color w:val="DEDEDE"/>
+          <w:bdr w:val="none" w:sz="0" w:space="0" w:color="auto" w:frame="1"/>
+        </w:rPr>
+      </w:pPr>
+    </w:p>
+    <w:p>
+      <w:pPr>
+        <w:pStyle w:val="HTMLPreformatted"/>
+        <w:shd w:val="clear" w:color="auto" w:fill="000000"/>
+        <w:wordWrap w:val="0"/>
+        <w:spacing w:line="187" w:lineRule="atLeast"/>
+        <w:rPr>
+          <w:rStyle w:val="gnkrckgcgsb"/>
+          <w:rFonts w:ascii="Lucida Console" w:hAnsi="Lucida Console"/>
+          <w:color w:val="DEDEDE"/>
+          <w:bdr w:val="none" w:sz="0" w:space="0" w:color="auto" w:frame="1"/>
+        </w:rPr>
+      </w:pPr>
+      <w:r>
+        <w:rPr>
+          <w:rStyle w:val="gnkrckgcgsb"/>
+          <w:rFonts w:ascii="Lucida Console" w:hAnsi="Lucida Console"/>
+          <w:color w:val="DEDEDE"/>
+          <w:bdr w:val="none" w:sz="0" w:space="0" w:color="auto" w:frame="1"/>
+        </w:rPr>
+        <w:t xml:space="preserve">Single proportion -- success: y </w:t>
+      </w:r>
+    </w:p>
+    <w:p>
+      <w:pPr>
+        <w:pStyle w:val="HTMLPreformatted"/>
+        <w:shd w:val="clear" w:color="auto" w:fill="000000"/>
+        <w:wordWrap w:val="0"/>
+        <w:spacing w:line="187" w:lineRule="atLeast"/>
+        <w:rPr>
+          <w:rStyle w:val="gnkrckgcgsb"/>
+          <w:rFonts w:ascii="Lucida Console" w:hAnsi="Lucida Console"/>
+          <w:color w:val="DEDEDE"/>
+          <w:bdr w:val="none" w:sz="0" w:space="0" w:color="auto" w:frame="1"/>
+        </w:rPr>
+      </w:pPr>
+      <w:r>
+        <w:rPr>
+          <w:rStyle w:val="gnkrckgcgsb"/>
+          <w:rFonts w:ascii="Lucida Console" w:hAnsi="Lucida Console"/>
+          <w:color w:val="DEDEDE"/>
+          <w:bdr w:val="none" w:sz="0" w:space="0" w:color="auto" w:frame="1"/>
+        </w:rPr>
+        <w:t xml:space="preserve">Summary statistics: </w:t>
+      </w:r>
+      <w:proofErr w:type="spellStart"/>
+      <w:r>
+        <w:rPr>
+          <w:rStyle w:val="gnkrckgcgsb"/>
+          <w:rFonts w:ascii="Lucida Console" w:hAnsi="Lucida Console"/>
+          <w:color w:val="DEDEDE"/>
+          <w:bdr w:val="none" w:sz="0" w:space="0" w:color="auto" w:frame="1"/>
+        </w:rPr>
+        <w:t>p_hat</w:t>
+      </w:r>
+      <w:proofErr w:type="spellEnd"/>
+      <w:r>
+        <w:rPr>
+          <w:rStyle w:val="gnkrckgcgsb"/>
+          <w:rFonts w:ascii="Lucida Console" w:hAnsi="Lucida Console"/>
+          <w:color w:val="DEDEDE"/>
+          <w:bdr w:val="none" w:sz="0" w:space="0" w:color="auto" w:frame="1"/>
+        </w:rPr>
+        <w:t xml:space="preserve"> = </w:t>
+      </w:r>
+      <w:proofErr w:type="gramStart"/>
+      <w:r>
+        <w:rPr>
+          <w:rStyle w:val="gnkrckgcgsb"/>
+          <w:rFonts w:ascii="Lucida Console" w:hAnsi="Lucida Console"/>
+          <w:color w:val="DEDEDE"/>
+          <w:bdr w:val="none" w:sz="0" w:space="0" w:color="auto" w:frame="1"/>
+        </w:rPr>
+        <w:t>0.9167 ;</w:t>
+      </w:r>
+      <w:proofErr w:type="gramEnd"/>
+      <w:r>
+        <w:rPr>
+          <w:rStyle w:val="gnkrckgcgsb"/>
+          <w:rFonts w:ascii="Lucida Console" w:hAnsi="Lucida Console"/>
+          <w:color w:val="DEDEDE"/>
+          <w:bdr w:val="none" w:sz="0" w:space="0" w:color="auto" w:frame="1"/>
+        </w:rPr>
+        <w:t xml:space="preserve">  n = 12 </w:t>
+      </w:r>
+    </w:p>
+    <w:p>
+      <w:pPr>
+        <w:pStyle w:val="HTMLPreformatted"/>
+        <w:shd w:val="clear" w:color="auto" w:fill="000000"/>
+        <w:wordWrap w:val="0"/>
+        <w:spacing w:line="187" w:lineRule="atLeast"/>
+        <w:rPr>
+          <w:rStyle w:val="gnkrckgcgsb"/>
+          <w:rFonts w:ascii="Lucida Console" w:hAnsi="Lucida Console"/>
+          <w:color w:val="DEDEDE"/>
+          <w:bdr w:val="none" w:sz="0" w:space="0" w:color="auto" w:frame="1"/>
+        </w:rPr>
+      </w:pPr>
+      <w:r>
+        <w:rPr>
+          <w:rStyle w:val="gnkrckgcgsb"/>
+          <w:rFonts w:ascii="Lucida Console" w:hAnsi="Lucida Console"/>
+          <w:color w:val="DEDEDE"/>
+          <w:bdr w:val="none" w:sz="0" w:space="0" w:color="auto" w:frame="1"/>
+        </w:rPr>
+        <w:t xml:space="preserve">H0: p = 0.1 </w:t>
+      </w:r>
+    </w:p>
+    <w:p>
+      <w:pPr>
+        <w:pStyle w:val="HTMLPreformatted"/>
+        <w:shd w:val="clear" w:color="auto" w:fill="000000"/>
+        <w:wordWrap w:val="0"/>
+        <w:spacing w:line="187" w:lineRule="atLeast"/>
+        <w:rPr>
+          <w:rStyle w:val="gnkrckgcgsb"/>
+          <w:rFonts w:ascii="Lucida Console" w:hAnsi="Lucida Console"/>
+          <w:color w:val="DEDEDE"/>
+          <w:bdr w:val="none" w:sz="0" w:space="0" w:color="auto" w:frame="1"/>
+        </w:rPr>
+      </w:pPr>
+      <w:r>
+        <w:rPr>
+          <w:rStyle w:val="gnkrckgcgsb"/>
+          <w:rFonts w:ascii="Lucida Console" w:hAnsi="Lucida Console"/>
+          <w:color w:val="DEDEDE"/>
+          <w:bdr w:val="none" w:sz="0" w:space="0" w:color="auto" w:frame="1"/>
+        </w:rPr>
+        <w:t xml:space="preserve">HA: p &gt; 0.1 </w:t>
+      </w:r>
+    </w:p>
+    <w:p>
+      <w:pPr>
+        <w:pStyle w:val="HTMLPreformatted"/>
+        <w:shd w:val="clear" w:color="auto" w:fill="000000"/>
+        <w:wordWrap w:val="0"/>
+        <w:spacing w:line="187" w:lineRule="atLeast"/>
+        <w:rPr>
+          <w:rFonts w:ascii="Lucida Console" w:hAnsi="Lucida Console"/>
+          <w:color w:val="DEDEDE"/>
+        </w:rPr>
+      </w:pPr>
+      <w:r>
+        <w:rPr>
+          <w:rStyle w:val="gnkrckgcgsb"/>
+          <w:rFonts w:ascii="Lucida Console" w:hAnsi="Lucida Console"/>
+          <w:color w:val="DEDEDE"/>
+          <w:bdr w:val="none" w:sz="0" w:space="0" w:color="auto" w:frame="1"/>
+        </w:rPr>
+        <w:t xml:space="preserve">p-value </w:t>
+      </w:r>
+      <w:proofErr w:type="gramStart"/>
+      <w:r>
+        <w:rPr>
+          <w:rStyle w:val="gnkrckgcgsb"/>
+          <w:rFonts w:ascii="Lucida Console" w:hAnsi="Lucida Console"/>
+          <w:color w:val="DEDEDE"/>
+          <w:bdr w:val="none" w:sz="0" w:space="0" w:color="auto" w:frame="1"/>
+        </w:rPr>
+        <w:t>=  0</w:t>
+      </w:r>
+      <w:proofErr w:type="gramEnd"/>
+      <w:r>
+        <w:rPr>
+          <w:rStyle w:val="gnkrckgcgsb"/>
+          <w:rFonts w:ascii="Lucida Console" w:hAnsi="Lucida Console"/>
+          <w:color w:val="DEDEDE"/>
+          <w:bdr w:val="none" w:sz="0" w:space="0" w:color="auto" w:frame="1"/>
+        </w:rPr>
+        <w:t xml:space="preserve"> </w:t>
+      </w:r>
+    </w:p>
+    <w:p>
+      <w:pPr>
+        <w:pStyle w:val="ListBullet"/>
+        <w:numPr>
+          <w:ilvl w:val="0"/>
+          <w:numId w:val="0"/>
+        </w:numPr>
+        <w:ind w:left="720" w:firstLine="720"/>
+      </w:pPr>
+      <w:r>
+        <w:rPr>
+          <w:noProof/>
+        </w:rPr>
+        <w:drawing>
+          <wp:inline distT="0" distB="0" distL="0" distR="0" wp14:anchorId="5AF57C1C" wp14:editId="45D90396">
+            <wp:extent cx="2787924" cy="1723390"/>
+            <wp:effectExtent l="0" t="0" r="0" b="0"/>
+            <wp:docPr id="34" name="Picture 34"/>
+            <wp:cNvGraphicFramePr>
+              <a:graphicFrameLocks xmlns:a="http://schemas.openxmlformats.org/drawingml/2006/main" noChangeAspect="1"/>
+            </wp:cNvGraphicFramePr>
+            <a:graphic xmlns:a="http://schemas.openxmlformats.org/drawingml/2006/main">
+              <a:graphicData uri="http://schemas.openxmlformats.org/drawingml/2006/picture">
+                <pic:pic xmlns:pic="http://schemas.openxmlformats.org/drawingml/2006/picture">
+                  <pic:nvPicPr>
+                    <pic:cNvPr id="1" name=""/>
+                    <pic:cNvPicPr/>
+                  </pic:nvPicPr>
+                  <pic:blipFill>
+                    <a:blip r:embed="rId38"/>
+                    <a:stretch>
+                      <a:fillRect/>
+                    </a:stretch>
+                  </pic:blipFill>
+                  <pic:spPr>
+                    <a:xfrm>
+                      <a:off x="0" y="0"/>
+                      <a:ext cx="2799634" cy="1730629"/>
+                    </a:xfrm>
+                    <a:prstGeom prst="rect">
+                      <a:avLst/>
+                    </a:prstGeom>
+                  </pic:spPr>
+                </pic:pic>
+              </a:graphicData>
+            </a:graphic>
+          </wp:inline>
+        </w:drawing>
+      </w:r>
+    </w:p>
+    <w:p>
+      <w:pPr>
+        <w:pStyle w:val="ListBullet"/>
+      </w:pPr>
+      <w:r>
+        <w:t xml:space="preserve">We </w:t>
+      </w:r>
+      <w:r>
+        <w:t>get</w:t>
+      </w:r>
+      <w:r>
+        <w:t xml:space="preserve"> a pretty small P</w:t>
+      </w:r>
+      <w:r>
+        <w:t>-</w:t>
+      </w:r>
+      <w:r>
+        <w:t>value</w:t>
+      </w:r>
+      <w:r>
+        <w:t xml:space="preserve"> + </w:t>
+      </w:r>
+      <w:r>
+        <w:t>can see from the distribution of</w:t>
+      </w:r>
+      <w:r>
+        <w:t xml:space="preserve"> </w:t>
+      </w:r>
+      <w:r>
+        <w:t xml:space="preserve">the possible simulated proportions </w:t>
+      </w:r>
+      <w:r>
+        <w:t xml:space="preserve">that </w:t>
+      </w:r>
+      <w:r>
+        <w:t>it is quite unlikely to get 11</w:t>
+      </w:r>
+      <w:r>
+        <w:t>/</w:t>
+      </w:r>
+      <w:r>
+        <w:t>12 right</w:t>
+      </w:r>
+      <w:r>
+        <w:t xml:space="preserve"> (p^ = </w:t>
+      </w:r>
+      <w:r>
+        <w:t>.9167</w:t>
+      </w:r>
+      <w:r>
+        <w:t>)</w:t>
+      </w:r>
+    </w:p>
+    <w:p>
+      <w:pPr>
+        <w:pStyle w:val="ListBullet"/>
+      </w:pPr>
+      <w:r>
+        <w:t>p-</w:t>
+      </w:r>
+      <w:r>
+        <w:t xml:space="preserve">value </w:t>
+      </w:r>
+      <w:r>
+        <w:t xml:space="preserve">= </w:t>
+      </w:r>
+      <w:r>
+        <w:t xml:space="preserve">probability </w:t>
+      </w:r>
+      <w:r>
+        <w:t>p^</w:t>
+      </w:r>
+      <w:r>
+        <w:t xml:space="preserve"> </w:t>
+      </w:r>
+      <w:r>
+        <w:t xml:space="preserve">&gt;= </w:t>
+      </w:r>
+      <w:r>
+        <w:t>.9167</w:t>
+      </w:r>
+      <w:r>
+        <w:t xml:space="preserve"> g</w:t>
+      </w:r>
+      <w:r>
+        <w:t>iven the true population proportion</w:t>
+      </w:r>
+      <w:r>
+        <w:t xml:space="preserve"> = .1 </w:t>
+      </w:r>
+      <w:r>
+        <w:sym w:font="Wingdings" w:char="F0E8"/>
+      </w:r>
+      <w:r>
+        <w:t xml:space="preserve"> almost </w:t>
+      </w:r>
+      <w:r>
+        <w:t>0</w:t>
+      </w:r>
+      <w:r>
+        <w:t>.</w:t>
+      </w:r>
+    </w:p>
+    <w:p>
+      <w:pPr>
+        <w:pStyle w:val="ListBullet"/>
+      </w:pPr>
+      <w:r>
+        <w:rPr>
+          <w:b/>
+        </w:rPr>
+        <w:t>There is an almost 0% of 11 or more out of 12 people recognizing the backs of their hands if they were in fact randomly guessing</w:t>
       </w:r>
       <w:bookmarkStart w:id="0" w:name="_GoBack"/>
       <w:bookmarkEnd w:id="0"/>
@@ -19760,6 +23301,7 @@
     <w:lsdException w:name="HTML Sample" w:semiHidden="1" w:unhideWhenUsed="1"/>
     <w:lsdException w:name="HTML Typewriter" w:semiHidden="1" w:unhideWhenUsed="1"/>
     <w:lsdException w:name="HTML Variable" w:semiHidden="1" w:unhideWhenUsed="1"/>
+    <w:lsdException w:name="Normal Table" w:semiHidden="1" w:unhideWhenUsed="1"/>
     <w:lsdException w:name="annotation subject" w:semiHidden="1" w:unhideWhenUsed="1"/>
     <w:lsdException w:name="No List" w:semiHidden="1" w:unhideWhenUsed="1"/>
     <w:lsdException w:name="Outline List 1" w:semiHidden="1" w:unhideWhenUsed="1"/>
@@ -19803,8 +23345,10 @@
     <w:lsdException w:name="Table Elegant" w:semiHidden="1" w:unhideWhenUsed="1"/>
     <w:lsdException w:name="Table Professional" w:semiHidden="1" w:unhideWhenUsed="1"/>
     <w:lsdException w:name="Table Subtle 1" w:semiHidden="1" w:unhideWhenUsed="1"/>
+    <w:lsdException w:name="Table Subtle 2" w:semiHidden="1" w:unhideWhenUsed="1"/>
     <w:lsdException w:name="Table Web 1" w:semiHidden="1" w:unhideWhenUsed="1"/>
     <w:lsdException w:name="Table Web 2" w:semiHidden="1" w:unhideWhenUsed="1"/>
+    <w:lsdException w:name="Table Web 3" w:semiHidden="1" w:unhideWhenUsed="1"/>
     <w:lsdException w:name="Balloon Text" w:semiHidden="1" w:unhideWhenUsed="1"/>
     <w:lsdException w:name="Table Grid" w:uiPriority="39"/>
     <w:lsdException w:name="Table Theme" w:semiHidden="1" w:unhideWhenUsed="1"/>

</xml_diff>